<commit_message>
Excel CSV file reading
</commit_message>
<xml_diff>
--- a/mac_cheatsheet.docx
+++ b/mac_cheatsheet.docx
@@ -6,6 +6,8 @@
       <w:pPr>
         <w:pStyle w:val="Title"/>
       </w:pPr>
+      <w:bookmarkStart w:id="0" w:name="_GoBack"/>
+      <w:bookmarkEnd w:id="0"/>
       <w:r>
         <w:t>mac_cheatsheet</w:t>
       </w:r>
@@ -71,7 +73,7 @@
             </w:rPr>
             <w:fldChar w:fldCharType="separate"/>
           </w:r>
-          <w:hyperlink w:anchor="_Toc464803027" w:history="1">
+          <w:hyperlink w:anchor="_Toc465849541" w:history="1">
             <w:r>
               <w:rPr>
                 <w:rStyle w:val="Hyperlink"/>
@@ -98,7 +100,7 @@
                 <w:noProof/>
                 <w:webHidden/>
               </w:rPr>
-              <w:instrText xml:space="preserve"> PAGEREF _Toc464803027 \h </w:instrText>
+              <w:instrText xml:space="preserve"> PAGEREF _Toc465849541 \h </w:instrText>
             </w:r>
             <w:r>
               <w:rPr>
@@ -142,13 +144,13 @@
               <w:noProof/>
             </w:rPr>
           </w:pPr>
-          <w:hyperlink w:anchor="_Toc464803028" w:history="1">
+          <w:hyperlink w:anchor="_Toc465849542" w:history="1">
             <w:r>
               <w:rPr>
                 <w:rStyle w:val="Hyperlink"/>
                 <w:noProof/>
               </w:rPr>
-              <w:t>Screenshot</w:t>
+              <w:t>Excel</w:t>
             </w:r>
             <w:r>
               <w:rPr>
@@ -169,7 +171,7 @@
                 <w:noProof/>
                 <w:webHidden/>
               </w:rPr>
-              <w:instrText xml:space="preserve"> PAGEREF _Toc464803028 \h </w:instrText>
+              <w:instrText xml:space="preserve"> PAGEREF _Toc465849542 \h </w:instrText>
             </w:r>
             <w:r>
               <w:rPr>
@@ -215,13 +217,13 @@
               <w:szCs w:val="24"/>
             </w:rPr>
           </w:pPr>
-          <w:hyperlink w:anchor="_Toc464803029" w:history="1">
+          <w:hyperlink w:anchor="_Toc465849543" w:history="1">
             <w:r>
               <w:rPr>
                 <w:rStyle w:val="Hyperlink"/>
                 <w:noProof/>
               </w:rPr>
-              <w:t>Screenshot to file</w:t>
+              <w:t>Import a CSV File as All Text Columns</w:t>
             </w:r>
             <w:r>
               <w:rPr>
@@ -242,7 +244,78 @@
                 <w:noProof/>
                 <w:webHidden/>
               </w:rPr>
-              <w:instrText xml:space="preserve"> PAGEREF _Toc464803029 \h </w:instrText>
+              <w:instrText xml:space="preserve"> PAGEREF _Toc465849543 \h </w:instrText>
+            </w:r>
+            <w:r>
+              <w:rPr>
+                <w:noProof/>
+                <w:webHidden/>
+              </w:rPr>
+            </w:r>
+            <w:r>
+              <w:rPr>
+                <w:noProof/>
+                <w:webHidden/>
+              </w:rPr>
+              <w:fldChar w:fldCharType="separate"/>
+            </w:r>
+            <w:r>
+              <w:rPr>
+                <w:noProof/>
+                <w:webHidden/>
+              </w:rPr>
+              <w:t>1</w:t>
+            </w:r>
+            <w:r>
+              <w:rPr>
+                <w:noProof/>
+                <w:webHidden/>
+              </w:rPr>
+              <w:fldChar w:fldCharType="end"/>
+            </w:r>
+          </w:hyperlink>
+        </w:p>
+        <w:p>
+          <w:pPr>
+            <w:pStyle w:val="TOC1"/>
+            <w:tabs>
+              <w:tab w:val="right" w:leader="dot" w:pos="9350"/>
+            </w:tabs>
+            <w:rPr>
+              <w:rFonts w:eastAsiaTheme="minorEastAsia"/>
+              <w:b w:val="0"/>
+              <w:bCs w:val="0"/>
+              <w:noProof/>
+            </w:rPr>
+          </w:pPr>
+          <w:hyperlink w:anchor="_Toc465849544" w:history="1">
+            <w:r>
+              <w:rPr>
+                <w:rStyle w:val="Hyperlink"/>
+                <w:noProof/>
+              </w:rPr>
+              <w:t>Screenshot</w:t>
+            </w:r>
+            <w:r>
+              <w:rPr>
+                <w:noProof/>
+                <w:webHidden/>
+              </w:rPr>
+              <w:tab/>
+            </w:r>
+            <w:r>
+              <w:rPr>
+                <w:noProof/>
+                <w:webHidden/>
+              </w:rPr>
+              <w:fldChar w:fldCharType="begin"/>
+            </w:r>
+            <w:r>
+              <w:rPr>
+                <w:noProof/>
+                <w:webHidden/>
+              </w:rPr>
+              <w:instrText xml:space="preserve"> PAGEREF _Toc465849544 \h </w:instrText>
             </w:r>
             <w:r>
               <w:rPr>
@@ -288,12 +361,85 @@
               <w:szCs w:val="24"/>
             </w:rPr>
           </w:pPr>
-          <w:hyperlink w:anchor="_Toc464803030" w:history="1">
+          <w:hyperlink w:anchor="_Toc465849545" w:history="1">
             <w:r>
               <w:rPr>
                 <w:rStyle w:val="Hyperlink"/>
                 <w:noProof/>
               </w:rPr>
+              <w:t>Screenshot to file</w:t>
+            </w:r>
+            <w:r>
+              <w:rPr>
+                <w:noProof/>
+                <w:webHidden/>
+              </w:rPr>
+              <w:tab/>
+            </w:r>
+            <w:r>
+              <w:rPr>
+                <w:noProof/>
+                <w:webHidden/>
+              </w:rPr>
+              <w:fldChar w:fldCharType="begin"/>
+            </w:r>
+            <w:r>
+              <w:rPr>
+                <w:noProof/>
+                <w:webHidden/>
+              </w:rPr>
+              <w:instrText xml:space="preserve"> PAGEREF _Toc465849545 \h </w:instrText>
+            </w:r>
+            <w:r>
+              <w:rPr>
+                <w:noProof/>
+                <w:webHidden/>
+              </w:rPr>
+            </w:r>
+            <w:r>
+              <w:rPr>
+                <w:noProof/>
+                <w:webHidden/>
+              </w:rPr>
+              <w:fldChar w:fldCharType="separate"/>
+            </w:r>
+            <w:r>
+              <w:rPr>
+                <w:noProof/>
+                <w:webHidden/>
+              </w:rPr>
+              <w:t>1</w:t>
+            </w:r>
+            <w:r>
+              <w:rPr>
+                <w:noProof/>
+                <w:webHidden/>
+              </w:rPr>
+              <w:fldChar w:fldCharType="end"/>
+            </w:r>
+          </w:hyperlink>
+        </w:p>
+        <w:p>
+          <w:pPr>
+            <w:pStyle w:val="TOC2"/>
+            <w:tabs>
+              <w:tab w:val="right" w:leader="dot" w:pos="9350"/>
+            </w:tabs>
+            <w:rPr>
+              <w:rFonts w:eastAsiaTheme="minorEastAsia"/>
+              <w:b w:val="0"/>
+              <w:bCs w:val="0"/>
+              <w:noProof/>
+              <w:sz w:val="24"/>
+              <w:szCs w:val="24"/>
+            </w:rPr>
+          </w:pPr>
+          <w:hyperlink w:anchor="_Toc465849546" w:history="1">
+            <w:r>
+              <w:rPr>
+                <w:rStyle w:val="Hyperlink"/>
+                <w:noProof/>
+              </w:rPr>
               <w:t>Screenshot to clipboard</w:t>
             </w:r>
             <w:r>
@@ -315,7 +461,7 @@
                 <w:noProof/>
                 <w:webHidden/>
               </w:rPr>
-              <w:instrText xml:space="preserve"> PAGEREF _Toc464803030 \h </w:instrText>
+              <w:instrText xml:space="preserve"> PAGEREF _Toc465849546 \h </w:instrText>
             </w:r>
             <w:r>
               <w:rPr>
@@ -359,7 +505,7 @@
               <w:noProof/>
             </w:rPr>
           </w:pPr>
-          <w:hyperlink w:anchor="_Toc464803031" w:history="1">
+          <w:hyperlink w:anchor="_Toc465849547" w:history="1">
             <w:r>
               <w:rPr>
                 <w:rStyle w:val="Hyperlink"/>
@@ -386,7 +532,7 @@
                 <w:noProof/>
                 <w:webHidden/>
               </w:rPr>
-              <w:instrText xml:space="preserve"> PAGEREF _Toc464803031 \h </w:instrText>
+              <w:instrText xml:space="preserve"> PAGEREF _Toc465849547 \h </w:instrText>
             </w:r>
             <w:r>
               <w:rPr>
@@ -430,7 +576,7 @@
               <w:noProof/>
             </w:rPr>
           </w:pPr>
-          <w:hyperlink w:anchor="_Toc464803032" w:history="1">
+          <w:hyperlink w:anchor="_Toc465849548" w:history="1">
             <w:r>
               <w:rPr>
                 <w:rStyle w:val="Hyperlink"/>
@@ -457,7 +603,7 @@
                 <w:noProof/>
                 <w:webHidden/>
               </w:rPr>
-              <w:instrText xml:space="preserve"> PAGEREF _Toc464803032 \h </w:instrText>
+              <w:instrText xml:space="preserve"> PAGEREF _Toc465849548 \h </w:instrText>
             </w:r>
             <w:r>
               <w:rPr>
@@ -501,7 +647,7 @@
               <w:noProof/>
             </w:rPr>
           </w:pPr>
-          <w:hyperlink w:anchor="_Toc464803033" w:history="1">
+          <w:hyperlink w:anchor="_Toc465849549" w:history="1">
             <w:r>
               <w:rPr>
                 <w:rStyle w:val="Hyperlink"/>
@@ -528,7 +674,7 @@
                 <w:noProof/>
                 <w:webHidden/>
               </w:rPr>
-              <w:instrText xml:space="preserve"> PAGEREF _Toc464803033 \h </w:instrText>
+              <w:instrText xml:space="preserve"> PAGEREF _Toc465849549 \h </w:instrText>
             </w:r>
             <w:r>
               <w:rPr>
@@ -549,6 +695,150 @@
                 <w:webHidden/>
               </w:rPr>
               <w:t>2</w:t>
+            </w:r>
+            <w:r>
+              <w:rPr>
+                <w:noProof/>
+                <w:webHidden/>
+              </w:rPr>
+              <w:fldChar w:fldCharType="end"/>
+            </w:r>
+          </w:hyperlink>
+        </w:p>
+        <w:p>
+          <w:pPr>
+            <w:pStyle w:val="TOC1"/>
+            <w:tabs>
+              <w:tab w:val="right" w:leader="dot" w:pos="9350"/>
+            </w:tabs>
+            <w:rPr>
+              <w:rFonts w:eastAsiaTheme="minorEastAsia"/>
+              <w:b w:val="0"/>
+              <w:bCs w:val="0"/>
+              <w:noProof/>
+            </w:rPr>
+          </w:pPr>
+          <w:hyperlink w:anchor="_Toc465849550" w:history="1">
+            <w:r>
+              <w:rPr>
+                <w:rStyle w:val="Hyperlink"/>
+                <w:noProof/>
+              </w:rPr>
+              <w:t>VPN</w:t>
+            </w:r>
+            <w:r>
+              <w:rPr>
+                <w:noProof/>
+                <w:webHidden/>
+              </w:rPr>
+              <w:tab/>
+            </w:r>
+            <w:r>
+              <w:rPr>
+                <w:noProof/>
+                <w:webHidden/>
+              </w:rPr>
+              <w:fldChar w:fldCharType="begin"/>
+            </w:r>
+            <w:r>
+              <w:rPr>
+                <w:noProof/>
+                <w:webHidden/>
+              </w:rPr>
+              <w:instrText xml:space="preserve"> PAGEREF _Toc465849550 \h </w:instrText>
+            </w:r>
+            <w:r>
+              <w:rPr>
+                <w:noProof/>
+                <w:webHidden/>
+              </w:rPr>
+            </w:r>
+            <w:r>
+              <w:rPr>
+                <w:noProof/>
+                <w:webHidden/>
+              </w:rPr>
+              <w:fldChar w:fldCharType="separate"/>
+            </w:r>
+            <w:r>
+              <w:rPr>
+                <w:noProof/>
+                <w:webHidden/>
+              </w:rPr>
+              <w:t>3</w:t>
+            </w:r>
+            <w:r>
+              <w:rPr>
+                <w:noProof/>
+                <w:webHidden/>
+              </w:rPr>
+              <w:fldChar w:fldCharType="end"/>
+            </w:r>
+          </w:hyperlink>
+        </w:p>
+        <w:p>
+          <w:pPr>
+            <w:pStyle w:val="TOC2"/>
+            <w:tabs>
+              <w:tab w:val="right" w:leader="dot" w:pos="9350"/>
+            </w:tabs>
+            <w:rPr>
+              <w:rFonts w:eastAsiaTheme="minorEastAsia"/>
+              <w:b w:val="0"/>
+              <w:bCs w:val="0"/>
+              <w:noProof/>
+              <w:sz w:val="24"/>
+              <w:szCs w:val="24"/>
+            </w:rPr>
+          </w:pPr>
+          <w:hyperlink w:anchor="_Toc465849551" w:history="1">
+            <w:r>
+              <w:rPr>
+                <w:rStyle w:val="Hyperlink"/>
+                <w:noProof/>
+              </w:rPr>
+              <w:t>VPN Frequent Timeout Work-around</w:t>
+            </w:r>
+            <w:r>
+              <w:rPr>
+                <w:noProof/>
+                <w:webHidden/>
+              </w:rPr>
+              <w:tab/>
+            </w:r>
+            <w:r>
+              <w:rPr>
+                <w:noProof/>
+                <w:webHidden/>
+              </w:rPr>
+              <w:fldChar w:fldCharType="begin"/>
+            </w:r>
+            <w:r>
+              <w:rPr>
+                <w:noProof/>
+                <w:webHidden/>
+              </w:rPr>
+              <w:instrText xml:space="preserve"> PAGEREF _Toc465849551 \h </w:instrText>
+            </w:r>
+            <w:r>
+              <w:rPr>
+                <w:noProof/>
+                <w:webHidden/>
+              </w:rPr>
+            </w:r>
+            <w:r>
+              <w:rPr>
+                <w:noProof/>
+                <w:webHidden/>
+              </w:rPr>
+              <w:fldChar w:fldCharType="separate"/>
+            </w:r>
+            <w:r>
+              <w:rPr>
+                <w:noProof/>
+                <w:webHidden/>
+              </w:rPr>
+              <w:t>3</w:t>
             </w:r>
             <w:r>
               <w:rPr>
@@ -576,11 +866,11 @@
       <w:pPr>
         <w:pStyle w:val="Heading1"/>
       </w:pPr>
-      <w:bookmarkStart w:id="0" w:name="_Toc464803027"/>
+      <w:bookmarkStart w:id="1" w:name="_Toc465849541"/>
       <w:r>
         <w:t>Application Search on mac (Spotlight Search)</w:t>
       </w:r>
-      <w:bookmarkEnd w:id="0"/>
+      <w:bookmarkEnd w:id="1"/>
     </w:p>
     <w:p/>
     <w:p>
@@ -589,26 +879,134 @@
       </w:r>
     </w:p>
     <w:p/>
+    <w:p/>
     <w:p>
       <w:pPr>
         <w:pStyle w:val="Heading1"/>
       </w:pPr>
-      <w:bookmarkStart w:id="1" w:name="_Toc464803028"/>
+      <w:bookmarkStart w:id="2" w:name="_Toc465849542"/>
+      <w:r>
+        <w:t>Excel</w:t>
+      </w:r>
+      <w:bookmarkEnd w:id="2"/>
+    </w:p>
+    <w:p/>
+    <w:p>
+      <w:pPr>
+        <w:pStyle w:val="Heading2"/>
+      </w:pPr>
+      <w:bookmarkStart w:id="3" w:name="_Toc465849543"/>
+      <w:r>
+        <w:t>Import a CSV File as All Text Columns</w:t>
+      </w:r>
+      <w:bookmarkEnd w:id="3"/>
+    </w:p>
+    <w:p/>
+    <w:p>
+      <w:pPr>
+        <w:pStyle w:val="ListParagraph"/>
+        <w:numPr>
+          <w:ilvl w:val="0"/>
+          <w:numId w:val="1"/>
+        </w:numPr>
+      </w:pPr>
+      <w:r>
+        <w:t>Open a new spreadsheet.</w:t>
+      </w:r>
+    </w:p>
+    <w:p>
+      <w:pPr>
+        <w:pStyle w:val="ListParagraph"/>
+        <w:numPr>
+          <w:ilvl w:val="0"/>
+          <w:numId w:val="1"/>
+        </w:numPr>
+      </w:pPr>
+      <w:r>
+        <w:t>Select the first cell as your insert point.</w:t>
+      </w:r>
+    </w:p>
+    <w:p>
+      <w:pPr>
+        <w:pStyle w:val="ListParagraph"/>
+        <w:numPr>
+          <w:ilvl w:val="0"/>
+          <w:numId w:val="1"/>
+        </w:numPr>
+      </w:pPr>
+      <w:r>
+        <w:t>On the Excel Data menu, choose Data &gt;&gt; Get External Data &gt;&gt; Import Text File…</w:t>
+      </w:r>
+    </w:p>
+    <w:p>
+      <w:pPr>
+        <w:pStyle w:val="ListParagraph"/>
+        <w:numPr>
+          <w:ilvl w:val="0"/>
+          <w:numId w:val="1"/>
+        </w:numPr>
+      </w:pPr>
+      <w:r>
+        <w:t>Choose “Delimited”, then click “Next&gt;”.</w:t>
+      </w:r>
+    </w:p>
+    <w:p>
+      <w:pPr>
+        <w:pStyle w:val="ListParagraph"/>
+        <w:numPr>
+          <w:ilvl w:val="0"/>
+          <w:numId w:val="1"/>
+        </w:numPr>
+      </w:pPr>
+      <w:r>
+        <w:t>Select all columns.</w:t>
+      </w:r>
+    </w:p>
+    <w:p>
+      <w:pPr>
+        <w:pStyle w:val="ListParagraph"/>
+        <w:numPr>
+          <w:ilvl w:val="0"/>
+          <w:numId w:val="1"/>
+        </w:numPr>
+      </w:pPr>
+      <w:r>
+        <w:t>Click the Text radio button.</w:t>
+      </w:r>
+    </w:p>
+    <w:p>
+      <w:pPr>
+        <w:pStyle w:val="ListParagraph"/>
+        <w:numPr>
+          <w:ilvl w:val="0"/>
+          <w:numId w:val="1"/>
+        </w:numPr>
+      </w:pPr>
+      <w:r>
+        <w:t>Click “Finish”</w:t>
+      </w:r>
+    </w:p>
+    <w:p/>
+    <w:p>
+      <w:pPr>
+        <w:pStyle w:val="Heading1"/>
+      </w:pPr>
+      <w:bookmarkStart w:id="4" w:name="_Toc465849544"/>
       <w:r>
         <w:t>Screenshot</w:t>
       </w:r>
-      <w:bookmarkEnd w:id="1"/>
+      <w:bookmarkEnd w:id="4"/>
     </w:p>
     <w:p/>
     <w:p>
       <w:pPr>
         <w:pStyle w:val="Heading2"/>
       </w:pPr>
-      <w:bookmarkStart w:id="2" w:name="_Toc464803029"/>
+      <w:bookmarkStart w:id="5" w:name="_Toc465849545"/>
       <w:r>
         <w:t>Screenshot to file</w:t>
       </w:r>
-      <w:bookmarkEnd w:id="2"/>
+      <w:bookmarkEnd w:id="5"/>
     </w:p>
     <w:p/>
     <w:p>
@@ -635,7 +1033,7 @@
                     </pic:cNvPicPr>
                   </pic:nvPicPr>
                   <pic:blipFill>
-                    <a:blip r:embed="rId5">
+                    <a:blip r:embed="rId6">
                       <a:extLst>
                         <a:ext uri="{28A0092B-C50C-407E-A947-70E740481C1C}">
                           <a14:useLocalDpi xmlns:a14="http://schemas.microsoft.com/office/drawing/2010/main" val="0"/>
@@ -672,11 +1070,11 @@
       <w:pPr>
         <w:pStyle w:val="Heading2"/>
       </w:pPr>
-      <w:bookmarkStart w:id="3" w:name="_Toc464803030"/>
+      <w:bookmarkStart w:id="6" w:name="_Toc465849546"/>
       <w:r>
         <w:t>Screenshot to clipboard</w:t>
       </w:r>
-      <w:bookmarkEnd w:id="3"/>
+      <w:bookmarkEnd w:id="6"/>
     </w:p>
     <w:p>
       <w:pPr>
@@ -765,11 +1163,11 @@
       <w:pPr>
         <w:pStyle w:val="Heading1"/>
       </w:pPr>
-      <w:bookmarkStart w:id="4" w:name="_Toc464803031"/>
+      <w:bookmarkStart w:id="7" w:name="_Toc465849547"/>
       <w:r>
         <w:t>Show Desktop</w:t>
       </w:r>
-      <w:bookmarkEnd w:id="4"/>
+      <w:bookmarkEnd w:id="7"/>
     </w:p>
     <w:p/>
     <w:p>
@@ -783,11 +1181,11 @@
       <w:pPr>
         <w:pStyle w:val="Heading1"/>
       </w:pPr>
-      <w:bookmarkStart w:id="5" w:name="_Toc464803032"/>
+      <w:bookmarkStart w:id="8" w:name="_Toc465849548"/>
       <w:r>
         <w:t>Transfer a File to a Remote Server</w:t>
       </w:r>
-      <w:bookmarkEnd w:id="5"/>
+      <w:bookmarkEnd w:id="8"/>
     </w:p>
     <w:p/>
     <w:p>
@@ -801,11 +1199,11 @@
       <w:pPr>
         <w:pStyle w:val="Heading1"/>
       </w:pPr>
-      <w:bookmarkStart w:id="6" w:name="_Toc464803033"/>
+      <w:bookmarkStart w:id="9" w:name="_Toc465849549"/>
       <w:r>
         <w:t>Unzip a File</w:t>
       </w:r>
-      <w:bookmarkEnd w:id="6"/>
+      <w:bookmarkEnd w:id="9"/>
     </w:p>
     <w:p/>
     <w:p>
@@ -823,24 +1221,26 @@
       <w:pPr>
         <w:pStyle w:val="Heading1"/>
       </w:pPr>
+      <w:bookmarkStart w:id="10" w:name="_Toc465849550"/>
       <w:r>
         <w:t>VPN</w:t>
       </w:r>
-      <w:bookmarkStart w:id="7" w:name="_GoBack"/>
-      <w:bookmarkEnd w:id="7"/>
+      <w:bookmarkEnd w:id="10"/>
     </w:p>
     <w:p/>
     <w:p>
       <w:pPr>
         <w:pStyle w:val="Heading2"/>
       </w:pPr>
+      <w:bookmarkStart w:id="11" w:name="_Toc465849551"/>
       <w:r>
         <w:t>VPN Frequent Timeout Work-around</w:t>
       </w:r>
-    </w:p>
-    <w:p/>
-    <w:p>
-      <w:hyperlink r:id="rId6" w:history="1">
+      <w:bookmarkEnd w:id="11"/>
+    </w:p>
+    <w:p/>
+    <w:p>
+      <w:hyperlink r:id="rId7" w:history="1">
         <w:r>
           <w:rPr>
             <w:rStyle w:val="Hyperlink"/>
@@ -860,6 +1260,103 @@
     </w:sectPr>
   </w:body>
 </w:document>
+</file>
+
+<file path=word/numbering.xml><?xml version="1.0" encoding="utf-8"?>
+<w:numbering xmlns:wpc="http://schemas.microsoft.com/office/word/2010/wordprocessingCanvas" xmlns:mo="http://schemas.microsoft.com/office/mac/office/2008/main" xmlns:mc="http://schemas.openxmlformats.org/markup-compatibility/2006" xmlns:mv="urn:schemas-microsoft-com:mac:vml" xmlns:o="urn:schemas-microsoft-com:office:office" xmlns:r="http://schemas.openxmlformats.org/officeDocument/2006/relationships" xmlns:m="http://schemas.openxmlformats.org/officeDocument/2006/math" xmlns:v="urn:schemas-microsoft-com:vml" xmlns:wp14="http://schemas.microsoft.com/office/word/2010/wordprocessingDrawing" xmlns:wp="http://schemas.openxmlformats.org/drawingml/2006/wordprocessingDrawing" xmlns:w10="urn:schemas-microsoft-com:office:word" xmlns:w="http://schemas.openxmlformats.org/wordprocessingml/2006/main" xmlns:w14="http://schemas.microsoft.com/office/word/2010/wordml" xmlns:w15="http://schemas.microsoft.com/office/word/2012/wordml" xmlns:wpg="http://schemas.microsoft.com/office/word/2010/wordprocessingGroup" xmlns:wpi="http://schemas.microsoft.com/office/word/2010/wordprocessingInk" xmlns:wne="http://schemas.microsoft.com/office/word/2006/wordml" xmlns:wps="http://schemas.microsoft.com/office/word/2010/wordprocessingShape" mc:Ignorable="w14 w15 wp14">
+  <w:abstractNum w:abstractNumId="0">
+    <w:nsid w:val="07306E8D"/>
+    <w:multiLevelType w:val="hybridMultilevel"/>
+    <w:tmpl w:val="48E00BBC"/>
+    <w:lvl w:ilvl="0" w:tplc="04090011">
+      <w:start w:val="1"/>
+      <w:numFmt w:val="decimal"/>
+      <w:lvlText w:val="%1)"/>
+      <w:lvlJc w:val="left"/>
+      <w:pPr>
+        <w:ind w:left="720" w:hanging="360"/>
+      </w:pPr>
+      <w:rPr>
+        <w:rFonts w:hint="default"/>
+      </w:rPr>
+    </w:lvl>
+    <w:lvl w:ilvl="1" w:tplc="04090019" w:tentative="1">
+      <w:start w:val="1"/>
+      <w:numFmt w:val="lowerLetter"/>
+      <w:lvlText w:val="%2."/>
+      <w:lvlJc w:val="left"/>
+      <w:pPr>
+        <w:ind w:left="1440" w:hanging="360"/>
+      </w:pPr>
+    </w:lvl>
+    <w:lvl w:ilvl="2" w:tplc="0409001B" w:tentative="1">
+      <w:start w:val="1"/>
+      <w:numFmt w:val="lowerRoman"/>
+      <w:lvlText w:val="%3."/>
+      <w:lvlJc w:val="right"/>
+      <w:pPr>
+        <w:ind w:left="2160" w:hanging="180"/>
+      </w:pPr>
+    </w:lvl>
+    <w:lvl w:ilvl="3" w:tplc="0409000F" w:tentative="1">
+      <w:start w:val="1"/>
+      <w:numFmt w:val="decimal"/>
+      <w:lvlText w:val="%4."/>
+      <w:lvlJc w:val="left"/>
+      <w:pPr>
+        <w:ind w:left="2880" w:hanging="360"/>
+      </w:pPr>
+    </w:lvl>
+    <w:lvl w:ilvl="4" w:tplc="04090019" w:tentative="1">
+      <w:start w:val="1"/>
+      <w:numFmt w:val="lowerLetter"/>
+      <w:lvlText w:val="%5."/>
+      <w:lvlJc w:val="left"/>
+      <w:pPr>
+        <w:ind w:left="3600" w:hanging="360"/>
+      </w:pPr>
+    </w:lvl>
+    <w:lvl w:ilvl="5" w:tplc="0409001B" w:tentative="1">
+      <w:start w:val="1"/>
+      <w:numFmt w:val="lowerRoman"/>
+      <w:lvlText w:val="%6."/>
+      <w:lvlJc w:val="right"/>
+      <w:pPr>
+        <w:ind w:left="4320" w:hanging="180"/>
+      </w:pPr>
+    </w:lvl>
+    <w:lvl w:ilvl="6" w:tplc="0409000F" w:tentative="1">
+      <w:start w:val="1"/>
+      <w:numFmt w:val="decimal"/>
+      <w:lvlText w:val="%7."/>
+      <w:lvlJc w:val="left"/>
+      <w:pPr>
+        <w:ind w:left="5040" w:hanging="360"/>
+      </w:pPr>
+    </w:lvl>
+    <w:lvl w:ilvl="7" w:tplc="04090019" w:tentative="1">
+      <w:start w:val="1"/>
+      <w:numFmt w:val="lowerLetter"/>
+      <w:lvlText w:val="%8."/>
+      <w:lvlJc w:val="left"/>
+      <w:pPr>
+        <w:ind w:left="5760" w:hanging="360"/>
+      </w:pPr>
+    </w:lvl>
+    <w:lvl w:ilvl="8" w:tplc="0409001B" w:tentative="1">
+      <w:start w:val="1"/>
+      <w:numFmt w:val="lowerRoman"/>
+      <w:lvlText w:val="%9."/>
+      <w:lvlJc w:val="right"/>
+      <w:pPr>
+        <w:ind w:left="6480" w:hanging="180"/>
+      </w:pPr>
+    </w:lvl>
+  </w:abstractNum>
+  <w:num w:numId="1">
+    <w:abstractNumId w:val="0"/>
+  </w:num>
+</w:numbering>
 </file>
 
 <file path=word/styles.xml><?xml version="1.0" encoding="utf-8"?>
@@ -1580,6 +2077,17 @@
       <w:szCs w:val="26"/>
     </w:rPr>
   </w:style>
+  <w:style w:type="paragraph" w:styleId="ListParagraph">
+    <w:name w:val="List Paragraph"/>
+    <w:basedOn w:val="Normal"/>
+    <w:uiPriority w:val="34"/>
+    <w:qFormat/>
+    <w:rsid w:val="00BA72AA"/>
+    <w:pPr>
+      <w:ind w:left="720"/>
+      <w:contextualSpacing/>
+    </w:pPr>
+  </w:style>
 </w:styles>
 </file>
 
@@ -1849,7 +2357,7 @@
 </file>
 
 <file path=customXml/itemProps1.xml><?xml version="1.0" encoding="utf-8"?>
-<ds:datastoreItem xmlns:ds="http://schemas.openxmlformats.org/officeDocument/2006/customXml" ds:itemID="{67C47C68-8D6F-CA4C-8852-977D20C0FA41}">
+<ds:datastoreItem xmlns:ds="http://schemas.openxmlformats.org/officeDocument/2006/customXml" ds:itemID="{F9B9C5D8-3A97-E641-9AE4-53640D8E18A7}">
   <ds:schemaRefs>
     <ds:schemaRef ds:uri="http://schemas.openxmlformats.org/officeDocument/2006/bibliography"/>
   </ds:schemaRefs>

</xml_diff>

<commit_message>
Cleaned up VPN info
</commit_message>
<xml_diff>
--- a/mac_cheatsheet.docx
+++ b/mac_cheatsheet.docx
@@ -6,8 +6,6 @@
       <w:pPr>
         <w:pStyle w:val="Title"/>
       </w:pPr>
-      <w:bookmarkStart w:id="0" w:name="_GoBack"/>
-      <w:bookmarkEnd w:id="0"/>
       <w:r>
         <w:t>mac_cheatsheet</w:t>
       </w:r>
@@ -40,7 +38,12 @@
             <w:pStyle w:val="TOCHeading"/>
           </w:pPr>
           <w:r>
-            <w:t>Table of Contents</w:t>
+            <w:t>Table of Conte</w:t>
+          </w:r>
+          <w:bookmarkStart w:id="0" w:name="_GoBack"/>
+          <w:bookmarkEnd w:id="0"/>
+          <w:r>
+            <w:t>nts</w:t>
           </w:r>
         </w:p>
         <w:p>
@@ -73,7 +76,7 @@
             </w:rPr>
             <w:fldChar w:fldCharType="separate"/>
           </w:r>
-          <w:hyperlink w:anchor="_Toc465849541" w:history="1">
+          <w:hyperlink w:anchor="_Toc480778770" w:history="1">
             <w:r>
               <w:rPr>
                 <w:rStyle w:val="Hyperlink"/>
@@ -100,7 +103,7 @@
                 <w:noProof/>
                 <w:webHidden/>
               </w:rPr>
-              <w:instrText xml:space="preserve"> PAGEREF _Toc465849541 \h </w:instrText>
+              <w:instrText xml:space="preserve"> PAGEREF _Toc480778770 \h </w:instrText>
             </w:r>
             <w:r>
               <w:rPr>
@@ -144,7 +147,7 @@
               <w:noProof/>
             </w:rPr>
           </w:pPr>
-          <w:hyperlink w:anchor="_Toc465849542" w:history="1">
+          <w:hyperlink w:anchor="_Toc480778771" w:history="1">
             <w:r>
               <w:rPr>
                 <w:rStyle w:val="Hyperlink"/>
@@ -171,7 +174,7 @@
                 <w:noProof/>
                 <w:webHidden/>
               </w:rPr>
-              <w:instrText xml:space="preserve"> PAGEREF _Toc465849542 \h </w:instrText>
+              <w:instrText xml:space="preserve"> PAGEREF _Toc480778771 \h </w:instrText>
             </w:r>
             <w:r>
               <w:rPr>
@@ -217,7 +220,7 @@
               <w:szCs w:val="24"/>
             </w:rPr>
           </w:pPr>
-          <w:hyperlink w:anchor="_Toc465849543" w:history="1">
+          <w:hyperlink w:anchor="_Toc480778772" w:history="1">
             <w:r>
               <w:rPr>
                 <w:rStyle w:val="Hyperlink"/>
@@ -244,7 +247,7 @@
                 <w:noProof/>
                 <w:webHidden/>
               </w:rPr>
-              <w:instrText xml:space="preserve"> PAGEREF _Toc465849543 \h </w:instrText>
+              <w:instrText xml:space="preserve"> PAGEREF _Toc480778772 \h </w:instrText>
             </w:r>
             <w:r>
               <w:rPr>
@@ -288,13 +291,13 @@
               <w:noProof/>
             </w:rPr>
           </w:pPr>
-          <w:hyperlink w:anchor="_Toc465849544" w:history="1">
+          <w:hyperlink w:anchor="_Toc480778773" w:history="1">
             <w:r>
               <w:rPr>
                 <w:rStyle w:val="Hyperlink"/>
                 <w:noProof/>
               </w:rPr>
-              <w:t>Screenshot</w:t>
+              <w:t>Files</w:t>
             </w:r>
             <w:r>
               <w:rPr>
@@ -315,7 +318,7 @@
                 <w:noProof/>
                 <w:webHidden/>
               </w:rPr>
-              <w:instrText xml:space="preserve"> PAGEREF _Toc465849544 \h </w:instrText>
+              <w:instrText xml:space="preserve"> PAGEREF _Toc480778773 \h </w:instrText>
             </w:r>
             <w:r>
               <w:rPr>
@@ -335,7 +338,7 @@
                 <w:noProof/>
                 <w:webHidden/>
               </w:rPr>
-              <w:t>1</w:t>
+              <w:t>2</w:t>
             </w:r>
             <w:r>
               <w:rPr>
@@ -361,13 +364,13 @@
               <w:szCs w:val="24"/>
             </w:rPr>
           </w:pPr>
-          <w:hyperlink w:anchor="_Toc465849545" w:history="1">
+          <w:hyperlink w:anchor="_Toc480778774" w:history="1">
             <w:r>
               <w:rPr>
                 <w:rStyle w:val="Hyperlink"/>
                 <w:noProof/>
               </w:rPr>
-              <w:t>Screenshot to file</w:t>
+              <w:t>Change File Permissions</w:t>
             </w:r>
             <w:r>
               <w:rPr>
@@ -388,7 +391,7 @@
                 <w:noProof/>
                 <w:webHidden/>
               </w:rPr>
-              <w:instrText xml:space="preserve"> PAGEREF _Toc465849545 \h </w:instrText>
+              <w:instrText xml:space="preserve"> PAGEREF _Toc480778774 \h </w:instrText>
             </w:r>
             <w:r>
               <w:rPr>
@@ -408,7 +411,7 @@
                 <w:noProof/>
                 <w:webHidden/>
               </w:rPr>
-              <w:t>1</w:t>
+              <w:t>2</w:t>
             </w:r>
             <w:r>
               <w:rPr>
@@ -434,13 +437,13 @@
               <w:szCs w:val="24"/>
             </w:rPr>
           </w:pPr>
-          <w:hyperlink w:anchor="_Toc465849546" w:history="1">
+          <w:hyperlink w:anchor="_Toc480778775" w:history="1">
             <w:r>
               <w:rPr>
                 <w:rStyle w:val="Hyperlink"/>
                 <w:noProof/>
               </w:rPr>
-              <w:t>Screenshot to clipboard</w:t>
+              <w:t>Open a Text File from the Command Line</w:t>
             </w:r>
             <w:r>
               <w:rPr>
@@ -461,7 +464,7 @@
                 <w:noProof/>
                 <w:webHidden/>
               </w:rPr>
-              <w:instrText xml:space="preserve"> PAGEREF _Toc465849546 \h </w:instrText>
+              <w:instrText xml:space="preserve"> PAGEREF _Toc480778775 \h </w:instrText>
             </w:r>
             <w:r>
               <w:rPr>
@@ -482,290 +485,6 @@
                 <w:webHidden/>
               </w:rPr>
               <w:t>2</w:t>
-            </w:r>
-            <w:r>
-              <w:rPr>
-                <w:noProof/>
-                <w:webHidden/>
-              </w:rPr>
-              <w:fldChar w:fldCharType="end"/>
-            </w:r>
-          </w:hyperlink>
-        </w:p>
-        <w:p>
-          <w:pPr>
-            <w:pStyle w:val="TOC1"/>
-            <w:tabs>
-              <w:tab w:val="right" w:leader="dot" w:pos="9350"/>
-            </w:tabs>
-            <w:rPr>
-              <w:rFonts w:eastAsiaTheme="minorEastAsia"/>
-              <w:b w:val="0"/>
-              <w:bCs w:val="0"/>
-              <w:noProof/>
-            </w:rPr>
-          </w:pPr>
-          <w:hyperlink w:anchor="_Toc465849547" w:history="1">
-            <w:r>
-              <w:rPr>
-                <w:rStyle w:val="Hyperlink"/>
-                <w:noProof/>
-              </w:rPr>
-              <w:t>Show Desktop</w:t>
-            </w:r>
-            <w:r>
-              <w:rPr>
-                <w:noProof/>
-                <w:webHidden/>
-              </w:rPr>
-              <w:tab/>
-            </w:r>
-            <w:r>
-              <w:rPr>
-                <w:noProof/>
-                <w:webHidden/>
-              </w:rPr>
-              <w:fldChar w:fldCharType="begin"/>
-            </w:r>
-            <w:r>
-              <w:rPr>
-                <w:noProof/>
-                <w:webHidden/>
-              </w:rPr>
-              <w:instrText xml:space="preserve"> PAGEREF _Toc465849547 \h </w:instrText>
-            </w:r>
-            <w:r>
-              <w:rPr>
-                <w:noProof/>
-                <w:webHidden/>
-              </w:rPr>
-            </w:r>
-            <w:r>
-              <w:rPr>
-                <w:noProof/>
-                <w:webHidden/>
-              </w:rPr>
-              <w:fldChar w:fldCharType="separate"/>
-            </w:r>
-            <w:r>
-              <w:rPr>
-                <w:noProof/>
-                <w:webHidden/>
-              </w:rPr>
-              <w:t>2</w:t>
-            </w:r>
-            <w:r>
-              <w:rPr>
-                <w:noProof/>
-                <w:webHidden/>
-              </w:rPr>
-              <w:fldChar w:fldCharType="end"/>
-            </w:r>
-          </w:hyperlink>
-        </w:p>
-        <w:p>
-          <w:pPr>
-            <w:pStyle w:val="TOC1"/>
-            <w:tabs>
-              <w:tab w:val="right" w:leader="dot" w:pos="9350"/>
-            </w:tabs>
-            <w:rPr>
-              <w:rFonts w:eastAsiaTheme="minorEastAsia"/>
-              <w:b w:val="0"/>
-              <w:bCs w:val="0"/>
-              <w:noProof/>
-            </w:rPr>
-          </w:pPr>
-          <w:hyperlink w:anchor="_Toc465849548" w:history="1">
-            <w:r>
-              <w:rPr>
-                <w:rStyle w:val="Hyperlink"/>
-                <w:noProof/>
-              </w:rPr>
-              <w:t>Transfer a File to a Remote Server</w:t>
-            </w:r>
-            <w:r>
-              <w:rPr>
-                <w:noProof/>
-                <w:webHidden/>
-              </w:rPr>
-              <w:tab/>
-            </w:r>
-            <w:r>
-              <w:rPr>
-                <w:noProof/>
-                <w:webHidden/>
-              </w:rPr>
-              <w:fldChar w:fldCharType="begin"/>
-            </w:r>
-            <w:r>
-              <w:rPr>
-                <w:noProof/>
-                <w:webHidden/>
-              </w:rPr>
-              <w:instrText xml:space="preserve"> PAGEREF _Toc465849548 \h </w:instrText>
-            </w:r>
-            <w:r>
-              <w:rPr>
-                <w:noProof/>
-                <w:webHidden/>
-              </w:rPr>
-            </w:r>
-            <w:r>
-              <w:rPr>
-                <w:noProof/>
-                <w:webHidden/>
-              </w:rPr>
-              <w:fldChar w:fldCharType="separate"/>
-            </w:r>
-            <w:r>
-              <w:rPr>
-                <w:noProof/>
-                <w:webHidden/>
-              </w:rPr>
-              <w:t>2</w:t>
-            </w:r>
-            <w:r>
-              <w:rPr>
-                <w:noProof/>
-                <w:webHidden/>
-              </w:rPr>
-              <w:fldChar w:fldCharType="end"/>
-            </w:r>
-          </w:hyperlink>
-        </w:p>
-        <w:p>
-          <w:pPr>
-            <w:pStyle w:val="TOC1"/>
-            <w:tabs>
-              <w:tab w:val="right" w:leader="dot" w:pos="9350"/>
-            </w:tabs>
-            <w:rPr>
-              <w:rFonts w:eastAsiaTheme="minorEastAsia"/>
-              <w:b w:val="0"/>
-              <w:bCs w:val="0"/>
-              <w:noProof/>
-            </w:rPr>
-          </w:pPr>
-          <w:hyperlink w:anchor="_Toc465849549" w:history="1">
-            <w:r>
-              <w:rPr>
-                <w:rStyle w:val="Hyperlink"/>
-                <w:noProof/>
-              </w:rPr>
-              <w:t>Unzip a File</w:t>
-            </w:r>
-            <w:r>
-              <w:rPr>
-                <w:noProof/>
-                <w:webHidden/>
-              </w:rPr>
-              <w:tab/>
-            </w:r>
-            <w:r>
-              <w:rPr>
-                <w:noProof/>
-                <w:webHidden/>
-              </w:rPr>
-              <w:fldChar w:fldCharType="begin"/>
-            </w:r>
-            <w:r>
-              <w:rPr>
-                <w:noProof/>
-                <w:webHidden/>
-              </w:rPr>
-              <w:instrText xml:space="preserve"> PAGEREF _Toc465849549 \h </w:instrText>
-            </w:r>
-            <w:r>
-              <w:rPr>
-                <w:noProof/>
-                <w:webHidden/>
-              </w:rPr>
-            </w:r>
-            <w:r>
-              <w:rPr>
-                <w:noProof/>
-                <w:webHidden/>
-              </w:rPr>
-              <w:fldChar w:fldCharType="separate"/>
-            </w:r>
-            <w:r>
-              <w:rPr>
-                <w:noProof/>
-                <w:webHidden/>
-              </w:rPr>
-              <w:t>2</w:t>
-            </w:r>
-            <w:r>
-              <w:rPr>
-                <w:noProof/>
-                <w:webHidden/>
-              </w:rPr>
-              <w:fldChar w:fldCharType="end"/>
-            </w:r>
-          </w:hyperlink>
-        </w:p>
-        <w:p>
-          <w:pPr>
-            <w:pStyle w:val="TOC1"/>
-            <w:tabs>
-              <w:tab w:val="right" w:leader="dot" w:pos="9350"/>
-            </w:tabs>
-            <w:rPr>
-              <w:rFonts w:eastAsiaTheme="minorEastAsia"/>
-              <w:b w:val="0"/>
-              <w:bCs w:val="0"/>
-              <w:noProof/>
-            </w:rPr>
-          </w:pPr>
-          <w:hyperlink w:anchor="_Toc465849550" w:history="1">
-            <w:r>
-              <w:rPr>
-                <w:rStyle w:val="Hyperlink"/>
-                <w:noProof/>
-              </w:rPr>
-              <w:t>VPN</w:t>
-            </w:r>
-            <w:r>
-              <w:rPr>
-                <w:noProof/>
-                <w:webHidden/>
-              </w:rPr>
-              <w:tab/>
-            </w:r>
-            <w:r>
-              <w:rPr>
-                <w:noProof/>
-                <w:webHidden/>
-              </w:rPr>
-              <w:fldChar w:fldCharType="begin"/>
-            </w:r>
-            <w:r>
-              <w:rPr>
-                <w:noProof/>
-                <w:webHidden/>
-              </w:rPr>
-              <w:instrText xml:space="preserve"> PAGEREF _Toc465849550 \h </w:instrText>
-            </w:r>
-            <w:r>
-              <w:rPr>
-                <w:noProof/>
-                <w:webHidden/>
-              </w:rPr>
-            </w:r>
-            <w:r>
-              <w:rPr>
-                <w:noProof/>
-                <w:webHidden/>
-              </w:rPr>
-              <w:fldChar w:fldCharType="separate"/>
-            </w:r>
-            <w:r>
-              <w:rPr>
-                <w:noProof/>
-                <w:webHidden/>
-              </w:rPr>
-              <w:t>3</w:t>
             </w:r>
             <w:r>
               <w:rPr>
@@ -791,13 +510,13 @@
               <w:szCs w:val="24"/>
             </w:rPr>
           </w:pPr>
-          <w:hyperlink w:anchor="_Toc465849551" w:history="1">
+          <w:hyperlink w:anchor="_Toc480778776" w:history="1">
             <w:r>
               <w:rPr>
                 <w:rStyle w:val="Hyperlink"/>
                 <w:noProof/>
               </w:rPr>
-              <w:t>VPN Frequent Timeout Work-around</w:t>
+              <w:t>Unzip a File</w:t>
             </w:r>
             <w:r>
               <w:rPr>
@@ -818,7 +537,366 @@
                 <w:noProof/>
                 <w:webHidden/>
               </w:rPr>
-              <w:instrText xml:space="preserve"> PAGEREF _Toc465849551 \h </w:instrText>
+              <w:instrText xml:space="preserve"> PAGEREF _Toc480778776 \h </w:instrText>
+            </w:r>
+            <w:r>
+              <w:rPr>
+                <w:noProof/>
+                <w:webHidden/>
+              </w:rPr>
+            </w:r>
+            <w:r>
+              <w:rPr>
+                <w:noProof/>
+                <w:webHidden/>
+              </w:rPr>
+              <w:fldChar w:fldCharType="separate"/>
+            </w:r>
+            <w:r>
+              <w:rPr>
+                <w:noProof/>
+                <w:webHidden/>
+              </w:rPr>
+              <w:t>2</w:t>
+            </w:r>
+            <w:r>
+              <w:rPr>
+                <w:noProof/>
+                <w:webHidden/>
+              </w:rPr>
+              <w:fldChar w:fldCharType="end"/>
+            </w:r>
+          </w:hyperlink>
+        </w:p>
+        <w:p>
+          <w:pPr>
+            <w:pStyle w:val="TOC1"/>
+            <w:tabs>
+              <w:tab w:val="right" w:leader="dot" w:pos="9350"/>
+            </w:tabs>
+            <w:rPr>
+              <w:rFonts w:eastAsiaTheme="minorEastAsia"/>
+              <w:b w:val="0"/>
+              <w:bCs w:val="0"/>
+              <w:noProof/>
+            </w:rPr>
+          </w:pPr>
+          <w:hyperlink w:anchor="_Toc480778777" w:history="1">
+            <w:r>
+              <w:rPr>
+                <w:rStyle w:val="Hyperlink"/>
+                <w:noProof/>
+              </w:rPr>
+              <w:t>Screenshot</w:t>
+            </w:r>
+            <w:r>
+              <w:rPr>
+                <w:noProof/>
+                <w:webHidden/>
+              </w:rPr>
+              <w:tab/>
+            </w:r>
+            <w:r>
+              <w:rPr>
+                <w:noProof/>
+                <w:webHidden/>
+              </w:rPr>
+              <w:fldChar w:fldCharType="begin"/>
+            </w:r>
+            <w:r>
+              <w:rPr>
+                <w:noProof/>
+                <w:webHidden/>
+              </w:rPr>
+              <w:instrText xml:space="preserve"> PAGEREF _Toc480778777 \h </w:instrText>
+            </w:r>
+            <w:r>
+              <w:rPr>
+                <w:noProof/>
+                <w:webHidden/>
+              </w:rPr>
+            </w:r>
+            <w:r>
+              <w:rPr>
+                <w:noProof/>
+                <w:webHidden/>
+              </w:rPr>
+              <w:fldChar w:fldCharType="separate"/>
+            </w:r>
+            <w:r>
+              <w:rPr>
+                <w:noProof/>
+                <w:webHidden/>
+              </w:rPr>
+              <w:t>2</w:t>
+            </w:r>
+            <w:r>
+              <w:rPr>
+                <w:noProof/>
+                <w:webHidden/>
+              </w:rPr>
+              <w:fldChar w:fldCharType="end"/>
+            </w:r>
+          </w:hyperlink>
+        </w:p>
+        <w:p>
+          <w:pPr>
+            <w:pStyle w:val="TOC2"/>
+            <w:tabs>
+              <w:tab w:val="right" w:leader="dot" w:pos="9350"/>
+            </w:tabs>
+            <w:rPr>
+              <w:rFonts w:eastAsiaTheme="minorEastAsia"/>
+              <w:b w:val="0"/>
+              <w:bCs w:val="0"/>
+              <w:noProof/>
+              <w:sz w:val="24"/>
+              <w:szCs w:val="24"/>
+            </w:rPr>
+          </w:pPr>
+          <w:hyperlink w:anchor="_Toc480778778" w:history="1">
+            <w:r>
+              <w:rPr>
+                <w:rStyle w:val="Hyperlink"/>
+                <w:noProof/>
+              </w:rPr>
+              <w:t>Screenshot to file</w:t>
+            </w:r>
+            <w:r>
+              <w:rPr>
+                <w:noProof/>
+                <w:webHidden/>
+              </w:rPr>
+              <w:tab/>
+            </w:r>
+            <w:r>
+              <w:rPr>
+                <w:noProof/>
+                <w:webHidden/>
+              </w:rPr>
+              <w:fldChar w:fldCharType="begin"/>
+            </w:r>
+            <w:r>
+              <w:rPr>
+                <w:noProof/>
+                <w:webHidden/>
+              </w:rPr>
+              <w:instrText xml:space="preserve"> PAGEREF _Toc480778778 \h </w:instrText>
+            </w:r>
+            <w:r>
+              <w:rPr>
+                <w:noProof/>
+                <w:webHidden/>
+              </w:rPr>
+            </w:r>
+            <w:r>
+              <w:rPr>
+                <w:noProof/>
+                <w:webHidden/>
+              </w:rPr>
+              <w:fldChar w:fldCharType="separate"/>
+            </w:r>
+            <w:r>
+              <w:rPr>
+                <w:noProof/>
+                <w:webHidden/>
+              </w:rPr>
+              <w:t>2</w:t>
+            </w:r>
+            <w:r>
+              <w:rPr>
+                <w:noProof/>
+                <w:webHidden/>
+              </w:rPr>
+              <w:fldChar w:fldCharType="end"/>
+            </w:r>
+          </w:hyperlink>
+        </w:p>
+        <w:p>
+          <w:pPr>
+            <w:pStyle w:val="TOC2"/>
+            <w:tabs>
+              <w:tab w:val="right" w:leader="dot" w:pos="9350"/>
+            </w:tabs>
+            <w:rPr>
+              <w:rFonts w:eastAsiaTheme="minorEastAsia"/>
+              <w:b w:val="0"/>
+              <w:bCs w:val="0"/>
+              <w:noProof/>
+              <w:sz w:val="24"/>
+              <w:szCs w:val="24"/>
+            </w:rPr>
+          </w:pPr>
+          <w:hyperlink w:anchor="_Toc480778779" w:history="1">
+            <w:r>
+              <w:rPr>
+                <w:rStyle w:val="Hyperlink"/>
+                <w:noProof/>
+              </w:rPr>
+              <w:t>Screenshot to clipboard</w:t>
+            </w:r>
+            <w:r>
+              <w:rPr>
+                <w:noProof/>
+                <w:webHidden/>
+              </w:rPr>
+              <w:tab/>
+            </w:r>
+            <w:r>
+              <w:rPr>
+                <w:noProof/>
+                <w:webHidden/>
+              </w:rPr>
+              <w:fldChar w:fldCharType="begin"/>
+            </w:r>
+            <w:r>
+              <w:rPr>
+                <w:noProof/>
+                <w:webHidden/>
+              </w:rPr>
+              <w:instrText xml:space="preserve"> PAGEREF _Toc480778779 \h </w:instrText>
+            </w:r>
+            <w:r>
+              <w:rPr>
+                <w:noProof/>
+                <w:webHidden/>
+              </w:rPr>
+            </w:r>
+            <w:r>
+              <w:rPr>
+                <w:noProof/>
+                <w:webHidden/>
+              </w:rPr>
+              <w:fldChar w:fldCharType="separate"/>
+            </w:r>
+            <w:r>
+              <w:rPr>
+                <w:noProof/>
+                <w:webHidden/>
+              </w:rPr>
+              <w:t>2</w:t>
+            </w:r>
+            <w:r>
+              <w:rPr>
+                <w:noProof/>
+                <w:webHidden/>
+              </w:rPr>
+              <w:fldChar w:fldCharType="end"/>
+            </w:r>
+          </w:hyperlink>
+        </w:p>
+        <w:p>
+          <w:pPr>
+            <w:pStyle w:val="TOC1"/>
+            <w:tabs>
+              <w:tab w:val="right" w:leader="dot" w:pos="9350"/>
+            </w:tabs>
+            <w:rPr>
+              <w:rFonts w:eastAsiaTheme="minorEastAsia"/>
+              <w:b w:val="0"/>
+              <w:bCs w:val="0"/>
+              <w:noProof/>
+            </w:rPr>
+          </w:pPr>
+          <w:hyperlink w:anchor="_Toc480778780" w:history="1">
+            <w:r>
+              <w:rPr>
+                <w:rStyle w:val="Hyperlink"/>
+                <w:noProof/>
+              </w:rPr>
+              <w:t>Show Desktop</w:t>
+            </w:r>
+            <w:r>
+              <w:rPr>
+                <w:noProof/>
+                <w:webHidden/>
+              </w:rPr>
+              <w:tab/>
+            </w:r>
+            <w:r>
+              <w:rPr>
+                <w:noProof/>
+                <w:webHidden/>
+              </w:rPr>
+              <w:fldChar w:fldCharType="begin"/>
+            </w:r>
+            <w:r>
+              <w:rPr>
+                <w:noProof/>
+                <w:webHidden/>
+              </w:rPr>
+              <w:instrText xml:space="preserve"> PAGEREF _Toc480778780 \h </w:instrText>
+            </w:r>
+            <w:r>
+              <w:rPr>
+                <w:noProof/>
+                <w:webHidden/>
+              </w:rPr>
+            </w:r>
+            <w:r>
+              <w:rPr>
+                <w:noProof/>
+                <w:webHidden/>
+              </w:rPr>
+              <w:fldChar w:fldCharType="separate"/>
+            </w:r>
+            <w:r>
+              <w:rPr>
+                <w:noProof/>
+                <w:webHidden/>
+              </w:rPr>
+              <w:t>2</w:t>
+            </w:r>
+            <w:r>
+              <w:rPr>
+                <w:noProof/>
+                <w:webHidden/>
+              </w:rPr>
+              <w:fldChar w:fldCharType="end"/>
+            </w:r>
+          </w:hyperlink>
+        </w:p>
+        <w:p>
+          <w:pPr>
+            <w:pStyle w:val="TOC1"/>
+            <w:tabs>
+              <w:tab w:val="right" w:leader="dot" w:pos="9350"/>
+            </w:tabs>
+            <w:rPr>
+              <w:rFonts w:eastAsiaTheme="minorEastAsia"/>
+              <w:b w:val="0"/>
+              <w:bCs w:val="0"/>
+              <w:noProof/>
+            </w:rPr>
+          </w:pPr>
+          <w:hyperlink w:anchor="_Toc480778781" w:history="1">
+            <w:r>
+              <w:rPr>
+                <w:rStyle w:val="Hyperlink"/>
+                <w:noProof/>
+              </w:rPr>
+              <w:t>Transfer a File to a Remote Server</w:t>
+            </w:r>
+            <w:r>
+              <w:rPr>
+                <w:noProof/>
+                <w:webHidden/>
+              </w:rPr>
+              <w:tab/>
+            </w:r>
+            <w:r>
+              <w:rPr>
+                <w:noProof/>
+                <w:webHidden/>
+              </w:rPr>
+              <w:fldChar w:fldCharType="begin"/>
+            </w:r>
+            <w:r>
+              <w:rPr>
+                <w:noProof/>
+                <w:webHidden/>
+              </w:rPr>
+              <w:instrText xml:space="preserve"> PAGEREF _Toc480778781 \h </w:instrText>
             </w:r>
             <w:r>
               <w:rPr>
@@ -866,7 +944,7 @@
       <w:pPr>
         <w:pStyle w:val="Heading1"/>
       </w:pPr>
-      <w:bookmarkStart w:id="1" w:name="_Toc465849541"/>
+      <w:bookmarkStart w:id="1" w:name="_Toc480778770"/>
       <w:r>
         <w:t>Application Search on mac (Spotlight Search)</w:t>
       </w:r>
@@ -884,7 +962,7 @@
       <w:pPr>
         <w:pStyle w:val="Heading1"/>
       </w:pPr>
-      <w:bookmarkStart w:id="2" w:name="_Toc465849542"/>
+      <w:bookmarkStart w:id="2" w:name="_Toc480778771"/>
       <w:r>
         <w:t>Excel</w:t>
       </w:r>
@@ -895,7 +973,7 @@
       <w:pPr>
         <w:pStyle w:val="Heading2"/>
       </w:pPr>
-      <w:bookmarkStart w:id="3" w:name="_Toc465849543"/>
+      <w:bookmarkStart w:id="3" w:name="_Toc480778772"/>
       <w:r>
         <w:t>Import a CSV File as All Text Columns</w:t>
       </w:r>
@@ -989,24 +1067,113 @@
     <w:p/>
     <w:p>
       <w:pPr>
+        <w:rPr>
+          <w:rFonts w:asciiTheme="majorHAnsi" w:eastAsiaTheme="majorEastAsia" w:hAnsiTheme="majorHAnsi" w:cstheme="majorBidi"/>
+          <w:color w:val="2E74B5" w:themeColor="accent1" w:themeShade="BF"/>
+          <w:sz w:val="32"/>
+          <w:szCs w:val="32"/>
+        </w:rPr>
+      </w:pPr>
+      <w:r>
+        <w:br w:type="page"/>
+      </w:r>
+    </w:p>
+    <w:p>
+      <w:pPr>
         <w:pStyle w:val="Heading1"/>
       </w:pPr>
-      <w:bookmarkStart w:id="4" w:name="_Toc465849544"/>
+      <w:bookmarkStart w:id="4" w:name="_Toc480778773"/>
+      <w:r>
+        <w:lastRenderedPageBreak/>
+        <w:t>Files</w:t>
+      </w:r>
+      <w:bookmarkEnd w:id="4"/>
+    </w:p>
+    <w:p>
+      <w:pPr>
+        <w:pStyle w:val="Heading2"/>
+      </w:pPr>
+      <w:bookmarkStart w:id="5" w:name="_Toc480778774"/>
+      <w:r>
+        <w:t xml:space="preserve">Change </w:t>
+      </w:r>
+      <w:r>
+        <w:t xml:space="preserve">File </w:t>
+      </w:r>
+      <w:r>
+        <w:t>Permissions</w:t>
+      </w:r>
+      <w:bookmarkEnd w:id="5"/>
+    </w:p>
+    <w:p>
+      <w:r>
+        <w:t>Select a folder or a disk, then choose File &gt; Get Info.</w:t>
+      </w:r>
+    </w:p>
+    <w:p>
+      <w:r>
+        <w:t>Click the lock icon to unlock it, then enter an administrator name and password.</w:t>
+      </w:r>
+    </w:p>
+    <w:p>
+      <w:r>
+        <w:t>Click the Action pop-up menu , then choose “Apply to enclosed items.”</w:t>
+      </w:r>
+    </w:p>
+    <w:p/>
+    <w:p>
+      <w:pPr>
+        <w:pStyle w:val="Heading2"/>
+      </w:pPr>
+      <w:bookmarkStart w:id="6" w:name="_Toc480778775"/>
+      <w:r>
+        <w:t>Open a Text File from the Command Line</w:t>
+      </w:r>
+      <w:bookmarkEnd w:id="6"/>
+    </w:p>
+    <w:p>
+      <w:r>
+        <w:t>open -e &lt;filename&gt;</w:t>
+      </w:r>
+    </w:p>
+    <w:p/>
+    <w:p>
+      <w:pPr>
+        <w:pStyle w:val="Heading2"/>
+      </w:pPr>
+      <w:bookmarkStart w:id="7" w:name="_Toc480778776"/>
+      <w:r>
+        <w:t>Unzip a File</w:t>
+      </w:r>
+      <w:bookmarkEnd w:id="7"/>
+    </w:p>
+    <w:p/>
+    <w:p>
+      <w:r>
+        <w:t>Right-click on the file &gt;&gt; Open With  &gt;&gt; Archive Utility</w:t>
+      </w:r>
+    </w:p>
+    <w:p/>
+    <w:p>
+      <w:pPr>
+        <w:pStyle w:val="Heading1"/>
+      </w:pPr>
+      <w:bookmarkStart w:id="8" w:name="_Toc480778777"/>
       <w:r>
         <w:t>Screenshot</w:t>
       </w:r>
-      <w:bookmarkEnd w:id="4"/>
+      <w:bookmarkEnd w:id="8"/>
     </w:p>
     <w:p/>
     <w:p>
       <w:pPr>
         <w:pStyle w:val="Heading2"/>
       </w:pPr>
-      <w:bookmarkStart w:id="5" w:name="_Toc465849545"/>
+      <w:bookmarkStart w:id="9" w:name="_Toc480778778"/>
       <w:r>
         <w:t>Screenshot to file</w:t>
       </w:r>
-      <w:bookmarkEnd w:id="5"/>
+      <w:bookmarkEnd w:id="9"/>
     </w:p>
     <w:p/>
     <w:p>
@@ -1014,7 +1181,6 @@
         <w:rPr>
           <w:noProof/>
         </w:rPr>
-        <w:lastRenderedPageBreak/>
         <w:drawing>
           <wp:inline distT="0" distB="0" distL="0" distR="0" wp14:anchorId="6EA00850" wp14:editId="5A0F07F4">
             <wp:extent cx="5943600" cy="4000500"/>
@@ -1070,11 +1236,11 @@
       <w:pPr>
         <w:pStyle w:val="Heading2"/>
       </w:pPr>
-      <w:bookmarkStart w:id="6" w:name="_Toc465849546"/>
+      <w:bookmarkStart w:id="10" w:name="_Toc480778779"/>
       <w:r>
         <w:t>Screenshot to clipboard</w:t>
       </w:r>
-      <w:bookmarkEnd w:id="6"/>
+      <w:bookmarkEnd w:id="10"/>
     </w:p>
     <w:p>
       <w:pPr>
@@ -1163,11 +1329,11 @@
       <w:pPr>
         <w:pStyle w:val="Heading1"/>
       </w:pPr>
-      <w:bookmarkStart w:id="7" w:name="_Toc465849547"/>
+      <w:bookmarkStart w:id="11" w:name="_Toc480778780"/>
       <w:r>
         <w:t>Show Desktop</w:t>
       </w:r>
-      <w:bookmarkEnd w:id="7"/>
+      <w:bookmarkEnd w:id="11"/>
     </w:p>
     <w:p/>
     <w:p>
@@ -1181,80 +1347,32 @@
       <w:pPr>
         <w:pStyle w:val="Heading1"/>
       </w:pPr>
-      <w:bookmarkStart w:id="8" w:name="_Toc465849548"/>
+      <w:bookmarkStart w:id="12" w:name="_Toc480778781"/>
       <w:r>
         <w:t>Transfer a File to a Remote Server</w:t>
       </w:r>
-      <w:bookmarkEnd w:id="8"/>
+      <w:bookmarkEnd w:id="12"/>
     </w:p>
     <w:p/>
     <w:p>
       <w:r>
         <w:t>FileZilla</w:t>
       </w:r>
-    </w:p>
-    <w:p/>
-    <w:p/>
-    <w:p>
-      <w:pPr>
-        <w:pStyle w:val="Heading1"/>
-      </w:pPr>
-      <w:bookmarkStart w:id="9" w:name="_Toc465849549"/>
-      <w:r>
-        <w:t>Unzip a File</w:t>
-      </w:r>
-      <w:bookmarkEnd w:id="9"/>
-    </w:p>
-    <w:p/>
-    <w:p>
-      <w:r>
-        <w:t>Right-click on the file &gt;&gt; Open With  &gt;&gt; Archive Utility</w:t>
-      </w:r>
-    </w:p>
-    <w:p/>
-    <w:p>
-      <w:r>
-        <w:br w:type="page"/>
-      </w:r>
-    </w:p>
-    <w:p>
-      <w:pPr>
-        <w:pStyle w:val="Heading1"/>
-      </w:pPr>
-      <w:bookmarkStart w:id="10" w:name="_Toc465849550"/>
-      <w:r>
-        <w:t>VPN</w:t>
-      </w:r>
-      <w:bookmarkEnd w:id="10"/>
-    </w:p>
-    <w:p/>
-    <w:p>
-      <w:pPr>
-        <w:pStyle w:val="Heading2"/>
-      </w:pPr>
-      <w:bookmarkStart w:id="11" w:name="_Toc465849551"/>
-      <w:r>
-        <w:t>VPN Frequent Timeout Work-around</w:t>
-      </w:r>
-      <w:bookmarkEnd w:id="11"/>
-    </w:p>
-    <w:p/>
-    <w:p>
-      <w:hyperlink r:id="rId7" w:history="1">
-        <w:r>
-          <w:rPr>
-            <w:rStyle w:val="Hyperlink"/>
-          </w:rPr>
-          <w:t>https://simon.heimlicher.com/articles/2011/03/17/cisco-vpn-10.6.0-3</w:t>
-        </w:r>
-      </w:hyperlink>
     </w:p>
     <w:p/>
     <w:p/>
     <w:p/>
+    <w:p>
+      <w:pPr>
+        <w:pStyle w:val="Heading1"/>
+      </w:pPr>
+      <w:r>
+        <w:br w:type="page"/>
+      </w:r>
+    </w:p>
     <w:sectPr>
       <w:pgSz w:w="12240" w:h="15840"/>
-      <w:pgMar w:top="1440" w:right="1440" w:bottom="558" w:left="1440" w:header="720" w:footer="720" w:gutter="0"/>
+      <w:pgMar w:top="702" w:right="1440" w:bottom="558" w:left="1440" w:header="720" w:footer="720" w:gutter="0"/>
       <w:cols w:space="720"/>
       <w:docGrid w:linePitch="360"/>
     </w:sectPr>
@@ -2088,6 +2206,18 @@
       <w:contextualSpacing/>
     </w:pPr>
   </w:style>
+  <w:style w:type="character" w:styleId="FollowedHyperlink">
+    <w:name w:val="FollowedHyperlink"/>
+    <w:basedOn w:val="DefaultParagraphFont"/>
+    <w:uiPriority w:val="99"/>
+    <w:semiHidden/>
+    <w:unhideWhenUsed/>
+    <w:rsid w:val="00835667"/>
+    <w:rPr>
+      <w:color w:val="954F72" w:themeColor="followedHyperlink"/>
+      <w:u w:val="single"/>
+    </w:rPr>
+  </w:style>
 </w:styles>
 </file>
 
@@ -2357,7 +2487,7 @@
 </file>
 
 <file path=customXml/itemProps1.xml><?xml version="1.0" encoding="utf-8"?>
-<ds:datastoreItem xmlns:ds="http://schemas.openxmlformats.org/officeDocument/2006/customXml" ds:itemID="{F9B9C5D8-3A97-E641-9AE4-53640D8E18A7}">
+<ds:datastoreItem xmlns:ds="http://schemas.openxmlformats.org/officeDocument/2006/customXml" ds:itemID="{71A11230-E882-1947-9BEE-EF76E37135F4}">
   <ds:schemaRefs>
     <ds:schemaRef ds:uri="http://schemas.openxmlformats.org/officeDocument/2006/bibliography"/>
   </ds:schemaRefs>

</xml_diff>

<commit_message>
Copy path from Finder
</commit_message>
<xml_diff>
--- a/mac_cheatsheet.docx
+++ b/mac_cheatsheet.docx
@@ -38,12 +38,12 @@
             <w:pStyle w:val="TOCHeading"/>
           </w:pPr>
           <w:r>
-            <w:t>Table of Conte</w:t>
+            <w:t>Table of Co</w:t>
           </w:r>
           <w:bookmarkStart w:id="0" w:name="_GoBack"/>
           <w:bookmarkEnd w:id="0"/>
           <w:r>
-            <w:t>nts</w:t>
+            <w:t>ntents</w:t>
           </w:r>
         </w:p>
         <w:p>
@@ -76,7 +76,7 @@
             </w:rPr>
             <w:fldChar w:fldCharType="separate"/>
           </w:r>
-          <w:hyperlink w:anchor="_Toc480778770" w:history="1">
+          <w:hyperlink w:anchor="_Toc480876545" w:history="1">
             <w:r>
               <w:rPr>
                 <w:rStyle w:val="Hyperlink"/>
@@ -103,7 +103,7 @@
                 <w:noProof/>
                 <w:webHidden/>
               </w:rPr>
-              <w:instrText xml:space="preserve"> PAGEREF _Toc480778770 \h </w:instrText>
+              <w:instrText xml:space="preserve"> PAGEREF _Toc480876545 \h </w:instrText>
             </w:r>
             <w:r>
               <w:rPr>
@@ -147,7 +147,7 @@
               <w:noProof/>
             </w:rPr>
           </w:pPr>
-          <w:hyperlink w:anchor="_Toc480778771" w:history="1">
+          <w:hyperlink w:anchor="_Toc480876546" w:history="1">
             <w:r>
               <w:rPr>
                 <w:rStyle w:val="Hyperlink"/>
@@ -174,7 +174,7 @@
                 <w:noProof/>
                 <w:webHidden/>
               </w:rPr>
-              <w:instrText xml:space="preserve"> PAGEREF _Toc480778771 \h </w:instrText>
+              <w:instrText xml:space="preserve"> PAGEREF _Toc480876546 \h </w:instrText>
             </w:r>
             <w:r>
               <w:rPr>
@@ -220,7 +220,7 @@
               <w:szCs w:val="24"/>
             </w:rPr>
           </w:pPr>
-          <w:hyperlink w:anchor="_Toc480778772" w:history="1">
+          <w:hyperlink w:anchor="_Toc480876547" w:history="1">
             <w:r>
               <w:rPr>
                 <w:rStyle w:val="Hyperlink"/>
@@ -247,7 +247,7 @@
                 <w:noProof/>
                 <w:webHidden/>
               </w:rPr>
-              <w:instrText xml:space="preserve"> PAGEREF _Toc480778772 \h </w:instrText>
+              <w:instrText xml:space="preserve"> PAGEREF _Toc480876547 \h </w:instrText>
             </w:r>
             <w:r>
               <w:rPr>
@@ -291,7 +291,7 @@
               <w:noProof/>
             </w:rPr>
           </w:pPr>
-          <w:hyperlink w:anchor="_Toc480778773" w:history="1">
+          <w:hyperlink w:anchor="_Toc480876548" w:history="1">
             <w:r>
               <w:rPr>
                 <w:rStyle w:val="Hyperlink"/>
@@ -318,7 +318,7 @@
                 <w:noProof/>
                 <w:webHidden/>
               </w:rPr>
-              <w:instrText xml:space="preserve"> PAGEREF _Toc480778773 \h </w:instrText>
+              <w:instrText xml:space="preserve"> PAGEREF _Toc480876548 \h </w:instrText>
             </w:r>
             <w:r>
               <w:rPr>
@@ -364,7 +364,7 @@
               <w:szCs w:val="24"/>
             </w:rPr>
           </w:pPr>
-          <w:hyperlink w:anchor="_Toc480778774" w:history="1">
+          <w:hyperlink w:anchor="_Toc480876549" w:history="1">
             <w:r>
               <w:rPr>
                 <w:rStyle w:val="Hyperlink"/>
@@ -391,7 +391,7 @@
                 <w:noProof/>
                 <w:webHidden/>
               </w:rPr>
-              <w:instrText xml:space="preserve"> PAGEREF _Toc480778774 \h </w:instrText>
+              <w:instrText xml:space="preserve"> PAGEREF _Toc480876549 \h </w:instrText>
             </w:r>
             <w:r>
               <w:rPr>
@@ -437,7 +437,7 @@
               <w:szCs w:val="24"/>
             </w:rPr>
           </w:pPr>
-          <w:hyperlink w:anchor="_Toc480778775" w:history="1">
+          <w:hyperlink w:anchor="_Toc480876550" w:history="1">
             <w:r>
               <w:rPr>
                 <w:rStyle w:val="Hyperlink"/>
@@ -464,7 +464,7 @@
                 <w:noProof/>
                 <w:webHidden/>
               </w:rPr>
-              <w:instrText xml:space="preserve"> PAGEREF _Toc480778775 \h </w:instrText>
+              <w:instrText xml:space="preserve"> PAGEREF _Toc480876550 \h </w:instrText>
             </w:r>
             <w:r>
               <w:rPr>
@@ -510,7 +510,7 @@
               <w:szCs w:val="24"/>
             </w:rPr>
           </w:pPr>
-          <w:hyperlink w:anchor="_Toc480778776" w:history="1">
+          <w:hyperlink w:anchor="_Toc480876551" w:history="1">
             <w:r>
               <w:rPr>
                 <w:rStyle w:val="Hyperlink"/>
@@ -537,7 +537,7 @@
                 <w:noProof/>
                 <w:webHidden/>
               </w:rPr>
-              <w:instrText xml:space="preserve"> PAGEREF _Toc480778776 \h </w:instrText>
+              <w:instrText xml:space="preserve"> PAGEREF _Toc480876551 \h </w:instrText>
             </w:r>
             <w:r>
               <w:rPr>
@@ -581,13 +581,13 @@
               <w:noProof/>
             </w:rPr>
           </w:pPr>
-          <w:hyperlink w:anchor="_Toc480778777" w:history="1">
+          <w:hyperlink w:anchor="_Toc480876552" w:history="1">
             <w:r>
               <w:rPr>
                 <w:rStyle w:val="Hyperlink"/>
                 <w:noProof/>
               </w:rPr>
-              <w:t>Screenshot</w:t>
+              <w:t>Finder</w:t>
             </w:r>
             <w:r>
               <w:rPr>
@@ -608,7 +608,7 @@
                 <w:noProof/>
                 <w:webHidden/>
               </w:rPr>
-              <w:instrText xml:space="preserve"> PAGEREF _Toc480778777 \h </w:instrText>
+              <w:instrText xml:space="preserve"> PAGEREF _Toc480876552 \h </w:instrText>
             </w:r>
             <w:r>
               <w:rPr>
@@ -654,13 +654,13 @@
               <w:szCs w:val="24"/>
             </w:rPr>
           </w:pPr>
-          <w:hyperlink w:anchor="_Toc480778778" w:history="1">
+          <w:hyperlink w:anchor="_Toc480876553" w:history="1">
             <w:r>
               <w:rPr>
                 <w:rStyle w:val="Hyperlink"/>
                 <w:noProof/>
               </w:rPr>
-              <w:t>Screenshot to file</w:t>
+              <w:t>Copy File Paths from the Finder</w:t>
             </w:r>
             <w:r>
               <w:rPr>
@@ -681,7 +681,78 @@
                 <w:noProof/>
                 <w:webHidden/>
               </w:rPr>
-              <w:instrText xml:space="preserve"> PAGEREF _Toc480778778 \h </w:instrText>
+              <w:instrText xml:space="preserve"> PAGEREF _Toc480876553 \h </w:instrText>
+            </w:r>
+            <w:r>
+              <w:rPr>
+                <w:noProof/>
+                <w:webHidden/>
+              </w:rPr>
+            </w:r>
+            <w:r>
+              <w:rPr>
+                <w:noProof/>
+                <w:webHidden/>
+              </w:rPr>
+              <w:fldChar w:fldCharType="separate"/>
+            </w:r>
+            <w:r>
+              <w:rPr>
+                <w:noProof/>
+                <w:webHidden/>
+              </w:rPr>
+              <w:t>2</w:t>
+            </w:r>
+            <w:r>
+              <w:rPr>
+                <w:noProof/>
+                <w:webHidden/>
+              </w:rPr>
+              <w:fldChar w:fldCharType="end"/>
+            </w:r>
+          </w:hyperlink>
+        </w:p>
+        <w:p>
+          <w:pPr>
+            <w:pStyle w:val="TOC1"/>
+            <w:tabs>
+              <w:tab w:val="right" w:leader="dot" w:pos="9350"/>
+            </w:tabs>
+            <w:rPr>
+              <w:rFonts w:eastAsiaTheme="minorEastAsia"/>
+              <w:b w:val="0"/>
+              <w:bCs w:val="0"/>
+              <w:noProof/>
+            </w:rPr>
+          </w:pPr>
+          <w:hyperlink w:anchor="_Toc480876554" w:history="1">
+            <w:r>
+              <w:rPr>
+                <w:rStyle w:val="Hyperlink"/>
+                <w:noProof/>
+              </w:rPr>
+              <w:t>Screenshot</w:t>
+            </w:r>
+            <w:r>
+              <w:rPr>
+                <w:noProof/>
+                <w:webHidden/>
+              </w:rPr>
+              <w:tab/>
+            </w:r>
+            <w:r>
+              <w:rPr>
+                <w:noProof/>
+                <w:webHidden/>
+              </w:rPr>
+              <w:fldChar w:fldCharType="begin"/>
+            </w:r>
+            <w:r>
+              <w:rPr>
+                <w:noProof/>
+                <w:webHidden/>
+              </w:rPr>
+              <w:instrText xml:space="preserve"> PAGEREF _Toc480876554 \h </w:instrText>
             </w:r>
             <w:r>
               <w:rPr>
@@ -727,12 +798,85 @@
               <w:szCs w:val="24"/>
             </w:rPr>
           </w:pPr>
-          <w:hyperlink w:anchor="_Toc480778779" w:history="1">
+          <w:hyperlink w:anchor="_Toc480876555" w:history="1">
             <w:r>
               <w:rPr>
                 <w:rStyle w:val="Hyperlink"/>
                 <w:noProof/>
               </w:rPr>
+              <w:t>Screenshot to file</w:t>
+            </w:r>
+            <w:r>
+              <w:rPr>
+                <w:noProof/>
+                <w:webHidden/>
+              </w:rPr>
+              <w:tab/>
+            </w:r>
+            <w:r>
+              <w:rPr>
+                <w:noProof/>
+                <w:webHidden/>
+              </w:rPr>
+              <w:fldChar w:fldCharType="begin"/>
+            </w:r>
+            <w:r>
+              <w:rPr>
+                <w:noProof/>
+                <w:webHidden/>
+              </w:rPr>
+              <w:instrText xml:space="preserve"> PAGEREF _Toc480876555 \h </w:instrText>
+            </w:r>
+            <w:r>
+              <w:rPr>
+                <w:noProof/>
+                <w:webHidden/>
+              </w:rPr>
+            </w:r>
+            <w:r>
+              <w:rPr>
+                <w:noProof/>
+                <w:webHidden/>
+              </w:rPr>
+              <w:fldChar w:fldCharType="separate"/>
+            </w:r>
+            <w:r>
+              <w:rPr>
+                <w:noProof/>
+                <w:webHidden/>
+              </w:rPr>
+              <w:t>2</w:t>
+            </w:r>
+            <w:r>
+              <w:rPr>
+                <w:noProof/>
+                <w:webHidden/>
+              </w:rPr>
+              <w:fldChar w:fldCharType="end"/>
+            </w:r>
+          </w:hyperlink>
+        </w:p>
+        <w:p>
+          <w:pPr>
+            <w:pStyle w:val="TOC2"/>
+            <w:tabs>
+              <w:tab w:val="right" w:leader="dot" w:pos="9350"/>
+            </w:tabs>
+            <w:rPr>
+              <w:rFonts w:eastAsiaTheme="minorEastAsia"/>
+              <w:b w:val="0"/>
+              <w:bCs w:val="0"/>
+              <w:noProof/>
+              <w:sz w:val="24"/>
+              <w:szCs w:val="24"/>
+            </w:rPr>
+          </w:pPr>
+          <w:hyperlink w:anchor="_Toc480876556" w:history="1">
+            <w:r>
+              <w:rPr>
+                <w:rStyle w:val="Hyperlink"/>
+                <w:noProof/>
+              </w:rPr>
               <w:t>Screenshot to clipboard</w:t>
             </w:r>
             <w:r>
@@ -754,7 +898,7 @@
                 <w:noProof/>
                 <w:webHidden/>
               </w:rPr>
-              <w:instrText xml:space="preserve"> PAGEREF _Toc480778779 \h </w:instrText>
+              <w:instrText xml:space="preserve"> PAGEREF _Toc480876556 \h </w:instrText>
             </w:r>
             <w:r>
               <w:rPr>
@@ -774,7 +918,7 @@
                 <w:noProof/>
                 <w:webHidden/>
               </w:rPr>
-              <w:t>2</w:t>
+              <w:t>3</w:t>
             </w:r>
             <w:r>
               <w:rPr>
@@ -798,7 +942,7 @@
               <w:noProof/>
             </w:rPr>
           </w:pPr>
-          <w:hyperlink w:anchor="_Toc480778780" w:history="1">
+          <w:hyperlink w:anchor="_Toc480876557" w:history="1">
             <w:r>
               <w:rPr>
                 <w:rStyle w:val="Hyperlink"/>
@@ -825,7 +969,7 @@
                 <w:noProof/>
                 <w:webHidden/>
               </w:rPr>
-              <w:instrText xml:space="preserve"> PAGEREF _Toc480778780 \h </w:instrText>
+              <w:instrText xml:space="preserve"> PAGEREF _Toc480876557 \h </w:instrText>
             </w:r>
             <w:r>
               <w:rPr>
@@ -845,7 +989,7 @@
                 <w:noProof/>
                 <w:webHidden/>
               </w:rPr>
-              <w:t>2</w:t>
+              <w:t>3</w:t>
             </w:r>
             <w:r>
               <w:rPr>
@@ -869,7 +1013,7 @@
               <w:noProof/>
             </w:rPr>
           </w:pPr>
-          <w:hyperlink w:anchor="_Toc480778781" w:history="1">
+          <w:hyperlink w:anchor="_Toc480876558" w:history="1">
             <w:r>
               <w:rPr>
                 <w:rStyle w:val="Hyperlink"/>
@@ -896,7 +1040,7 @@
                 <w:noProof/>
                 <w:webHidden/>
               </w:rPr>
-              <w:instrText xml:space="preserve"> PAGEREF _Toc480778781 \h </w:instrText>
+              <w:instrText xml:space="preserve"> PAGEREF _Toc480876558 \h </w:instrText>
             </w:r>
             <w:r>
               <w:rPr>
@@ -944,7 +1088,7 @@
       <w:pPr>
         <w:pStyle w:val="Heading1"/>
       </w:pPr>
-      <w:bookmarkStart w:id="1" w:name="_Toc480778770"/>
+      <w:bookmarkStart w:id="1" w:name="_Toc480876545"/>
       <w:r>
         <w:t>Application Search on mac (Spotlight Search)</w:t>
       </w:r>
@@ -962,7 +1106,7 @@
       <w:pPr>
         <w:pStyle w:val="Heading1"/>
       </w:pPr>
-      <w:bookmarkStart w:id="2" w:name="_Toc480778771"/>
+      <w:bookmarkStart w:id="2" w:name="_Toc480876546"/>
       <w:r>
         <w:t>Excel</w:t>
       </w:r>
@@ -973,7 +1117,7 @@
       <w:pPr>
         <w:pStyle w:val="Heading2"/>
       </w:pPr>
-      <w:bookmarkStart w:id="3" w:name="_Toc480778772"/>
+      <w:bookmarkStart w:id="3" w:name="_Toc480876547"/>
       <w:r>
         <w:t>Import a CSV File as All Text Columns</w:t>
       </w:r>
@@ -1082,7 +1226,7 @@
       <w:pPr>
         <w:pStyle w:val="Heading1"/>
       </w:pPr>
-      <w:bookmarkStart w:id="4" w:name="_Toc480778773"/>
+      <w:bookmarkStart w:id="4" w:name="_Toc480876548"/>
       <w:r>
         <w:lastRenderedPageBreak/>
         <w:t>Files</w:t>
@@ -1093,7 +1237,7 @@
       <w:pPr>
         <w:pStyle w:val="Heading2"/>
       </w:pPr>
-      <w:bookmarkStart w:id="5" w:name="_Toc480778774"/>
+      <w:bookmarkStart w:id="5" w:name="_Toc480876549"/>
       <w:r>
         <w:t xml:space="preserve">Change </w:t>
       </w:r>
@@ -1125,7 +1269,7 @@
       <w:pPr>
         <w:pStyle w:val="Heading2"/>
       </w:pPr>
-      <w:bookmarkStart w:id="6" w:name="_Toc480778775"/>
+      <w:bookmarkStart w:id="6" w:name="_Toc480876550"/>
       <w:r>
         <w:t>Open a Text File from the Command Line</w:t>
       </w:r>
@@ -1141,7 +1285,7 @@
       <w:pPr>
         <w:pStyle w:val="Heading2"/>
       </w:pPr>
-      <w:bookmarkStart w:id="7" w:name="_Toc480778776"/>
+      <w:bookmarkStart w:id="7" w:name="_Toc480876551"/>
       <w:r>
         <w:t>Unzip a File</w:t>
       </w:r>
@@ -1154,26 +1298,136 @@
       </w:r>
     </w:p>
     <w:p/>
+    <w:p/>
     <w:p>
       <w:pPr>
         <w:pStyle w:val="Heading1"/>
       </w:pPr>
-      <w:bookmarkStart w:id="8" w:name="_Toc480778777"/>
+      <w:bookmarkStart w:id="8" w:name="_Toc480876552"/>
+      <w:r>
+        <w:t>Finder</w:t>
+      </w:r>
+      <w:bookmarkEnd w:id="8"/>
+    </w:p>
+    <w:p>
+      <w:pPr>
+        <w:pStyle w:val="Heading2"/>
+      </w:pPr>
+      <w:bookmarkStart w:id="9" w:name="_Toc480876553"/>
+      <w:r>
+        <w:t>Copy File Paths from the Finder</w:t>
+      </w:r>
+      <w:bookmarkEnd w:id="9"/>
+    </w:p>
+    <w:p>
+      <w:pPr>
+        <w:numPr>
+          <w:ilvl w:val="0"/>
+          <w:numId w:val="2"/>
+        </w:numPr>
+        <w:shd w:val="clear" w:color="auto" w:fill="FFFFFF"/>
+        <w:spacing w:before="225" w:after="225"/>
+        <w:ind w:left="450" w:right="150"/>
+        <w:rPr>
+          <w:rFonts w:ascii="Helvetica Neue" w:eastAsia="Times New Roman" w:hAnsi="Helvetica Neue" w:cs="Times New Roman"/>
+          <w:color w:val="303030"/>
+        </w:rPr>
+      </w:pPr>
+      <w:r>
+        <w:rPr>
+          <w:rFonts w:ascii="Helvetica Neue" w:eastAsia="Times New Roman" w:hAnsi="Helvetica Neue" w:cs="Times New Roman"/>
+          <w:color w:val="303030"/>
+        </w:rPr>
+        <w:t>Navigate to the file or folder you wish to copy the path for</w:t>
+      </w:r>
+    </w:p>
+    <w:p>
+      <w:pPr>
+        <w:numPr>
+          <w:ilvl w:val="0"/>
+          <w:numId w:val="2"/>
+        </w:numPr>
+        <w:shd w:val="clear" w:color="auto" w:fill="FFFFFF"/>
+        <w:spacing w:before="225" w:after="225"/>
+        <w:ind w:left="450" w:right="150"/>
+        <w:rPr>
+          <w:rFonts w:ascii="Helvetica Neue" w:eastAsia="Times New Roman" w:hAnsi="Helvetica Neue" w:cs="Times New Roman"/>
+          <w:color w:val="303030"/>
+        </w:rPr>
+      </w:pPr>
+      <w:r>
+        <w:rPr>
+          <w:rFonts w:ascii="Helvetica Neue" w:eastAsia="Times New Roman" w:hAnsi="Helvetica Neue" w:cs="Times New Roman"/>
+          <w:color w:val="303030"/>
+        </w:rPr>
+        <w:t>Right-click (or Control+Click, or a Two-Finger click on trackpads) on the file or folder in the Mac Finder</w:t>
+      </w:r>
+    </w:p>
+    <w:p>
+      <w:pPr>
+        <w:numPr>
+          <w:ilvl w:val="0"/>
+          <w:numId w:val="2"/>
+        </w:numPr>
+        <w:shd w:val="clear" w:color="auto" w:fill="FFFFFF"/>
+        <w:spacing w:before="225" w:after="225"/>
+        <w:ind w:left="450" w:right="150"/>
+        <w:rPr>
+          <w:rFonts w:ascii="Helvetica Neue" w:eastAsia="Times New Roman" w:hAnsi="Helvetica Neue" w:cs="Times New Roman"/>
+          <w:color w:val="303030"/>
+        </w:rPr>
+      </w:pPr>
+      <w:r>
+        <w:rPr>
+          <w:rFonts w:ascii="Helvetica Neue" w:eastAsia="Times New Roman" w:hAnsi="Helvetica Neue" w:cs="Times New Roman"/>
+          <w:color w:val="303030"/>
+        </w:rPr>
+        <w:t>While in the right-click menu, hold down the OPTION key to reveal the “Copy (item name) as Pathname” option, it replaces the standard Copy option</w:t>
+      </w:r>
+    </w:p>
+    <w:p>
+      <w:pPr>
+        <w:numPr>
+          <w:ilvl w:val="0"/>
+          <w:numId w:val="2"/>
+        </w:numPr>
+        <w:shd w:val="clear" w:color="auto" w:fill="FFFFFF"/>
+        <w:spacing w:before="225" w:after="225"/>
+        <w:ind w:left="450" w:right="150"/>
+        <w:rPr>
+          <w:rFonts w:ascii="Helvetica Neue" w:eastAsia="Times New Roman" w:hAnsi="Helvetica Neue" w:cs="Times New Roman"/>
+          <w:color w:val="303030"/>
+        </w:rPr>
+      </w:pPr>
+      <w:r>
+        <w:rPr>
+          <w:rFonts w:ascii="Helvetica Neue" w:eastAsia="Times New Roman" w:hAnsi="Helvetica Neue" w:cs="Times New Roman"/>
+          <w:color w:val="303030"/>
+        </w:rPr>
+        <w:t>Once selected, the file or folders path is now in the clipboard, ready to be pasted anywhere</w:t>
+      </w:r>
+    </w:p>
+    <w:p/>
+    <w:p>
+      <w:pPr>
+        <w:pStyle w:val="Heading1"/>
+      </w:pPr>
+      <w:bookmarkStart w:id="10" w:name="_Toc480876554"/>
       <w:r>
         <w:t>Screenshot</w:t>
       </w:r>
-      <w:bookmarkEnd w:id="8"/>
+      <w:bookmarkEnd w:id="10"/>
     </w:p>
     <w:p/>
     <w:p>
       <w:pPr>
         <w:pStyle w:val="Heading2"/>
       </w:pPr>
-      <w:bookmarkStart w:id="9" w:name="_Toc480778778"/>
+      <w:bookmarkStart w:id="11" w:name="_Toc480876555"/>
       <w:r>
         <w:t>Screenshot to file</w:t>
       </w:r>
-      <w:bookmarkEnd w:id="9"/>
+      <w:bookmarkEnd w:id="11"/>
     </w:p>
     <w:p/>
     <w:p>
@@ -1236,11 +1490,11 @@
       <w:pPr>
         <w:pStyle w:val="Heading2"/>
       </w:pPr>
-      <w:bookmarkStart w:id="10" w:name="_Toc480778779"/>
+      <w:bookmarkStart w:id="12" w:name="_Toc480876556"/>
       <w:r>
         <w:t>Screenshot to clipboard</w:t>
       </w:r>
-      <w:bookmarkEnd w:id="10"/>
+      <w:bookmarkEnd w:id="12"/>
     </w:p>
     <w:p>
       <w:pPr>
@@ -1329,11 +1583,11 @@
       <w:pPr>
         <w:pStyle w:val="Heading1"/>
       </w:pPr>
-      <w:bookmarkStart w:id="11" w:name="_Toc480778780"/>
+      <w:bookmarkStart w:id="13" w:name="_Toc480876557"/>
       <w:r>
         <w:t>Show Desktop</w:t>
       </w:r>
-      <w:bookmarkEnd w:id="11"/>
+      <w:bookmarkEnd w:id="13"/>
     </w:p>
     <w:p/>
     <w:p>
@@ -1347,11 +1601,11 @@
       <w:pPr>
         <w:pStyle w:val="Heading1"/>
       </w:pPr>
-      <w:bookmarkStart w:id="12" w:name="_Toc480778781"/>
+      <w:bookmarkStart w:id="14" w:name="_Toc480876558"/>
       <w:r>
         <w:t>Transfer a File to a Remote Server</w:t>
       </w:r>
-      <w:bookmarkEnd w:id="12"/>
+      <w:bookmarkEnd w:id="14"/>
     </w:p>
     <w:p/>
     <w:p>
@@ -1383,6 +1637,119 @@
 <file path=word/numbering.xml><?xml version="1.0" encoding="utf-8"?>
 <w:numbering xmlns:wpc="http://schemas.microsoft.com/office/word/2010/wordprocessingCanvas" xmlns:mo="http://schemas.microsoft.com/office/mac/office/2008/main" xmlns:mc="http://schemas.openxmlformats.org/markup-compatibility/2006" xmlns:mv="urn:schemas-microsoft-com:mac:vml" xmlns:o="urn:schemas-microsoft-com:office:office" xmlns:r="http://schemas.openxmlformats.org/officeDocument/2006/relationships" xmlns:m="http://schemas.openxmlformats.org/officeDocument/2006/math" xmlns:v="urn:schemas-microsoft-com:vml" xmlns:wp14="http://schemas.microsoft.com/office/word/2010/wordprocessingDrawing" xmlns:wp="http://schemas.openxmlformats.org/drawingml/2006/wordprocessingDrawing" xmlns:w10="urn:schemas-microsoft-com:office:word" xmlns:w="http://schemas.openxmlformats.org/wordprocessingml/2006/main" xmlns:w14="http://schemas.microsoft.com/office/word/2010/wordml" xmlns:w15="http://schemas.microsoft.com/office/word/2012/wordml" xmlns:wpg="http://schemas.microsoft.com/office/word/2010/wordprocessingGroup" xmlns:wpi="http://schemas.microsoft.com/office/word/2010/wordprocessingInk" xmlns:wne="http://schemas.microsoft.com/office/word/2006/wordml" xmlns:wps="http://schemas.microsoft.com/office/word/2010/wordprocessingShape" mc:Ignorable="w14 w15 wp14">
   <w:abstractNum w:abstractNumId="0">
+    <w:nsid w:val="020D55C6"/>
+    <w:multiLevelType w:val="multilevel"/>
+    <w:tmpl w:val="CDC209C0"/>
+    <w:lvl w:ilvl="0">
+      <w:start w:val="1"/>
+      <w:numFmt w:val="decimal"/>
+      <w:lvlText w:val="%1."/>
+      <w:lvlJc w:val="left"/>
+      <w:pPr>
+        <w:tabs>
+          <w:tab w:val="num" w:pos="720"/>
+        </w:tabs>
+        <w:ind w:left="720" w:hanging="360"/>
+      </w:pPr>
+    </w:lvl>
+    <w:lvl w:ilvl="1" w:tentative="1">
+      <w:start w:val="1"/>
+      <w:numFmt w:val="decimal"/>
+      <w:lvlText w:val="%2."/>
+      <w:lvlJc w:val="left"/>
+      <w:pPr>
+        <w:tabs>
+          <w:tab w:val="num" w:pos="1440"/>
+        </w:tabs>
+        <w:ind w:left="1440" w:hanging="360"/>
+      </w:pPr>
+    </w:lvl>
+    <w:lvl w:ilvl="2" w:tentative="1">
+      <w:start w:val="1"/>
+      <w:numFmt w:val="decimal"/>
+      <w:lvlText w:val="%3."/>
+      <w:lvlJc w:val="left"/>
+      <w:pPr>
+        <w:tabs>
+          <w:tab w:val="num" w:pos="2160"/>
+        </w:tabs>
+        <w:ind w:left="2160" w:hanging="360"/>
+      </w:pPr>
+    </w:lvl>
+    <w:lvl w:ilvl="3" w:tentative="1">
+      <w:start w:val="1"/>
+      <w:numFmt w:val="decimal"/>
+      <w:lvlText w:val="%4."/>
+      <w:lvlJc w:val="left"/>
+      <w:pPr>
+        <w:tabs>
+          <w:tab w:val="num" w:pos="2880"/>
+        </w:tabs>
+        <w:ind w:left="2880" w:hanging="360"/>
+      </w:pPr>
+    </w:lvl>
+    <w:lvl w:ilvl="4" w:tentative="1">
+      <w:start w:val="1"/>
+      <w:numFmt w:val="decimal"/>
+      <w:lvlText w:val="%5."/>
+      <w:lvlJc w:val="left"/>
+      <w:pPr>
+        <w:tabs>
+          <w:tab w:val="num" w:pos="3600"/>
+        </w:tabs>
+        <w:ind w:left="3600" w:hanging="360"/>
+      </w:pPr>
+    </w:lvl>
+    <w:lvl w:ilvl="5" w:tentative="1">
+      <w:start w:val="1"/>
+      <w:numFmt w:val="decimal"/>
+      <w:lvlText w:val="%6."/>
+      <w:lvlJc w:val="left"/>
+      <w:pPr>
+        <w:tabs>
+          <w:tab w:val="num" w:pos="4320"/>
+        </w:tabs>
+        <w:ind w:left="4320" w:hanging="360"/>
+      </w:pPr>
+    </w:lvl>
+    <w:lvl w:ilvl="6" w:tentative="1">
+      <w:start w:val="1"/>
+      <w:numFmt w:val="decimal"/>
+      <w:lvlText w:val="%7."/>
+      <w:lvlJc w:val="left"/>
+      <w:pPr>
+        <w:tabs>
+          <w:tab w:val="num" w:pos="5040"/>
+        </w:tabs>
+        <w:ind w:left="5040" w:hanging="360"/>
+      </w:pPr>
+    </w:lvl>
+    <w:lvl w:ilvl="7" w:tentative="1">
+      <w:start w:val="1"/>
+      <w:numFmt w:val="decimal"/>
+      <w:lvlText w:val="%8."/>
+      <w:lvlJc w:val="left"/>
+      <w:pPr>
+        <w:tabs>
+          <w:tab w:val="num" w:pos="5760"/>
+        </w:tabs>
+        <w:ind w:left="5760" w:hanging="360"/>
+      </w:pPr>
+    </w:lvl>
+    <w:lvl w:ilvl="8" w:tentative="1">
+      <w:start w:val="1"/>
+      <w:numFmt w:val="decimal"/>
+      <w:lvlText w:val="%9."/>
+      <w:lvlJc w:val="left"/>
+      <w:pPr>
+        <w:tabs>
+          <w:tab w:val="num" w:pos="6480"/>
+        </w:tabs>
+        <w:ind w:left="6480" w:hanging="360"/>
+      </w:pPr>
+    </w:lvl>
+  </w:abstractNum>
+  <w:abstractNum w:abstractNumId="1">
     <w:nsid w:val="07306E8D"/>
     <w:multiLevelType w:val="hybridMultilevel"/>
     <w:tmpl w:val="48E00BBC"/>
@@ -1472,6 +1839,9 @@
     </w:lvl>
   </w:abstractNum>
   <w:num w:numId="1">
+    <w:abstractNumId w:val="1"/>
+  </w:num>
+  <w:num w:numId="2">
     <w:abstractNumId w:val="0"/>
   </w:num>
 </w:numbering>
@@ -2487,7 +2857,7 @@
 </file>
 
 <file path=customXml/itemProps1.xml><?xml version="1.0" encoding="utf-8"?>
-<ds:datastoreItem xmlns:ds="http://schemas.openxmlformats.org/officeDocument/2006/customXml" ds:itemID="{71A11230-E882-1947-9BEE-EF76E37135F4}">
+<ds:datastoreItem xmlns:ds="http://schemas.openxmlformats.org/officeDocument/2006/customXml" ds:itemID="{75A50139-9629-E945-ABD9-9780F1B84517}">
   <ds:schemaRefs>
     <ds:schemaRef ds:uri="http://schemas.openxmlformats.org/officeDocument/2006/bibliography"/>
   </ds:schemaRefs>

</xml_diff>

<commit_message>
Add jupyter notebook line number toggle shortcut
</commit_message>
<xml_diff>
--- a/mac_cheatsheet.docx
+++ b/mac_cheatsheet.docx
@@ -40,6 +40,8 @@
           <w:r>
             <w:t>Table of Contents</w:t>
           </w:r>
+          <w:bookmarkStart w:id="0" w:name="_GoBack"/>
+          <w:bookmarkEnd w:id="0"/>
         </w:p>
         <w:p>
           <w:pPr>
@@ -71,7 +73,7 @@
             </w:rPr>
             <w:fldChar w:fldCharType="separate"/>
           </w:r>
-          <w:hyperlink w:anchor="_Toc481560252" w:history="1">
+          <w:hyperlink w:anchor="_Toc489936646" w:history="1">
             <w:r>
               <w:rPr>
                 <w:rStyle w:val="Hyperlink"/>
@@ -98,7 +100,7 @@
                 <w:noProof/>
                 <w:webHidden/>
               </w:rPr>
-              <w:instrText xml:space="preserve"> PAGEREF _Toc481560252 \h </w:instrText>
+              <w:instrText xml:space="preserve"> PAGEREF _Toc489936646 \h </w:instrText>
             </w:r>
             <w:r>
               <w:rPr>
@@ -142,7 +144,7 @@
               <w:noProof/>
             </w:rPr>
           </w:pPr>
-          <w:hyperlink w:anchor="_Toc481560253" w:history="1">
+          <w:hyperlink w:anchor="_Toc489936647" w:history="1">
             <w:r>
               <w:rPr>
                 <w:rStyle w:val="Hyperlink"/>
@@ -169,7 +171,7 @@
                 <w:noProof/>
                 <w:webHidden/>
               </w:rPr>
-              <w:instrText xml:space="preserve"> PAGEREF _Toc481560253 \h </w:instrText>
+              <w:instrText xml:space="preserve"> PAGEREF _Toc489936647 \h </w:instrText>
             </w:r>
             <w:r>
               <w:rPr>
@@ -215,7 +217,7 @@
               <w:szCs w:val="24"/>
             </w:rPr>
           </w:pPr>
-          <w:hyperlink w:anchor="_Toc481560254" w:history="1">
+          <w:hyperlink w:anchor="_Toc489936648" w:history="1">
             <w:r>
               <w:rPr>
                 <w:rStyle w:val="Hyperlink"/>
@@ -242,7 +244,7 @@
                 <w:noProof/>
                 <w:webHidden/>
               </w:rPr>
-              <w:instrText xml:space="preserve"> PAGEREF _Toc481560254 \h </w:instrText>
+              <w:instrText xml:space="preserve"> PAGEREF _Toc489936648 \h </w:instrText>
             </w:r>
             <w:r>
               <w:rPr>
@@ -286,7 +288,7 @@
               <w:noProof/>
             </w:rPr>
           </w:pPr>
-          <w:hyperlink w:anchor="_Toc481560255" w:history="1">
+          <w:hyperlink w:anchor="_Toc489936649" w:history="1">
             <w:r>
               <w:rPr>
                 <w:rStyle w:val="Hyperlink"/>
@@ -313,7 +315,7 @@
                 <w:noProof/>
                 <w:webHidden/>
               </w:rPr>
-              <w:instrText xml:space="preserve"> PAGEREF _Toc481560255 \h </w:instrText>
+              <w:instrText xml:space="preserve"> PAGEREF _Toc489936649 \h </w:instrText>
             </w:r>
             <w:r>
               <w:rPr>
@@ -359,7 +361,7 @@
               <w:szCs w:val="24"/>
             </w:rPr>
           </w:pPr>
-          <w:hyperlink w:anchor="_Toc481560256" w:history="1">
+          <w:hyperlink w:anchor="_Toc489936650" w:history="1">
             <w:r>
               <w:rPr>
                 <w:rStyle w:val="Hyperlink"/>
@@ -386,7 +388,7 @@
                 <w:noProof/>
                 <w:webHidden/>
               </w:rPr>
-              <w:instrText xml:space="preserve"> PAGEREF _Toc481560256 \h </w:instrText>
+              <w:instrText xml:space="preserve"> PAGEREF _Toc489936650 \h </w:instrText>
             </w:r>
             <w:r>
               <w:rPr>
@@ -432,7 +434,7 @@
               <w:szCs w:val="24"/>
             </w:rPr>
           </w:pPr>
-          <w:hyperlink w:anchor="_Toc481560257" w:history="1">
+          <w:hyperlink w:anchor="_Toc489936651" w:history="1">
             <w:r>
               <w:rPr>
                 <w:rStyle w:val="Hyperlink"/>
@@ -459,7 +461,7 @@
                 <w:noProof/>
                 <w:webHidden/>
               </w:rPr>
-              <w:instrText xml:space="preserve"> PAGEREF _Toc481560257 \h </w:instrText>
+              <w:instrText xml:space="preserve"> PAGEREF _Toc489936651 \h </w:instrText>
             </w:r>
             <w:r>
               <w:rPr>
@@ -505,7 +507,7 @@
               <w:szCs w:val="24"/>
             </w:rPr>
           </w:pPr>
-          <w:hyperlink w:anchor="_Toc481560258" w:history="1">
+          <w:hyperlink w:anchor="_Toc489936652" w:history="1">
             <w:r>
               <w:rPr>
                 <w:rStyle w:val="Hyperlink"/>
@@ -532,7 +534,7 @@
                 <w:noProof/>
                 <w:webHidden/>
               </w:rPr>
-              <w:instrText xml:space="preserve"> PAGEREF _Toc481560258 \h </w:instrText>
+              <w:instrText xml:space="preserve"> PAGEREF _Toc489936652 \h </w:instrText>
             </w:r>
             <w:r>
               <w:rPr>
@@ -578,7 +580,7 @@
               <w:szCs w:val="24"/>
             </w:rPr>
           </w:pPr>
-          <w:hyperlink w:anchor="_Toc481560259" w:history="1">
+          <w:hyperlink w:anchor="_Toc489936653" w:history="1">
             <w:r>
               <w:rPr>
                 <w:rStyle w:val="Hyperlink"/>
@@ -605,7 +607,7 @@
                 <w:noProof/>
                 <w:webHidden/>
               </w:rPr>
-              <w:instrText xml:space="preserve"> PAGEREF _Toc481560259 \h </w:instrText>
+              <w:instrText xml:space="preserve"> PAGEREF _Toc489936653 \h </w:instrText>
             </w:r>
             <w:r>
               <w:rPr>
@@ -649,7 +651,7 @@
               <w:noProof/>
             </w:rPr>
           </w:pPr>
-          <w:hyperlink w:anchor="_Toc481560260" w:history="1">
+          <w:hyperlink w:anchor="_Toc489936654" w:history="1">
             <w:r>
               <w:rPr>
                 <w:rStyle w:val="Hyperlink"/>
@@ -676,7 +678,7 @@
                 <w:noProof/>
                 <w:webHidden/>
               </w:rPr>
-              <w:instrText xml:space="preserve"> PAGEREF _Toc481560260 \h </w:instrText>
+              <w:instrText xml:space="preserve"> PAGEREF _Toc489936654 \h </w:instrText>
             </w:r>
             <w:r>
               <w:rPr>
@@ -722,7 +724,7 @@
               <w:szCs w:val="24"/>
             </w:rPr>
           </w:pPr>
-          <w:hyperlink w:anchor="_Toc481560261" w:history="1">
+          <w:hyperlink w:anchor="_Toc489936655" w:history="1">
             <w:r>
               <w:rPr>
                 <w:rStyle w:val="Hyperlink"/>
@@ -749,7 +751,7 @@
                 <w:noProof/>
                 <w:webHidden/>
               </w:rPr>
-              <w:instrText xml:space="preserve"> PAGEREF _Toc481560261 \h </w:instrText>
+              <w:instrText xml:space="preserve"> PAGEREF _Toc489936655 \h </w:instrText>
             </w:r>
             <w:r>
               <w:rPr>
@@ -795,7 +797,7 @@
               <w:szCs w:val="24"/>
             </w:rPr>
           </w:pPr>
-          <w:hyperlink w:anchor="_Toc481560262" w:history="1">
+          <w:hyperlink w:anchor="_Toc489936656" w:history="1">
             <w:r>
               <w:rPr>
                 <w:rStyle w:val="Hyperlink"/>
@@ -822,7 +824,7 @@
                 <w:noProof/>
                 <w:webHidden/>
               </w:rPr>
-              <w:instrText xml:space="preserve"> PAGEREF _Toc481560262 \h </w:instrText>
+              <w:instrText xml:space="preserve"> PAGEREF _Toc489936656 \h </w:instrText>
             </w:r>
             <w:r>
               <w:rPr>
@@ -866,12 +868,83 @@
               <w:noProof/>
             </w:rPr>
           </w:pPr>
-          <w:hyperlink w:anchor="_Toc481560263" w:history="1">
+          <w:hyperlink w:anchor="_Toc489936657" w:history="1">
             <w:r>
               <w:rPr>
                 <w:rStyle w:val="Hyperlink"/>
                 <w:noProof/>
               </w:rPr>
+              <w:t>Jupyter Notebook Keyboard Shortcuts</w:t>
+            </w:r>
+            <w:r>
+              <w:rPr>
+                <w:noProof/>
+                <w:webHidden/>
+              </w:rPr>
+              <w:tab/>
+            </w:r>
+            <w:r>
+              <w:rPr>
+                <w:noProof/>
+                <w:webHidden/>
+              </w:rPr>
+              <w:fldChar w:fldCharType="begin"/>
+            </w:r>
+            <w:r>
+              <w:rPr>
+                <w:noProof/>
+                <w:webHidden/>
+              </w:rPr>
+              <w:instrText xml:space="preserve"> PAGEREF _Toc489936657 \h </w:instrText>
+            </w:r>
+            <w:r>
+              <w:rPr>
+                <w:noProof/>
+                <w:webHidden/>
+              </w:rPr>
+            </w:r>
+            <w:r>
+              <w:rPr>
+                <w:noProof/>
+                <w:webHidden/>
+              </w:rPr>
+              <w:fldChar w:fldCharType="separate"/>
+            </w:r>
+            <w:r>
+              <w:rPr>
+                <w:noProof/>
+                <w:webHidden/>
+              </w:rPr>
+              <w:t>2</w:t>
+            </w:r>
+            <w:r>
+              <w:rPr>
+                <w:noProof/>
+                <w:webHidden/>
+              </w:rPr>
+              <w:fldChar w:fldCharType="end"/>
+            </w:r>
+          </w:hyperlink>
+        </w:p>
+        <w:p>
+          <w:pPr>
+            <w:pStyle w:val="TOC1"/>
+            <w:tabs>
+              <w:tab w:val="right" w:leader="dot" w:pos="9350"/>
+            </w:tabs>
+            <w:rPr>
+              <w:rFonts w:eastAsiaTheme="minorEastAsia"/>
+              <w:b w:val="0"/>
+              <w:bCs w:val="0"/>
+              <w:noProof/>
+            </w:rPr>
+          </w:pPr>
+          <w:hyperlink w:anchor="_Toc489936658" w:history="1">
+            <w:r>
+              <w:rPr>
+                <w:rStyle w:val="Hyperlink"/>
+                <w:noProof/>
+              </w:rPr>
               <w:t>Screenshot</w:t>
             </w:r>
             <w:r>
@@ -893,7 +966,7 @@
                 <w:noProof/>
                 <w:webHidden/>
               </w:rPr>
-              <w:instrText xml:space="preserve"> PAGEREF _Toc481560263 \h </w:instrText>
+              <w:instrText xml:space="preserve"> PAGEREF _Toc489936658 \h </w:instrText>
             </w:r>
             <w:r>
               <w:rPr>
@@ -939,7 +1012,7 @@
               <w:szCs w:val="24"/>
             </w:rPr>
           </w:pPr>
-          <w:hyperlink w:anchor="_Toc481560264" w:history="1">
+          <w:hyperlink w:anchor="_Toc489936659" w:history="1">
             <w:r>
               <w:rPr>
                 <w:rStyle w:val="Hyperlink"/>
@@ -966,7 +1039,7 @@
                 <w:noProof/>
                 <w:webHidden/>
               </w:rPr>
-              <w:instrText xml:space="preserve"> PAGEREF _Toc481560264 \h </w:instrText>
+              <w:instrText xml:space="preserve"> PAGEREF _Toc489936659 \h </w:instrText>
             </w:r>
             <w:r>
               <w:rPr>
@@ -1012,7 +1085,7 @@
               <w:szCs w:val="24"/>
             </w:rPr>
           </w:pPr>
-          <w:hyperlink w:anchor="_Toc481560265" w:history="1">
+          <w:hyperlink w:anchor="_Toc489936660" w:history="1">
             <w:r>
               <w:rPr>
                 <w:rStyle w:val="Hyperlink"/>
@@ -1039,7 +1112,7 @@
                 <w:noProof/>
                 <w:webHidden/>
               </w:rPr>
-              <w:instrText xml:space="preserve"> PAGEREF _Toc481560265 \h </w:instrText>
+              <w:instrText xml:space="preserve"> PAGEREF _Toc489936660 \h </w:instrText>
             </w:r>
             <w:r>
               <w:rPr>
@@ -1083,7 +1156,7 @@
               <w:noProof/>
             </w:rPr>
           </w:pPr>
-          <w:hyperlink w:anchor="_Toc481560266" w:history="1">
+          <w:hyperlink w:anchor="_Toc489936661" w:history="1">
             <w:r>
               <w:rPr>
                 <w:rStyle w:val="Hyperlink"/>
@@ -1110,7 +1183,7 @@
                 <w:noProof/>
                 <w:webHidden/>
               </w:rPr>
-              <w:instrText xml:space="preserve"> PAGEREF _Toc481560266 \h </w:instrText>
+              <w:instrText xml:space="preserve"> PAGEREF _Toc489936661 \h </w:instrText>
             </w:r>
             <w:r>
               <w:rPr>
@@ -1154,7 +1227,7 @@
               <w:noProof/>
             </w:rPr>
           </w:pPr>
-          <w:hyperlink w:anchor="_Toc481560267" w:history="1">
+          <w:hyperlink w:anchor="_Toc489936662" w:history="1">
             <w:r>
               <w:rPr>
                 <w:rStyle w:val="Hyperlink"/>
@@ -1181,7 +1254,7 @@
                 <w:noProof/>
                 <w:webHidden/>
               </w:rPr>
-              <w:instrText xml:space="preserve"> PAGEREF _Toc481560267 \h </w:instrText>
+              <w:instrText xml:space="preserve"> PAGEREF _Toc489936662 \h </w:instrText>
             </w:r>
             <w:r>
               <w:rPr>
@@ -1229,13 +1302,11 @@
       <w:pPr>
         <w:pStyle w:val="Heading1"/>
       </w:pPr>
-      <w:bookmarkStart w:id="0" w:name="_Toc481560252"/>
-      <w:bookmarkStart w:id="1" w:name="_GoBack"/>
+      <w:bookmarkStart w:id="1" w:name="_Toc489936646"/>
+      <w:r>
+        <w:t>Application Search on mac (Spotlight Search)</w:t>
+      </w:r>
       <w:bookmarkEnd w:id="1"/>
-      <w:r>
-        <w:t>Application Search on mac (Spotlight Search)</w:t>
-      </w:r>
-      <w:bookmarkEnd w:id="0"/>
     </w:p>
     <w:p/>
     <w:p>
@@ -1249,7 +1320,7 @@
       <w:pPr>
         <w:pStyle w:val="Heading1"/>
       </w:pPr>
-      <w:bookmarkStart w:id="2" w:name="_Toc481560253"/>
+      <w:bookmarkStart w:id="2" w:name="_Toc489936647"/>
       <w:r>
         <w:t>Excel</w:t>
       </w:r>
@@ -1260,7 +1331,7 @@
       <w:pPr>
         <w:pStyle w:val="Heading2"/>
       </w:pPr>
-      <w:bookmarkStart w:id="3" w:name="_Toc481560254"/>
+      <w:bookmarkStart w:id="3" w:name="_Toc489936648"/>
       <w:r>
         <w:t>Import a CSV File as All Text Columns</w:t>
       </w:r>
@@ -1369,7 +1440,7 @@
       <w:pPr>
         <w:pStyle w:val="Heading1"/>
       </w:pPr>
-      <w:bookmarkStart w:id="4" w:name="_Toc481560255"/>
+      <w:bookmarkStart w:id="4" w:name="_Toc489936649"/>
       <w:r>
         <w:lastRenderedPageBreak/>
         <w:t>Files</w:t>
@@ -1380,7 +1451,7 @@
       <w:pPr>
         <w:pStyle w:val="Heading2"/>
       </w:pPr>
-      <w:bookmarkStart w:id="5" w:name="_Toc481560256"/>
+      <w:bookmarkStart w:id="5" w:name="_Toc489936650"/>
       <w:r>
         <w:t xml:space="preserve">Change </w:t>
       </w:r>
@@ -1412,7 +1483,7 @@
       <w:pPr>
         <w:pStyle w:val="Heading2"/>
       </w:pPr>
-      <w:bookmarkStart w:id="6" w:name="_Toc481560257"/>
+      <w:bookmarkStart w:id="6" w:name="_Toc489936651"/>
       <w:r>
         <w:t>Convert a JSON file to a PrettyPrint version</w:t>
       </w:r>
@@ -1428,7 +1499,7 @@
       <w:pPr>
         <w:pStyle w:val="Heading2"/>
       </w:pPr>
-      <w:bookmarkStart w:id="7" w:name="_Toc481560258"/>
+      <w:bookmarkStart w:id="7" w:name="_Toc489936652"/>
       <w:r>
         <w:t>Open a Text File from the Command Line</w:t>
       </w:r>
@@ -1444,7 +1515,7 @@
       <w:pPr>
         <w:pStyle w:val="Heading2"/>
       </w:pPr>
-      <w:bookmarkStart w:id="8" w:name="_Toc481560259"/>
+      <w:bookmarkStart w:id="8" w:name="_Toc489936653"/>
       <w:r>
         <w:t>Unzip a File</w:t>
       </w:r>
@@ -1462,7 +1533,7 @@
       <w:pPr>
         <w:pStyle w:val="Heading1"/>
       </w:pPr>
-      <w:bookmarkStart w:id="9" w:name="_Toc481560260"/>
+      <w:bookmarkStart w:id="9" w:name="_Toc489936654"/>
       <w:r>
         <w:t>Finder</w:t>
       </w:r>
@@ -1472,7 +1543,7 @@
       <w:pPr>
         <w:pStyle w:val="Heading2"/>
       </w:pPr>
-      <w:bookmarkStart w:id="10" w:name="_Toc481560261"/>
+      <w:bookmarkStart w:id="10" w:name="_Toc489936655"/>
       <w:r>
         <w:t>Copy File Paths from the Finder</w:t>
       </w:r>
@@ -1571,7 +1642,7 @@
       <w:pPr>
         <w:pStyle w:val="Heading2"/>
       </w:pPr>
-      <w:bookmarkStart w:id="11" w:name="_Toc481560262"/>
+      <w:bookmarkStart w:id="11" w:name="_Toc489936656"/>
       <w:r>
         <w:t>Store the Clipboard contents as a PrettyPrint JSON file</w:t>
       </w:r>
@@ -1584,26 +1655,48 @@
       </w:r>
     </w:p>
     <w:p/>
+    <w:p/>
     <w:p>
       <w:pPr>
         <w:pStyle w:val="Heading1"/>
       </w:pPr>
-      <w:bookmarkStart w:id="12" w:name="_Toc481560263"/>
+      <w:bookmarkStart w:id="12" w:name="_Toc489936657"/>
+      <w:r>
+        <w:t>Jupyter Notebook Keyboard Shortcuts</w:t>
+      </w:r>
+      <w:bookmarkEnd w:id="12"/>
+    </w:p>
+    <w:p/>
+    <w:p>
+      <w:r>
+        <w:t>esc-L</w:t>
+      </w:r>
+      <w:r>
+        <w:tab/>
+        <w:t>Toggle Line Numbers</w:t>
+      </w:r>
+    </w:p>
+    <w:p/>
+    <w:p>
+      <w:pPr>
+        <w:pStyle w:val="Heading1"/>
+      </w:pPr>
+      <w:bookmarkStart w:id="13" w:name="_Toc489936658"/>
       <w:r>
         <w:t>Screenshot</w:t>
       </w:r>
-      <w:bookmarkEnd w:id="12"/>
+      <w:bookmarkEnd w:id="13"/>
     </w:p>
     <w:p/>
     <w:p>
       <w:pPr>
         <w:pStyle w:val="Heading2"/>
       </w:pPr>
-      <w:bookmarkStart w:id="13" w:name="_Toc481560264"/>
+      <w:bookmarkStart w:id="14" w:name="_Toc489936659"/>
       <w:r>
         <w:t>Screenshot to file</w:t>
       </w:r>
-      <w:bookmarkEnd w:id="13"/>
+      <w:bookmarkEnd w:id="14"/>
     </w:p>
     <w:p/>
     <w:p>
@@ -1666,11 +1759,11 @@
       <w:pPr>
         <w:pStyle w:val="Heading2"/>
       </w:pPr>
-      <w:bookmarkStart w:id="14" w:name="_Toc481560265"/>
+      <w:bookmarkStart w:id="15" w:name="_Toc489936660"/>
       <w:r>
         <w:t>Screenshot to clipboard</w:t>
       </w:r>
-      <w:bookmarkEnd w:id="14"/>
+      <w:bookmarkEnd w:id="15"/>
     </w:p>
     <w:p>
       <w:pPr>
@@ -1759,11 +1852,11 @@
       <w:pPr>
         <w:pStyle w:val="Heading1"/>
       </w:pPr>
-      <w:bookmarkStart w:id="15" w:name="_Toc481560266"/>
+      <w:bookmarkStart w:id="16" w:name="_Toc489936661"/>
       <w:r>
         <w:t>Show Desktop</w:t>
       </w:r>
-      <w:bookmarkEnd w:id="15"/>
+      <w:bookmarkEnd w:id="16"/>
     </w:p>
     <w:p/>
     <w:p>
@@ -1777,11 +1870,11 @@
       <w:pPr>
         <w:pStyle w:val="Heading1"/>
       </w:pPr>
-      <w:bookmarkStart w:id="16" w:name="_Toc481560267"/>
+      <w:bookmarkStart w:id="17" w:name="_Toc489936662"/>
       <w:r>
         <w:t>Transfer a File to a Remote Server</w:t>
       </w:r>
-      <w:bookmarkEnd w:id="16"/>
+      <w:bookmarkEnd w:id="17"/>
     </w:p>
     <w:p/>
     <w:p>
@@ -3033,7 +3126,7 @@
 </file>
 
 <file path=customXml/itemProps1.xml><?xml version="1.0" encoding="utf-8"?>
-<ds:datastoreItem xmlns:ds="http://schemas.openxmlformats.org/officeDocument/2006/customXml" ds:itemID="{412A7485-7F65-0741-AF15-0C6E62B302FA}">
+<ds:datastoreItem xmlns:ds="http://schemas.openxmlformats.org/officeDocument/2006/customXml" ds:itemID="{6D10C63D-31FF-DE42-AFE8-FCB1A5341116}">
   <ds:schemaRefs>
     <ds:schemaRef ds:uri="http://schemas.openxmlformats.org/officeDocument/2006/bibliography"/>
   </ds:schemaRefs>

</xml_diff>

<commit_message>
Lock mac keyboard and screen
</commit_message>
<xml_diff>
--- a/mac_cheatsheet.docx
+++ b/mac_cheatsheet.docx
@@ -38,12 +38,12 @@
             <w:pStyle w:val="TOCHeading"/>
           </w:pPr>
           <w:r>
-            <w:t>Table of Conten</w:t>
+            <w:t>Table of Content</w:t>
           </w:r>
           <w:bookmarkStart w:id="0" w:name="_GoBack"/>
           <w:bookmarkEnd w:id="0"/>
           <w:r>
-            <w:t>ts</w:t>
+            <w:t>s</w:t>
           </w:r>
         </w:p>
         <w:p>
@@ -76,7 +76,7 @@
             </w:rPr>
             <w:fldChar w:fldCharType="separate"/>
           </w:r>
-          <w:hyperlink w:anchor="_Toc505681927" w:history="1">
+          <w:hyperlink w:anchor="_Toc509449424" w:history="1">
             <w:r>
               <w:rPr>
                 <w:rStyle w:val="Hyperlink"/>
@@ -103,7 +103,7 @@
                 <w:noProof/>
                 <w:webHidden/>
               </w:rPr>
-              <w:instrText xml:space="preserve"> PAGEREF _Toc505681927 \h </w:instrText>
+              <w:instrText xml:space="preserve"> PAGEREF _Toc509449424 \h </w:instrText>
             </w:r>
             <w:r>
               <w:rPr>
@@ -147,7 +147,7 @@
               <w:noProof/>
             </w:rPr>
           </w:pPr>
-          <w:hyperlink w:anchor="_Toc505681928" w:history="1">
+          <w:hyperlink w:anchor="_Toc509449425" w:history="1">
             <w:r>
               <w:rPr>
                 <w:rStyle w:val="Hyperlink"/>
@@ -174,7 +174,7 @@
                 <w:noProof/>
                 <w:webHidden/>
               </w:rPr>
-              <w:instrText xml:space="preserve"> PAGEREF _Toc505681928 \h </w:instrText>
+              <w:instrText xml:space="preserve"> PAGEREF _Toc509449425 \h </w:instrText>
             </w:r>
             <w:r>
               <w:rPr>
@@ -220,7 +220,7 @@
               <w:szCs w:val="24"/>
             </w:rPr>
           </w:pPr>
-          <w:hyperlink w:anchor="_Toc505681929" w:history="1">
+          <w:hyperlink w:anchor="_Toc509449426" w:history="1">
             <w:r>
               <w:rPr>
                 <w:rStyle w:val="Hyperlink"/>
@@ -247,7 +247,7 @@
                 <w:noProof/>
                 <w:webHidden/>
               </w:rPr>
-              <w:instrText xml:space="preserve"> PAGEREF _Toc505681929 \h </w:instrText>
+              <w:instrText xml:space="preserve"> PAGEREF _Toc509449426 \h </w:instrText>
             </w:r>
             <w:r>
               <w:rPr>
@@ -291,7 +291,7 @@
               <w:noProof/>
             </w:rPr>
           </w:pPr>
-          <w:hyperlink w:anchor="_Toc505681930" w:history="1">
+          <w:hyperlink w:anchor="_Toc509449427" w:history="1">
             <w:r>
               <w:rPr>
                 <w:rStyle w:val="Hyperlink"/>
@@ -318,7 +318,7 @@
                 <w:noProof/>
                 <w:webHidden/>
               </w:rPr>
-              <w:instrText xml:space="preserve"> PAGEREF _Toc505681930 \h </w:instrText>
+              <w:instrText xml:space="preserve"> PAGEREF _Toc509449427 \h </w:instrText>
             </w:r>
             <w:r>
               <w:rPr>
@@ -364,7 +364,7 @@
               <w:szCs w:val="24"/>
             </w:rPr>
           </w:pPr>
-          <w:hyperlink w:anchor="_Toc505681931" w:history="1">
+          <w:hyperlink w:anchor="_Toc509449428" w:history="1">
             <w:r>
               <w:rPr>
                 <w:rStyle w:val="Hyperlink"/>
@@ -391,7 +391,7 @@
                 <w:noProof/>
                 <w:webHidden/>
               </w:rPr>
-              <w:instrText xml:space="preserve"> PAGEREF _Toc505681931 \h </w:instrText>
+              <w:instrText xml:space="preserve"> PAGEREF _Toc509449428 \h </w:instrText>
             </w:r>
             <w:r>
               <w:rPr>
@@ -437,7 +437,7 @@
               <w:szCs w:val="24"/>
             </w:rPr>
           </w:pPr>
-          <w:hyperlink w:anchor="_Toc505681932" w:history="1">
+          <w:hyperlink w:anchor="_Toc509449429" w:history="1">
             <w:r>
               <w:rPr>
                 <w:rStyle w:val="Hyperlink"/>
@@ -464,7 +464,7 @@
                 <w:noProof/>
                 <w:webHidden/>
               </w:rPr>
-              <w:instrText xml:space="preserve"> PAGEREF _Toc505681932 \h </w:instrText>
+              <w:instrText xml:space="preserve"> PAGEREF _Toc509449429 \h </w:instrText>
             </w:r>
             <w:r>
               <w:rPr>
@@ -510,7 +510,7 @@
               <w:szCs w:val="24"/>
             </w:rPr>
           </w:pPr>
-          <w:hyperlink w:anchor="_Toc505681933" w:history="1">
+          <w:hyperlink w:anchor="_Toc509449430" w:history="1">
             <w:r>
               <w:rPr>
                 <w:rStyle w:val="Hyperlink"/>
@@ -537,7 +537,7 @@
                 <w:noProof/>
                 <w:webHidden/>
               </w:rPr>
-              <w:instrText xml:space="preserve"> PAGEREF _Toc505681933 \h </w:instrText>
+              <w:instrText xml:space="preserve"> PAGEREF _Toc509449430 \h </w:instrText>
             </w:r>
             <w:r>
               <w:rPr>
@@ -583,7 +583,7 @@
               <w:szCs w:val="24"/>
             </w:rPr>
           </w:pPr>
-          <w:hyperlink w:anchor="_Toc505681934" w:history="1">
+          <w:hyperlink w:anchor="_Toc509449431" w:history="1">
             <w:r>
               <w:rPr>
                 <w:rStyle w:val="Hyperlink"/>
@@ -610,7 +610,7 @@
                 <w:noProof/>
                 <w:webHidden/>
               </w:rPr>
-              <w:instrText xml:space="preserve"> PAGEREF _Toc505681934 \h </w:instrText>
+              <w:instrText xml:space="preserve"> PAGEREF _Toc509449431 \h </w:instrText>
             </w:r>
             <w:r>
               <w:rPr>
@@ -654,7 +654,7 @@
               <w:noProof/>
             </w:rPr>
           </w:pPr>
-          <w:hyperlink w:anchor="_Toc505681935" w:history="1">
+          <w:hyperlink w:anchor="_Toc509449432" w:history="1">
             <w:r>
               <w:rPr>
                 <w:rStyle w:val="Hyperlink"/>
@@ -681,7 +681,7 @@
                 <w:noProof/>
                 <w:webHidden/>
               </w:rPr>
-              <w:instrText xml:space="preserve"> PAGEREF _Toc505681935 \h </w:instrText>
+              <w:instrText xml:space="preserve"> PAGEREF _Toc509449432 \h </w:instrText>
             </w:r>
             <w:r>
               <w:rPr>
@@ -727,7 +727,7 @@
               <w:szCs w:val="24"/>
             </w:rPr>
           </w:pPr>
-          <w:hyperlink w:anchor="_Toc505681936" w:history="1">
+          <w:hyperlink w:anchor="_Toc509449433" w:history="1">
             <w:r>
               <w:rPr>
                 <w:rStyle w:val="Hyperlink"/>
@@ -754,7 +754,7 @@
                 <w:noProof/>
                 <w:webHidden/>
               </w:rPr>
-              <w:instrText xml:space="preserve"> PAGEREF _Toc505681936 \h </w:instrText>
+              <w:instrText xml:space="preserve"> PAGEREF _Toc509449433 \h </w:instrText>
             </w:r>
             <w:r>
               <w:rPr>
@@ -800,7 +800,7 @@
               <w:szCs w:val="24"/>
             </w:rPr>
           </w:pPr>
-          <w:hyperlink w:anchor="_Toc505681937" w:history="1">
+          <w:hyperlink w:anchor="_Toc509449434" w:history="1">
             <w:r>
               <w:rPr>
                 <w:rStyle w:val="Hyperlink"/>
@@ -827,7 +827,7 @@
                 <w:noProof/>
                 <w:webHidden/>
               </w:rPr>
-              <w:instrText xml:space="preserve"> PAGEREF _Toc505681937 \h </w:instrText>
+              <w:instrText xml:space="preserve"> PAGEREF _Toc509449434 \h </w:instrText>
             </w:r>
             <w:r>
               <w:rPr>
@@ -871,7 +871,7 @@
               <w:noProof/>
             </w:rPr>
           </w:pPr>
-          <w:hyperlink w:anchor="_Toc505681938" w:history="1">
+          <w:hyperlink w:anchor="_Toc509449435" w:history="1">
             <w:r>
               <w:rPr>
                 <w:rStyle w:val="Hyperlink"/>
@@ -898,7 +898,7 @@
                 <w:noProof/>
                 <w:webHidden/>
               </w:rPr>
-              <w:instrText xml:space="preserve"> PAGEREF _Toc505681938 \h </w:instrText>
+              <w:instrText xml:space="preserve"> PAGEREF _Toc509449435 \h </w:instrText>
             </w:r>
             <w:r>
               <w:rPr>
@@ -942,7 +942,7 @@
               <w:noProof/>
             </w:rPr>
           </w:pPr>
-          <w:hyperlink w:anchor="_Toc505681939" w:history="1">
+          <w:hyperlink w:anchor="_Toc509449436" w:history="1">
             <w:r>
               <w:rPr>
                 <w:rStyle w:val="Hyperlink"/>
@@ -969,7 +969,7 @@
                 <w:noProof/>
                 <w:webHidden/>
               </w:rPr>
-              <w:instrText xml:space="preserve"> PAGEREF _Toc505681939 \h </w:instrText>
+              <w:instrText xml:space="preserve"> PAGEREF _Toc509449436 \h </w:instrText>
             </w:r>
             <w:r>
               <w:rPr>
@@ -1013,12 +1013,83 @@
               <w:noProof/>
             </w:rPr>
           </w:pPr>
-          <w:hyperlink w:anchor="_Toc505681940" w:history="1">
+          <w:hyperlink w:anchor="_Toc509449437" w:history="1">
             <w:r>
               <w:rPr>
                 <w:rStyle w:val="Hyperlink"/>
                 <w:noProof/>
               </w:rPr>
+              <w:t>Lock the Screen and Keyboard</w:t>
+            </w:r>
+            <w:r>
+              <w:rPr>
+                <w:noProof/>
+                <w:webHidden/>
+              </w:rPr>
+              <w:tab/>
+            </w:r>
+            <w:r>
+              <w:rPr>
+                <w:noProof/>
+                <w:webHidden/>
+              </w:rPr>
+              <w:fldChar w:fldCharType="begin"/>
+            </w:r>
+            <w:r>
+              <w:rPr>
+                <w:noProof/>
+                <w:webHidden/>
+              </w:rPr>
+              <w:instrText xml:space="preserve"> PAGEREF _Toc509449437 \h </w:instrText>
+            </w:r>
+            <w:r>
+              <w:rPr>
+                <w:noProof/>
+                <w:webHidden/>
+              </w:rPr>
+            </w:r>
+            <w:r>
+              <w:rPr>
+                <w:noProof/>
+                <w:webHidden/>
+              </w:rPr>
+              <w:fldChar w:fldCharType="separate"/>
+            </w:r>
+            <w:r>
+              <w:rPr>
+                <w:noProof/>
+                <w:webHidden/>
+              </w:rPr>
+              <w:t>4</w:t>
+            </w:r>
+            <w:r>
+              <w:rPr>
+                <w:noProof/>
+                <w:webHidden/>
+              </w:rPr>
+              <w:fldChar w:fldCharType="end"/>
+            </w:r>
+          </w:hyperlink>
+        </w:p>
+        <w:p>
+          <w:pPr>
+            <w:pStyle w:val="TOC1"/>
+            <w:tabs>
+              <w:tab w:val="right" w:leader="dot" w:pos="9350"/>
+            </w:tabs>
+            <w:rPr>
+              <w:rFonts w:eastAsiaTheme="minorEastAsia"/>
+              <w:b w:val="0"/>
+              <w:bCs w:val="0"/>
+              <w:noProof/>
+            </w:rPr>
+          </w:pPr>
+          <w:hyperlink w:anchor="_Toc509449438" w:history="1">
+            <w:r>
+              <w:rPr>
+                <w:rStyle w:val="Hyperlink"/>
+                <w:noProof/>
+              </w:rPr>
               <w:t>Screenshot</w:t>
             </w:r>
             <w:r>
@@ -1040,7 +1111,7 @@
                 <w:noProof/>
                 <w:webHidden/>
               </w:rPr>
-              <w:instrText xml:space="preserve"> PAGEREF _Toc505681940 \h </w:instrText>
+              <w:instrText xml:space="preserve"> PAGEREF _Toc509449438 \h </w:instrText>
             </w:r>
             <w:r>
               <w:rPr>
@@ -1086,7 +1157,7 @@
               <w:szCs w:val="24"/>
             </w:rPr>
           </w:pPr>
-          <w:hyperlink w:anchor="_Toc505681941" w:history="1">
+          <w:hyperlink w:anchor="_Toc509449439" w:history="1">
             <w:r>
               <w:rPr>
                 <w:rStyle w:val="Hyperlink"/>
@@ -1113,7 +1184,7 @@
                 <w:noProof/>
                 <w:webHidden/>
               </w:rPr>
-              <w:instrText xml:space="preserve"> PAGEREF _Toc505681941 \h </w:instrText>
+              <w:instrText xml:space="preserve"> PAGEREF _Toc509449439 \h </w:instrText>
             </w:r>
             <w:r>
               <w:rPr>
@@ -1159,7 +1230,7 @@
               <w:szCs w:val="24"/>
             </w:rPr>
           </w:pPr>
-          <w:hyperlink w:anchor="_Toc505681942" w:history="1">
+          <w:hyperlink w:anchor="_Toc509449440" w:history="1">
             <w:r>
               <w:rPr>
                 <w:rStyle w:val="Hyperlink"/>
@@ -1186,7 +1257,7 @@
                 <w:noProof/>
                 <w:webHidden/>
               </w:rPr>
-              <w:instrText xml:space="preserve"> PAGEREF _Toc505681942 \h </w:instrText>
+              <w:instrText xml:space="preserve"> PAGEREF _Toc509449440 \h </w:instrText>
             </w:r>
             <w:r>
               <w:rPr>
@@ -1230,7 +1301,7 @@
               <w:noProof/>
             </w:rPr>
           </w:pPr>
-          <w:hyperlink w:anchor="_Toc505681943" w:history="1">
+          <w:hyperlink w:anchor="_Toc509449441" w:history="1">
             <w:r>
               <w:rPr>
                 <w:rStyle w:val="Hyperlink"/>
@@ -1257,7 +1328,7 @@
                 <w:noProof/>
                 <w:webHidden/>
               </w:rPr>
-              <w:instrText xml:space="preserve"> PAGEREF _Toc505681943 \h </w:instrText>
+              <w:instrText xml:space="preserve"> PAGEREF _Toc509449441 \h </w:instrText>
             </w:r>
             <w:r>
               <w:rPr>
@@ -1277,7 +1348,7 @@
                 <w:noProof/>
                 <w:webHidden/>
               </w:rPr>
-              <w:t>4</w:t>
+              <w:t>5</w:t>
             </w:r>
             <w:r>
               <w:rPr>
@@ -1301,7 +1372,7 @@
               <w:noProof/>
             </w:rPr>
           </w:pPr>
-          <w:hyperlink w:anchor="_Toc505681944" w:history="1">
+          <w:hyperlink w:anchor="_Toc509449442" w:history="1">
             <w:r>
               <w:rPr>
                 <w:rStyle w:val="Hyperlink"/>
@@ -1328,7 +1399,7 @@
                 <w:noProof/>
                 <w:webHidden/>
               </w:rPr>
-              <w:instrText xml:space="preserve"> PAGEREF _Toc505681944 \h </w:instrText>
+              <w:instrText xml:space="preserve"> PAGEREF _Toc509449442 \h </w:instrText>
             </w:r>
             <w:r>
               <w:rPr>
@@ -1348,7 +1419,7 @@
                 <w:noProof/>
                 <w:webHidden/>
               </w:rPr>
-              <w:t>4</w:t>
+              <w:t>5</w:t>
             </w:r>
             <w:r>
               <w:rPr>
@@ -1376,7 +1447,7 @@
       <w:pPr>
         <w:pStyle w:val="Heading1"/>
       </w:pPr>
-      <w:bookmarkStart w:id="1" w:name="_Toc505681927"/>
+      <w:bookmarkStart w:id="1" w:name="_Toc509449424"/>
       <w:r>
         <w:t>Application Search on mac (Spotlight Search)</w:t>
       </w:r>
@@ -1394,7 +1465,7 @@
       <w:pPr>
         <w:pStyle w:val="Heading1"/>
       </w:pPr>
-      <w:bookmarkStart w:id="2" w:name="_Toc505681928"/>
+      <w:bookmarkStart w:id="2" w:name="_Toc509449425"/>
       <w:r>
         <w:t>Excel</w:t>
       </w:r>
@@ -1405,7 +1476,7 @@
       <w:pPr>
         <w:pStyle w:val="Heading2"/>
       </w:pPr>
-      <w:bookmarkStart w:id="3" w:name="_Toc505681929"/>
+      <w:bookmarkStart w:id="3" w:name="_Toc509449426"/>
       <w:r>
         <w:t>Import a CSV File as All Text Columns</w:t>
       </w:r>
@@ -1507,7 +1578,6 @@
         </w:rPr>
       </w:pPr>
       <w:r>
-        <w:lastRenderedPageBreak/>
         <w:br w:type="page"/>
       </w:r>
     </w:p>
@@ -1515,7 +1585,7 @@
       <w:pPr>
         <w:pStyle w:val="Heading1"/>
       </w:pPr>
-      <w:bookmarkStart w:id="4" w:name="_Toc505681930"/>
+      <w:bookmarkStart w:id="4" w:name="_Toc509449427"/>
       <w:r>
         <w:lastRenderedPageBreak/>
         <w:t>Files</w:t>
@@ -1526,7 +1596,7 @@
       <w:pPr>
         <w:pStyle w:val="Heading2"/>
       </w:pPr>
-      <w:bookmarkStart w:id="5" w:name="_Toc505681931"/>
+      <w:bookmarkStart w:id="5" w:name="_Toc509449428"/>
       <w:r>
         <w:t xml:space="preserve">Change </w:t>
       </w:r>
@@ -1558,7 +1628,7 @@
       <w:pPr>
         <w:pStyle w:val="Heading2"/>
       </w:pPr>
-      <w:bookmarkStart w:id="6" w:name="_Toc505681932"/>
+      <w:bookmarkStart w:id="6" w:name="_Toc509449429"/>
       <w:r>
         <w:t>Convert a JSON file to a PrettyPrint version</w:t>
       </w:r>
@@ -1574,7 +1644,7 @@
       <w:pPr>
         <w:pStyle w:val="Heading2"/>
       </w:pPr>
-      <w:bookmarkStart w:id="7" w:name="_Toc505681933"/>
+      <w:bookmarkStart w:id="7" w:name="_Toc509449430"/>
       <w:r>
         <w:t>Open a Text File from the Command Line</w:t>
       </w:r>
@@ -1590,7 +1660,7 @@
       <w:pPr>
         <w:pStyle w:val="Heading2"/>
       </w:pPr>
-      <w:bookmarkStart w:id="8" w:name="_Toc505681934"/>
+      <w:bookmarkStart w:id="8" w:name="_Toc509449431"/>
       <w:r>
         <w:t>Unzip a File</w:t>
       </w:r>
@@ -1608,7 +1678,7 @@
       <w:pPr>
         <w:pStyle w:val="Heading1"/>
       </w:pPr>
-      <w:bookmarkStart w:id="9" w:name="_Toc505681935"/>
+      <w:bookmarkStart w:id="9" w:name="_Toc509449432"/>
       <w:r>
         <w:t>Finder</w:t>
       </w:r>
@@ -1618,7 +1688,7 @@
       <w:pPr>
         <w:pStyle w:val="Heading2"/>
       </w:pPr>
-      <w:bookmarkStart w:id="10" w:name="_Toc505681936"/>
+      <w:bookmarkStart w:id="10" w:name="_Toc509449433"/>
       <w:r>
         <w:t>Copy File Paths from the Finder</w:t>
       </w:r>
@@ -1717,7 +1787,7 @@
       <w:pPr>
         <w:pStyle w:val="Heading2"/>
       </w:pPr>
-      <w:bookmarkStart w:id="11" w:name="_Toc505681937"/>
+      <w:bookmarkStart w:id="11" w:name="_Toc509449434"/>
       <w:r>
         <w:t>Store the Clipboard contents as a PrettyPrint JSON file</w:t>
       </w:r>
@@ -1736,7 +1806,7 @@
       <w:pPr>
         <w:pStyle w:val="Heading1"/>
       </w:pPr>
-      <w:bookmarkStart w:id="12" w:name="_Toc505681938"/>
+      <w:bookmarkStart w:id="12" w:name="_Toc509449435"/>
       <w:r>
         <w:t>Force an Application to Quit</w:t>
       </w:r>
@@ -1880,16 +1950,16 @@
       <w:pPr>
         <w:pStyle w:val="Heading1"/>
       </w:pPr>
-      <w:bookmarkStart w:id="13" w:name="_Toc505681939"/>
+      <w:bookmarkStart w:id="13" w:name="_Toc509449436"/>
+      <w:r>
+        <w:t>Jupyter Notebook Keyboard Shortcuts</w:t>
+      </w:r>
+      <w:bookmarkEnd w:id="13"/>
+    </w:p>
+    <w:p/>
+    <w:p>
       <w:r>
         <w:lastRenderedPageBreak/>
-        <w:t>Jupyter Notebook Keyboard Shortcuts</w:t>
-      </w:r>
-      <w:bookmarkEnd w:id="13"/>
-    </w:p>
-    <w:p/>
-    <w:p>
-      <w:r>
         <w:t>esc-L</w:t>
       </w:r>
       <w:r>
@@ -1902,22 +1972,63 @@
       <w:pPr>
         <w:pStyle w:val="Heading1"/>
       </w:pPr>
-      <w:bookmarkStart w:id="14" w:name="_Toc505681940"/>
+    </w:p>
+    <w:p>
+      <w:pPr>
+        <w:pStyle w:val="Heading1"/>
+      </w:pPr>
+      <w:bookmarkStart w:id="14" w:name="_Toc509449437"/>
+      <w:r>
+        <w:t>Lock the Screen and Keyboard</w:t>
+      </w:r>
+      <w:bookmarkEnd w:id="14"/>
+    </w:p>
+    <w:p/>
+    <w:p>
+      <w:pPr>
+        <w:rPr>
+          <w:rFonts w:ascii="Arial" w:eastAsia="Times New Roman" w:hAnsi="Arial" w:cs="Arial"/>
+          <w:color w:val="222222"/>
+          <w:shd w:val="clear" w:color="auto" w:fill="FFFFFF"/>
+        </w:rPr>
+      </w:pPr>
+      <w:r>
+        <w:rPr>
+          <w:rFonts w:ascii="Arial" w:eastAsia="Times New Roman" w:hAnsi="Arial" w:cs="Arial"/>
+          <w:color w:val="222222"/>
+          <w:shd w:val="clear" w:color="auto" w:fill="FFFFFF"/>
+        </w:rPr>
+        <w:t>Control+Shift+Power</w:t>
+      </w:r>
+    </w:p>
+    <w:p>
+      <w:pPr>
+        <w:rPr>
+          <w:rFonts w:ascii="Times New Roman" w:eastAsia="Times New Roman" w:hAnsi="Times New Roman" w:cs="Times New Roman"/>
+        </w:rPr>
+      </w:pPr>
+    </w:p>
+    <w:p/>
+    <w:p>
+      <w:pPr>
+        <w:pStyle w:val="Heading1"/>
+      </w:pPr>
+      <w:bookmarkStart w:id="15" w:name="_Toc509449438"/>
       <w:r>
         <w:t>Screenshot</w:t>
       </w:r>
-      <w:bookmarkEnd w:id="14"/>
+      <w:bookmarkEnd w:id="15"/>
     </w:p>
     <w:p/>
     <w:p>
       <w:pPr>
         <w:pStyle w:val="Heading2"/>
       </w:pPr>
-      <w:bookmarkStart w:id="15" w:name="_Toc505681941"/>
+      <w:bookmarkStart w:id="16" w:name="_Toc509449439"/>
       <w:r>
         <w:t>Screenshot to file</w:t>
       </w:r>
-      <w:bookmarkEnd w:id="15"/>
+      <w:bookmarkEnd w:id="16"/>
     </w:p>
     <w:p/>
     <w:p>
@@ -1980,11 +2091,11 @@
       <w:pPr>
         <w:pStyle w:val="Heading2"/>
       </w:pPr>
-      <w:bookmarkStart w:id="16" w:name="_Toc505681942"/>
+      <w:bookmarkStart w:id="17" w:name="_Toc509449440"/>
       <w:r>
         <w:t>Screenshot to clipboard</w:t>
       </w:r>
-      <w:bookmarkEnd w:id="16"/>
+      <w:bookmarkEnd w:id="17"/>
     </w:p>
     <w:p>
       <w:pPr>
@@ -2073,11 +2184,16 @@
       <w:pPr>
         <w:pStyle w:val="Heading1"/>
       </w:pPr>
-      <w:bookmarkStart w:id="17" w:name="_Toc505681943"/>
+    </w:p>
+    <w:p>
+      <w:pPr>
+        <w:pStyle w:val="Heading1"/>
+      </w:pPr>
+      <w:bookmarkStart w:id="18" w:name="_Toc509449441"/>
       <w:r>
         <w:t>Show Desktop</w:t>
       </w:r>
-      <w:bookmarkEnd w:id="17"/>
+      <w:bookmarkEnd w:id="18"/>
     </w:p>
     <w:p/>
     <w:p>
@@ -2091,11 +2207,16 @@
       <w:pPr>
         <w:pStyle w:val="Heading1"/>
       </w:pPr>
-      <w:bookmarkStart w:id="18" w:name="_Toc505681944"/>
+    </w:p>
+    <w:p>
+      <w:pPr>
+        <w:pStyle w:val="Heading1"/>
+      </w:pPr>
+      <w:bookmarkStart w:id="19" w:name="_Toc509449442"/>
       <w:r>
         <w:t>Transfer a File to a Remote Server</w:t>
       </w:r>
-      <w:bookmarkEnd w:id="18"/>
+      <w:bookmarkEnd w:id="19"/>
     </w:p>
     <w:p/>
     <w:p>
@@ -2110,13 +2231,10 @@
       <w:pPr>
         <w:pStyle w:val="Heading1"/>
       </w:pPr>
-      <w:r>
-        <w:br w:type="page"/>
-      </w:r>
     </w:p>
     <w:sectPr>
       <w:pgSz w:w="12240" w:h="15840"/>
-      <w:pgMar w:top="702" w:right="1440" w:bottom="558" w:left="1440" w:header="720" w:footer="720" w:gutter="0"/>
+      <w:pgMar w:top="702" w:right="810" w:bottom="558" w:left="900" w:header="720" w:footer="720" w:gutter="0"/>
       <w:cols w:space="720"/>
       <w:docGrid w:linePitch="360"/>
     </w:sectPr>
@@ -3338,7 +3456,7 @@
 </file>
 
 <file path=customXml/itemProps1.xml><?xml version="1.0" encoding="utf-8"?>
-<ds:datastoreItem xmlns:ds="http://schemas.openxmlformats.org/officeDocument/2006/customXml" ds:itemID="{2BA1D4AB-0288-CD44-993E-624D132E0F7A}">
+<ds:datastoreItem xmlns:ds="http://schemas.openxmlformats.org/officeDocument/2006/customXml" ds:itemID="{E22AE986-2635-D542-AC71-7329DB5A0CE1}">
   <ds:schemaRefs>
     <ds:schemaRef ds:uri="http://schemas.openxmlformats.org/officeDocument/2006/bibliography"/>
   </ds:schemaRefs>

</xml_diff>

<commit_message>
Moving the Dock to a different monitor
</commit_message>
<xml_diff>
--- a/mac_cheatsheet.docx
+++ b/mac_cheatsheet.docx
@@ -38,19 +38,16 @@
             <w:pStyle w:val="TOCHeading"/>
           </w:pPr>
           <w:r>
-            <w:t>Table of Content</w:t>
+            <w:t>Table of Contents</w:t>
           </w:r>
           <w:bookmarkStart w:id="0" w:name="_GoBack"/>
           <w:bookmarkEnd w:id="0"/>
-          <w:r>
-            <w:t>s</w:t>
-          </w:r>
         </w:p>
         <w:p>
           <w:pPr>
             <w:pStyle w:val="TOC1"/>
             <w:tabs>
-              <w:tab w:val="right" w:leader="dot" w:pos="9350"/>
+              <w:tab w:val="right" w:leader="dot" w:pos="10520"/>
             </w:tabs>
             <w:rPr>
               <w:rFonts w:eastAsiaTheme="minorEastAsia"/>
@@ -76,7 +73,7 @@
             </w:rPr>
             <w:fldChar w:fldCharType="separate"/>
           </w:r>
-          <w:hyperlink w:anchor="_Toc509449424" w:history="1">
+          <w:hyperlink w:anchor="_Toc526845392" w:history="1">
             <w:r>
               <w:rPr>
                 <w:rStyle w:val="Hyperlink"/>
@@ -103,7 +100,7 @@
                 <w:noProof/>
                 <w:webHidden/>
               </w:rPr>
-              <w:instrText xml:space="preserve"> PAGEREF _Toc509449424 \h </w:instrText>
+              <w:instrText xml:space="preserve"> PAGEREF _Toc526845392 \h </w:instrText>
             </w:r>
             <w:r>
               <w:rPr>
@@ -138,7 +135,7 @@
           <w:pPr>
             <w:pStyle w:val="TOC1"/>
             <w:tabs>
-              <w:tab w:val="right" w:leader="dot" w:pos="9350"/>
+              <w:tab w:val="right" w:leader="dot" w:pos="10520"/>
             </w:tabs>
             <w:rPr>
               <w:rFonts w:eastAsiaTheme="minorEastAsia"/>
@@ -147,13 +144,13 @@
               <w:noProof/>
             </w:rPr>
           </w:pPr>
-          <w:hyperlink w:anchor="_Toc509449425" w:history="1">
+          <w:hyperlink w:anchor="_Toc526845393" w:history="1">
             <w:r>
               <w:rPr>
                 <w:rStyle w:val="Hyperlink"/>
                 <w:noProof/>
               </w:rPr>
-              <w:t>Excel</w:t>
+              <w:t>Dock</w:t>
             </w:r>
             <w:r>
               <w:rPr>
@@ -174,7 +171,7 @@
                 <w:noProof/>
                 <w:webHidden/>
               </w:rPr>
-              <w:instrText xml:space="preserve"> PAGEREF _Toc509449425 \h </w:instrText>
+              <w:instrText xml:space="preserve"> PAGEREF _Toc526845393 \h </w:instrText>
             </w:r>
             <w:r>
               <w:rPr>
@@ -209,7 +206,7 @@
           <w:pPr>
             <w:pStyle w:val="TOC2"/>
             <w:tabs>
-              <w:tab w:val="right" w:leader="dot" w:pos="9350"/>
+              <w:tab w:val="right" w:leader="dot" w:pos="10520"/>
             </w:tabs>
             <w:rPr>
               <w:rFonts w:eastAsiaTheme="minorEastAsia"/>
@@ -220,13 +217,13 @@
               <w:szCs w:val="24"/>
             </w:rPr>
           </w:pPr>
-          <w:hyperlink w:anchor="_Toc509449426" w:history="1">
+          <w:hyperlink w:anchor="_Toc526845394" w:history="1">
             <w:r>
               <w:rPr>
                 <w:rStyle w:val="Hyperlink"/>
                 <w:noProof/>
               </w:rPr>
-              <w:t>Import a CSV File as All Text Columns</w:t>
+              <w:t>Move the Dock to a Different Monitor</w:t>
             </w:r>
             <w:r>
               <w:rPr>
@@ -247,7 +244,7 @@
                 <w:noProof/>
                 <w:webHidden/>
               </w:rPr>
-              <w:instrText xml:space="preserve"> PAGEREF _Toc509449426 \h </w:instrText>
+              <w:instrText xml:space="preserve"> PAGEREF _Toc526845394 \h </w:instrText>
             </w:r>
             <w:r>
               <w:rPr>
@@ -282,7 +279,7 @@
           <w:pPr>
             <w:pStyle w:val="TOC1"/>
             <w:tabs>
-              <w:tab w:val="right" w:leader="dot" w:pos="9350"/>
+              <w:tab w:val="right" w:leader="dot" w:pos="10520"/>
             </w:tabs>
             <w:rPr>
               <w:rFonts w:eastAsiaTheme="minorEastAsia"/>
@@ -291,13 +288,13 @@
               <w:noProof/>
             </w:rPr>
           </w:pPr>
-          <w:hyperlink w:anchor="_Toc509449427" w:history="1">
+          <w:hyperlink w:anchor="_Toc526845395" w:history="1">
             <w:r>
               <w:rPr>
                 <w:rStyle w:val="Hyperlink"/>
                 <w:noProof/>
               </w:rPr>
-              <w:t>Files</w:t>
+              <w:t>Excel</w:t>
             </w:r>
             <w:r>
               <w:rPr>
@@ -318,7 +315,7 @@
                 <w:noProof/>
                 <w:webHidden/>
               </w:rPr>
-              <w:instrText xml:space="preserve"> PAGEREF _Toc509449427 \h </w:instrText>
+              <w:instrText xml:space="preserve"> PAGEREF _Toc526845395 \h </w:instrText>
             </w:r>
             <w:r>
               <w:rPr>
@@ -338,7 +335,7 @@
                 <w:noProof/>
                 <w:webHidden/>
               </w:rPr>
-              <w:t>3</w:t>
+              <w:t>2</w:t>
             </w:r>
             <w:r>
               <w:rPr>
@@ -353,7 +350,7 @@
           <w:pPr>
             <w:pStyle w:val="TOC2"/>
             <w:tabs>
-              <w:tab w:val="right" w:leader="dot" w:pos="9350"/>
+              <w:tab w:val="right" w:leader="dot" w:pos="10520"/>
             </w:tabs>
             <w:rPr>
               <w:rFonts w:eastAsiaTheme="minorEastAsia"/>
@@ -364,13 +361,13 @@
               <w:szCs w:val="24"/>
             </w:rPr>
           </w:pPr>
-          <w:hyperlink w:anchor="_Toc509449428" w:history="1">
+          <w:hyperlink w:anchor="_Toc526845396" w:history="1">
             <w:r>
               <w:rPr>
                 <w:rStyle w:val="Hyperlink"/>
                 <w:noProof/>
               </w:rPr>
-              <w:t>Change File Permissions</w:t>
+              <w:t>Import a CSV File as All Text Columns</w:t>
             </w:r>
             <w:r>
               <w:rPr>
@@ -391,7 +388,78 @@
                 <w:noProof/>
                 <w:webHidden/>
               </w:rPr>
-              <w:instrText xml:space="preserve"> PAGEREF _Toc509449428 \h </w:instrText>
+              <w:instrText xml:space="preserve"> PAGEREF _Toc526845396 \h </w:instrText>
+            </w:r>
+            <w:r>
+              <w:rPr>
+                <w:noProof/>
+                <w:webHidden/>
+              </w:rPr>
+            </w:r>
+            <w:r>
+              <w:rPr>
+                <w:noProof/>
+                <w:webHidden/>
+              </w:rPr>
+              <w:fldChar w:fldCharType="separate"/>
+            </w:r>
+            <w:r>
+              <w:rPr>
+                <w:noProof/>
+                <w:webHidden/>
+              </w:rPr>
+              <w:t>2</w:t>
+            </w:r>
+            <w:r>
+              <w:rPr>
+                <w:noProof/>
+                <w:webHidden/>
+              </w:rPr>
+              <w:fldChar w:fldCharType="end"/>
+            </w:r>
+          </w:hyperlink>
+        </w:p>
+        <w:p>
+          <w:pPr>
+            <w:pStyle w:val="TOC1"/>
+            <w:tabs>
+              <w:tab w:val="right" w:leader="dot" w:pos="10520"/>
+            </w:tabs>
+            <w:rPr>
+              <w:rFonts w:eastAsiaTheme="minorEastAsia"/>
+              <w:b w:val="0"/>
+              <w:bCs w:val="0"/>
+              <w:noProof/>
+            </w:rPr>
+          </w:pPr>
+          <w:hyperlink w:anchor="_Toc526845397" w:history="1">
+            <w:r>
+              <w:rPr>
+                <w:rStyle w:val="Hyperlink"/>
+                <w:noProof/>
+              </w:rPr>
+              <w:t>Files</w:t>
+            </w:r>
+            <w:r>
+              <w:rPr>
+                <w:noProof/>
+                <w:webHidden/>
+              </w:rPr>
+              <w:tab/>
+            </w:r>
+            <w:r>
+              <w:rPr>
+                <w:noProof/>
+                <w:webHidden/>
+              </w:rPr>
+              <w:fldChar w:fldCharType="begin"/>
+            </w:r>
+            <w:r>
+              <w:rPr>
+                <w:noProof/>
+                <w:webHidden/>
+              </w:rPr>
+              <w:instrText xml:space="preserve"> PAGEREF _Toc526845397 \h </w:instrText>
             </w:r>
             <w:r>
               <w:rPr>
@@ -426,7 +494,7 @@
           <w:pPr>
             <w:pStyle w:val="TOC2"/>
             <w:tabs>
-              <w:tab w:val="right" w:leader="dot" w:pos="9350"/>
+              <w:tab w:val="right" w:leader="dot" w:pos="10520"/>
             </w:tabs>
             <w:rPr>
               <w:rFonts w:eastAsiaTheme="minorEastAsia"/>
@@ -437,13 +505,13 @@
               <w:szCs w:val="24"/>
             </w:rPr>
           </w:pPr>
-          <w:hyperlink w:anchor="_Toc509449429" w:history="1">
+          <w:hyperlink w:anchor="_Toc526845398" w:history="1">
             <w:r>
               <w:rPr>
                 <w:rStyle w:val="Hyperlink"/>
                 <w:noProof/>
               </w:rPr>
-              <w:t>Convert a JSON file to a PrettyPrint version</w:t>
+              <w:t>Change File Permissions</w:t>
             </w:r>
             <w:r>
               <w:rPr>
@@ -464,7 +532,7 @@
                 <w:noProof/>
                 <w:webHidden/>
               </w:rPr>
-              <w:instrText xml:space="preserve"> PAGEREF _Toc509449429 \h </w:instrText>
+              <w:instrText xml:space="preserve"> PAGEREF _Toc526845398 \h </w:instrText>
             </w:r>
             <w:r>
               <w:rPr>
@@ -499,7 +567,7 @@
           <w:pPr>
             <w:pStyle w:val="TOC2"/>
             <w:tabs>
-              <w:tab w:val="right" w:leader="dot" w:pos="9350"/>
+              <w:tab w:val="right" w:leader="dot" w:pos="10520"/>
             </w:tabs>
             <w:rPr>
               <w:rFonts w:eastAsiaTheme="minorEastAsia"/>
@@ -510,13 +578,13 @@
               <w:szCs w:val="24"/>
             </w:rPr>
           </w:pPr>
-          <w:hyperlink w:anchor="_Toc509449430" w:history="1">
+          <w:hyperlink w:anchor="_Toc526845399" w:history="1">
             <w:r>
               <w:rPr>
                 <w:rStyle w:val="Hyperlink"/>
                 <w:noProof/>
               </w:rPr>
-              <w:t>Open a Text File from the Command Line</w:t>
+              <w:t>Convert a JSON file to a PrettyPrint version</w:t>
             </w:r>
             <w:r>
               <w:rPr>
@@ -537,7 +605,7 @@
                 <w:noProof/>
                 <w:webHidden/>
               </w:rPr>
-              <w:instrText xml:space="preserve"> PAGEREF _Toc509449430 \h </w:instrText>
+              <w:instrText xml:space="preserve"> PAGEREF _Toc526845399 \h </w:instrText>
             </w:r>
             <w:r>
               <w:rPr>
@@ -572,7 +640,7 @@
           <w:pPr>
             <w:pStyle w:val="TOC2"/>
             <w:tabs>
-              <w:tab w:val="right" w:leader="dot" w:pos="9350"/>
+              <w:tab w:val="right" w:leader="dot" w:pos="10520"/>
             </w:tabs>
             <w:rPr>
               <w:rFonts w:eastAsiaTheme="minorEastAsia"/>
@@ -583,13 +651,13 @@
               <w:szCs w:val="24"/>
             </w:rPr>
           </w:pPr>
-          <w:hyperlink w:anchor="_Toc509449431" w:history="1">
+          <w:hyperlink w:anchor="_Toc526845400" w:history="1">
             <w:r>
               <w:rPr>
                 <w:rStyle w:val="Hyperlink"/>
                 <w:noProof/>
               </w:rPr>
-              <w:t>Unzip a File</w:t>
+              <w:t>Open a Text File from the Command Line</w:t>
             </w:r>
             <w:r>
               <w:rPr>
@@ -610,78 +678,7 @@
                 <w:noProof/>
                 <w:webHidden/>
               </w:rPr>
-              <w:instrText xml:space="preserve"> PAGEREF _Toc509449431 \h </w:instrText>
-            </w:r>
-            <w:r>
-              <w:rPr>
-                <w:noProof/>
-                <w:webHidden/>
-              </w:rPr>
-            </w:r>
-            <w:r>
-              <w:rPr>
-                <w:noProof/>
-                <w:webHidden/>
-              </w:rPr>
-              <w:fldChar w:fldCharType="separate"/>
-            </w:r>
-            <w:r>
-              <w:rPr>
-                <w:noProof/>
-                <w:webHidden/>
-              </w:rPr>
-              <w:t>3</w:t>
-            </w:r>
-            <w:r>
-              <w:rPr>
-                <w:noProof/>
-                <w:webHidden/>
-              </w:rPr>
-              <w:fldChar w:fldCharType="end"/>
-            </w:r>
-          </w:hyperlink>
-        </w:p>
-        <w:p>
-          <w:pPr>
-            <w:pStyle w:val="TOC1"/>
-            <w:tabs>
-              <w:tab w:val="right" w:leader="dot" w:pos="9350"/>
-            </w:tabs>
-            <w:rPr>
-              <w:rFonts w:eastAsiaTheme="minorEastAsia"/>
-              <w:b w:val="0"/>
-              <w:bCs w:val="0"/>
-              <w:noProof/>
-            </w:rPr>
-          </w:pPr>
-          <w:hyperlink w:anchor="_Toc509449432" w:history="1">
-            <w:r>
-              <w:rPr>
-                <w:rStyle w:val="Hyperlink"/>
-                <w:noProof/>
-              </w:rPr>
-              <w:t>Finder</w:t>
-            </w:r>
-            <w:r>
-              <w:rPr>
-                <w:noProof/>
-                <w:webHidden/>
-              </w:rPr>
-              <w:tab/>
-            </w:r>
-            <w:r>
-              <w:rPr>
-                <w:noProof/>
-                <w:webHidden/>
-              </w:rPr>
-              <w:fldChar w:fldCharType="begin"/>
-            </w:r>
-            <w:r>
-              <w:rPr>
-                <w:noProof/>
-                <w:webHidden/>
-              </w:rPr>
-              <w:instrText xml:space="preserve"> PAGEREF _Toc509449432 \h </w:instrText>
+              <w:instrText xml:space="preserve"> PAGEREF _Toc526845400 \h </w:instrText>
             </w:r>
             <w:r>
               <w:rPr>
@@ -716,7 +713,7 @@
           <w:pPr>
             <w:pStyle w:val="TOC2"/>
             <w:tabs>
-              <w:tab w:val="right" w:leader="dot" w:pos="9350"/>
+              <w:tab w:val="right" w:leader="dot" w:pos="10520"/>
             </w:tabs>
             <w:rPr>
               <w:rFonts w:eastAsiaTheme="minorEastAsia"/>
@@ -727,13 +724,13 @@
               <w:szCs w:val="24"/>
             </w:rPr>
           </w:pPr>
-          <w:hyperlink w:anchor="_Toc509449433" w:history="1">
+          <w:hyperlink w:anchor="_Toc526845401" w:history="1">
             <w:r>
               <w:rPr>
                 <w:rStyle w:val="Hyperlink"/>
                 <w:noProof/>
               </w:rPr>
-              <w:t>Copy File Paths from the Finder</w:t>
+              <w:t>Unzip a File</w:t>
             </w:r>
             <w:r>
               <w:rPr>
@@ -754,7 +751,78 @@
                 <w:noProof/>
                 <w:webHidden/>
               </w:rPr>
-              <w:instrText xml:space="preserve"> PAGEREF _Toc509449433 \h </w:instrText>
+              <w:instrText xml:space="preserve"> PAGEREF _Toc526845401 \h </w:instrText>
+            </w:r>
+            <w:r>
+              <w:rPr>
+                <w:noProof/>
+                <w:webHidden/>
+              </w:rPr>
+            </w:r>
+            <w:r>
+              <w:rPr>
+                <w:noProof/>
+                <w:webHidden/>
+              </w:rPr>
+              <w:fldChar w:fldCharType="separate"/>
+            </w:r>
+            <w:r>
+              <w:rPr>
+                <w:noProof/>
+                <w:webHidden/>
+              </w:rPr>
+              <w:t>3</w:t>
+            </w:r>
+            <w:r>
+              <w:rPr>
+                <w:noProof/>
+                <w:webHidden/>
+              </w:rPr>
+              <w:fldChar w:fldCharType="end"/>
+            </w:r>
+          </w:hyperlink>
+        </w:p>
+        <w:p>
+          <w:pPr>
+            <w:pStyle w:val="TOC1"/>
+            <w:tabs>
+              <w:tab w:val="right" w:leader="dot" w:pos="10520"/>
+            </w:tabs>
+            <w:rPr>
+              <w:rFonts w:eastAsiaTheme="minorEastAsia"/>
+              <w:b w:val="0"/>
+              <w:bCs w:val="0"/>
+              <w:noProof/>
+            </w:rPr>
+          </w:pPr>
+          <w:hyperlink w:anchor="_Toc526845402" w:history="1">
+            <w:r>
+              <w:rPr>
+                <w:rStyle w:val="Hyperlink"/>
+                <w:noProof/>
+              </w:rPr>
+              <w:t>Finder</w:t>
+            </w:r>
+            <w:r>
+              <w:rPr>
+                <w:noProof/>
+                <w:webHidden/>
+              </w:rPr>
+              <w:tab/>
+            </w:r>
+            <w:r>
+              <w:rPr>
+                <w:noProof/>
+                <w:webHidden/>
+              </w:rPr>
+              <w:fldChar w:fldCharType="begin"/>
+            </w:r>
+            <w:r>
+              <w:rPr>
+                <w:noProof/>
+                <w:webHidden/>
+              </w:rPr>
+              <w:instrText xml:space="preserve"> PAGEREF _Toc526845402 \h </w:instrText>
             </w:r>
             <w:r>
               <w:rPr>
@@ -789,7 +857,7 @@
           <w:pPr>
             <w:pStyle w:val="TOC2"/>
             <w:tabs>
-              <w:tab w:val="right" w:leader="dot" w:pos="9350"/>
+              <w:tab w:val="right" w:leader="dot" w:pos="10520"/>
             </w:tabs>
             <w:rPr>
               <w:rFonts w:eastAsiaTheme="minorEastAsia"/>
@@ -800,13 +868,13 @@
               <w:szCs w:val="24"/>
             </w:rPr>
           </w:pPr>
-          <w:hyperlink w:anchor="_Toc509449434" w:history="1">
+          <w:hyperlink w:anchor="_Toc526845403" w:history="1">
             <w:r>
               <w:rPr>
                 <w:rStyle w:val="Hyperlink"/>
                 <w:noProof/>
               </w:rPr>
-              <w:t>Store the Clipboard contents as a PrettyPrint JSON file</w:t>
+              <w:t>Copy File Paths from the Finder</w:t>
             </w:r>
             <w:r>
               <w:rPr>
@@ -827,7 +895,7 @@
                 <w:noProof/>
                 <w:webHidden/>
               </w:rPr>
-              <w:instrText xml:space="preserve"> PAGEREF _Toc509449434 \h </w:instrText>
+              <w:instrText xml:space="preserve"> PAGEREF _Toc526845403 \h </w:instrText>
             </w:r>
             <w:r>
               <w:rPr>
@@ -848,290 +916,6 @@
                 <w:webHidden/>
               </w:rPr>
               <w:t>3</w:t>
-            </w:r>
-            <w:r>
-              <w:rPr>
-                <w:noProof/>
-                <w:webHidden/>
-              </w:rPr>
-              <w:fldChar w:fldCharType="end"/>
-            </w:r>
-          </w:hyperlink>
-        </w:p>
-        <w:p>
-          <w:pPr>
-            <w:pStyle w:val="TOC1"/>
-            <w:tabs>
-              <w:tab w:val="right" w:leader="dot" w:pos="9350"/>
-            </w:tabs>
-            <w:rPr>
-              <w:rFonts w:eastAsiaTheme="minorEastAsia"/>
-              <w:b w:val="0"/>
-              <w:bCs w:val="0"/>
-              <w:noProof/>
-            </w:rPr>
-          </w:pPr>
-          <w:hyperlink w:anchor="_Toc509449435" w:history="1">
-            <w:r>
-              <w:rPr>
-                <w:rStyle w:val="Hyperlink"/>
-                <w:noProof/>
-              </w:rPr>
-              <w:t>Force an Application to Quit</w:t>
-            </w:r>
-            <w:r>
-              <w:rPr>
-                <w:noProof/>
-                <w:webHidden/>
-              </w:rPr>
-              <w:tab/>
-            </w:r>
-            <w:r>
-              <w:rPr>
-                <w:noProof/>
-                <w:webHidden/>
-              </w:rPr>
-              <w:fldChar w:fldCharType="begin"/>
-            </w:r>
-            <w:r>
-              <w:rPr>
-                <w:noProof/>
-                <w:webHidden/>
-              </w:rPr>
-              <w:instrText xml:space="preserve"> PAGEREF _Toc509449435 \h </w:instrText>
-            </w:r>
-            <w:r>
-              <w:rPr>
-                <w:noProof/>
-                <w:webHidden/>
-              </w:rPr>
-            </w:r>
-            <w:r>
-              <w:rPr>
-                <w:noProof/>
-                <w:webHidden/>
-              </w:rPr>
-              <w:fldChar w:fldCharType="separate"/>
-            </w:r>
-            <w:r>
-              <w:rPr>
-                <w:noProof/>
-                <w:webHidden/>
-              </w:rPr>
-              <w:t>3</w:t>
-            </w:r>
-            <w:r>
-              <w:rPr>
-                <w:noProof/>
-                <w:webHidden/>
-              </w:rPr>
-              <w:fldChar w:fldCharType="end"/>
-            </w:r>
-          </w:hyperlink>
-        </w:p>
-        <w:p>
-          <w:pPr>
-            <w:pStyle w:val="TOC1"/>
-            <w:tabs>
-              <w:tab w:val="right" w:leader="dot" w:pos="9350"/>
-            </w:tabs>
-            <w:rPr>
-              <w:rFonts w:eastAsiaTheme="minorEastAsia"/>
-              <w:b w:val="0"/>
-              <w:bCs w:val="0"/>
-              <w:noProof/>
-            </w:rPr>
-          </w:pPr>
-          <w:hyperlink w:anchor="_Toc509449436" w:history="1">
-            <w:r>
-              <w:rPr>
-                <w:rStyle w:val="Hyperlink"/>
-                <w:noProof/>
-              </w:rPr>
-              <w:t>Jupyter Notebook Keyboard Shortcuts</w:t>
-            </w:r>
-            <w:r>
-              <w:rPr>
-                <w:noProof/>
-                <w:webHidden/>
-              </w:rPr>
-              <w:tab/>
-            </w:r>
-            <w:r>
-              <w:rPr>
-                <w:noProof/>
-                <w:webHidden/>
-              </w:rPr>
-              <w:fldChar w:fldCharType="begin"/>
-            </w:r>
-            <w:r>
-              <w:rPr>
-                <w:noProof/>
-                <w:webHidden/>
-              </w:rPr>
-              <w:instrText xml:space="preserve"> PAGEREF _Toc509449436 \h </w:instrText>
-            </w:r>
-            <w:r>
-              <w:rPr>
-                <w:noProof/>
-                <w:webHidden/>
-              </w:rPr>
-            </w:r>
-            <w:r>
-              <w:rPr>
-                <w:noProof/>
-                <w:webHidden/>
-              </w:rPr>
-              <w:fldChar w:fldCharType="separate"/>
-            </w:r>
-            <w:r>
-              <w:rPr>
-                <w:noProof/>
-                <w:webHidden/>
-              </w:rPr>
-              <w:t>4</w:t>
-            </w:r>
-            <w:r>
-              <w:rPr>
-                <w:noProof/>
-                <w:webHidden/>
-              </w:rPr>
-              <w:fldChar w:fldCharType="end"/>
-            </w:r>
-          </w:hyperlink>
-        </w:p>
-        <w:p>
-          <w:pPr>
-            <w:pStyle w:val="TOC1"/>
-            <w:tabs>
-              <w:tab w:val="right" w:leader="dot" w:pos="9350"/>
-            </w:tabs>
-            <w:rPr>
-              <w:rFonts w:eastAsiaTheme="minorEastAsia"/>
-              <w:b w:val="0"/>
-              <w:bCs w:val="0"/>
-              <w:noProof/>
-            </w:rPr>
-          </w:pPr>
-          <w:hyperlink w:anchor="_Toc509449437" w:history="1">
-            <w:r>
-              <w:rPr>
-                <w:rStyle w:val="Hyperlink"/>
-                <w:noProof/>
-              </w:rPr>
-              <w:t>Lock the Screen and Keyboard</w:t>
-            </w:r>
-            <w:r>
-              <w:rPr>
-                <w:noProof/>
-                <w:webHidden/>
-              </w:rPr>
-              <w:tab/>
-            </w:r>
-            <w:r>
-              <w:rPr>
-                <w:noProof/>
-                <w:webHidden/>
-              </w:rPr>
-              <w:fldChar w:fldCharType="begin"/>
-            </w:r>
-            <w:r>
-              <w:rPr>
-                <w:noProof/>
-                <w:webHidden/>
-              </w:rPr>
-              <w:instrText xml:space="preserve"> PAGEREF _Toc509449437 \h </w:instrText>
-            </w:r>
-            <w:r>
-              <w:rPr>
-                <w:noProof/>
-                <w:webHidden/>
-              </w:rPr>
-            </w:r>
-            <w:r>
-              <w:rPr>
-                <w:noProof/>
-                <w:webHidden/>
-              </w:rPr>
-              <w:fldChar w:fldCharType="separate"/>
-            </w:r>
-            <w:r>
-              <w:rPr>
-                <w:noProof/>
-                <w:webHidden/>
-              </w:rPr>
-              <w:t>4</w:t>
-            </w:r>
-            <w:r>
-              <w:rPr>
-                <w:noProof/>
-                <w:webHidden/>
-              </w:rPr>
-              <w:fldChar w:fldCharType="end"/>
-            </w:r>
-          </w:hyperlink>
-        </w:p>
-        <w:p>
-          <w:pPr>
-            <w:pStyle w:val="TOC1"/>
-            <w:tabs>
-              <w:tab w:val="right" w:leader="dot" w:pos="9350"/>
-            </w:tabs>
-            <w:rPr>
-              <w:rFonts w:eastAsiaTheme="minorEastAsia"/>
-              <w:b w:val="0"/>
-              <w:bCs w:val="0"/>
-              <w:noProof/>
-            </w:rPr>
-          </w:pPr>
-          <w:hyperlink w:anchor="_Toc509449438" w:history="1">
-            <w:r>
-              <w:rPr>
-                <w:rStyle w:val="Hyperlink"/>
-                <w:noProof/>
-              </w:rPr>
-              <w:t>Screenshot</w:t>
-            </w:r>
-            <w:r>
-              <w:rPr>
-                <w:noProof/>
-                <w:webHidden/>
-              </w:rPr>
-              <w:tab/>
-            </w:r>
-            <w:r>
-              <w:rPr>
-                <w:noProof/>
-                <w:webHidden/>
-              </w:rPr>
-              <w:fldChar w:fldCharType="begin"/>
-            </w:r>
-            <w:r>
-              <w:rPr>
-                <w:noProof/>
-                <w:webHidden/>
-              </w:rPr>
-              <w:instrText xml:space="preserve"> PAGEREF _Toc509449438 \h </w:instrText>
-            </w:r>
-            <w:r>
-              <w:rPr>
-                <w:noProof/>
-                <w:webHidden/>
-              </w:rPr>
-            </w:r>
-            <w:r>
-              <w:rPr>
-                <w:noProof/>
-                <w:webHidden/>
-              </w:rPr>
-              <w:fldChar w:fldCharType="separate"/>
-            </w:r>
-            <w:r>
-              <w:rPr>
-                <w:noProof/>
-                <w:webHidden/>
-              </w:rPr>
-              <w:t>4</w:t>
             </w:r>
             <w:r>
               <w:rPr>
@@ -1146,7 +930,7 @@
           <w:pPr>
             <w:pStyle w:val="TOC2"/>
             <w:tabs>
-              <w:tab w:val="right" w:leader="dot" w:pos="9350"/>
+              <w:tab w:val="right" w:leader="dot" w:pos="10520"/>
             </w:tabs>
             <w:rPr>
               <w:rFonts w:eastAsiaTheme="minorEastAsia"/>
@@ -1157,13 +941,13 @@
               <w:szCs w:val="24"/>
             </w:rPr>
           </w:pPr>
-          <w:hyperlink w:anchor="_Toc509449439" w:history="1">
+          <w:hyperlink w:anchor="_Toc526845404" w:history="1">
             <w:r>
               <w:rPr>
                 <w:rStyle w:val="Hyperlink"/>
                 <w:noProof/>
               </w:rPr>
-              <w:t>Screenshot to file</w:t>
+              <w:t>Store the Clipboard contents as a PrettyPrint JSON file</w:t>
             </w:r>
             <w:r>
               <w:rPr>
@@ -1184,7 +968,291 @@
                 <w:noProof/>
                 <w:webHidden/>
               </w:rPr>
-              <w:instrText xml:space="preserve"> PAGEREF _Toc509449439 \h </w:instrText>
+              <w:instrText xml:space="preserve"> PAGEREF _Toc526845404 \h </w:instrText>
+            </w:r>
+            <w:r>
+              <w:rPr>
+                <w:noProof/>
+                <w:webHidden/>
+              </w:rPr>
+            </w:r>
+            <w:r>
+              <w:rPr>
+                <w:noProof/>
+                <w:webHidden/>
+              </w:rPr>
+              <w:fldChar w:fldCharType="separate"/>
+            </w:r>
+            <w:r>
+              <w:rPr>
+                <w:noProof/>
+                <w:webHidden/>
+              </w:rPr>
+              <w:t>3</w:t>
+            </w:r>
+            <w:r>
+              <w:rPr>
+                <w:noProof/>
+                <w:webHidden/>
+              </w:rPr>
+              <w:fldChar w:fldCharType="end"/>
+            </w:r>
+          </w:hyperlink>
+        </w:p>
+        <w:p>
+          <w:pPr>
+            <w:pStyle w:val="TOC1"/>
+            <w:tabs>
+              <w:tab w:val="right" w:leader="dot" w:pos="10520"/>
+            </w:tabs>
+            <w:rPr>
+              <w:rFonts w:eastAsiaTheme="minorEastAsia"/>
+              <w:b w:val="0"/>
+              <w:bCs w:val="0"/>
+              <w:noProof/>
+            </w:rPr>
+          </w:pPr>
+          <w:hyperlink w:anchor="_Toc526845405" w:history="1">
+            <w:r>
+              <w:rPr>
+                <w:rStyle w:val="Hyperlink"/>
+                <w:noProof/>
+              </w:rPr>
+              <w:t>Force an Application to Quit</w:t>
+            </w:r>
+            <w:r>
+              <w:rPr>
+                <w:noProof/>
+                <w:webHidden/>
+              </w:rPr>
+              <w:tab/>
+            </w:r>
+            <w:r>
+              <w:rPr>
+                <w:noProof/>
+                <w:webHidden/>
+              </w:rPr>
+              <w:fldChar w:fldCharType="begin"/>
+            </w:r>
+            <w:r>
+              <w:rPr>
+                <w:noProof/>
+                <w:webHidden/>
+              </w:rPr>
+              <w:instrText xml:space="preserve"> PAGEREF _Toc526845405 \h </w:instrText>
+            </w:r>
+            <w:r>
+              <w:rPr>
+                <w:noProof/>
+                <w:webHidden/>
+              </w:rPr>
+            </w:r>
+            <w:r>
+              <w:rPr>
+                <w:noProof/>
+                <w:webHidden/>
+              </w:rPr>
+              <w:fldChar w:fldCharType="separate"/>
+            </w:r>
+            <w:r>
+              <w:rPr>
+                <w:noProof/>
+                <w:webHidden/>
+              </w:rPr>
+              <w:t>3</w:t>
+            </w:r>
+            <w:r>
+              <w:rPr>
+                <w:noProof/>
+                <w:webHidden/>
+              </w:rPr>
+              <w:fldChar w:fldCharType="end"/>
+            </w:r>
+          </w:hyperlink>
+        </w:p>
+        <w:p>
+          <w:pPr>
+            <w:pStyle w:val="TOC1"/>
+            <w:tabs>
+              <w:tab w:val="right" w:leader="dot" w:pos="10520"/>
+            </w:tabs>
+            <w:rPr>
+              <w:rFonts w:eastAsiaTheme="minorEastAsia"/>
+              <w:b w:val="0"/>
+              <w:bCs w:val="0"/>
+              <w:noProof/>
+            </w:rPr>
+          </w:pPr>
+          <w:hyperlink w:anchor="_Toc526845406" w:history="1">
+            <w:r>
+              <w:rPr>
+                <w:rStyle w:val="Hyperlink"/>
+                <w:noProof/>
+              </w:rPr>
+              <w:t>Jupyter Notebook Keyboard Shortcuts</w:t>
+            </w:r>
+            <w:r>
+              <w:rPr>
+                <w:noProof/>
+                <w:webHidden/>
+              </w:rPr>
+              <w:tab/>
+            </w:r>
+            <w:r>
+              <w:rPr>
+                <w:noProof/>
+                <w:webHidden/>
+              </w:rPr>
+              <w:fldChar w:fldCharType="begin"/>
+            </w:r>
+            <w:r>
+              <w:rPr>
+                <w:noProof/>
+                <w:webHidden/>
+              </w:rPr>
+              <w:instrText xml:space="preserve"> PAGEREF _Toc526845406 \h </w:instrText>
+            </w:r>
+            <w:r>
+              <w:rPr>
+                <w:noProof/>
+                <w:webHidden/>
+              </w:rPr>
+            </w:r>
+            <w:r>
+              <w:rPr>
+                <w:noProof/>
+                <w:webHidden/>
+              </w:rPr>
+              <w:fldChar w:fldCharType="separate"/>
+            </w:r>
+            <w:r>
+              <w:rPr>
+                <w:noProof/>
+                <w:webHidden/>
+              </w:rPr>
+              <w:t>3</w:t>
+            </w:r>
+            <w:r>
+              <w:rPr>
+                <w:noProof/>
+                <w:webHidden/>
+              </w:rPr>
+              <w:fldChar w:fldCharType="end"/>
+            </w:r>
+          </w:hyperlink>
+        </w:p>
+        <w:p>
+          <w:pPr>
+            <w:pStyle w:val="TOC1"/>
+            <w:tabs>
+              <w:tab w:val="right" w:leader="dot" w:pos="10520"/>
+            </w:tabs>
+            <w:rPr>
+              <w:rFonts w:eastAsiaTheme="minorEastAsia"/>
+              <w:b w:val="0"/>
+              <w:bCs w:val="0"/>
+              <w:noProof/>
+            </w:rPr>
+          </w:pPr>
+          <w:hyperlink w:anchor="_Toc526845407" w:history="1">
+            <w:r>
+              <w:rPr>
+                <w:rStyle w:val="Hyperlink"/>
+                <w:noProof/>
+              </w:rPr>
+              <w:t>Lock the Screen and Keyboard</w:t>
+            </w:r>
+            <w:r>
+              <w:rPr>
+                <w:noProof/>
+                <w:webHidden/>
+              </w:rPr>
+              <w:tab/>
+            </w:r>
+            <w:r>
+              <w:rPr>
+                <w:noProof/>
+                <w:webHidden/>
+              </w:rPr>
+              <w:fldChar w:fldCharType="begin"/>
+            </w:r>
+            <w:r>
+              <w:rPr>
+                <w:noProof/>
+                <w:webHidden/>
+              </w:rPr>
+              <w:instrText xml:space="preserve"> PAGEREF _Toc526845407 \h </w:instrText>
+            </w:r>
+            <w:r>
+              <w:rPr>
+                <w:noProof/>
+                <w:webHidden/>
+              </w:rPr>
+            </w:r>
+            <w:r>
+              <w:rPr>
+                <w:noProof/>
+                <w:webHidden/>
+              </w:rPr>
+              <w:fldChar w:fldCharType="separate"/>
+            </w:r>
+            <w:r>
+              <w:rPr>
+                <w:noProof/>
+                <w:webHidden/>
+              </w:rPr>
+              <w:t>4</w:t>
+            </w:r>
+            <w:r>
+              <w:rPr>
+                <w:noProof/>
+                <w:webHidden/>
+              </w:rPr>
+              <w:fldChar w:fldCharType="end"/>
+            </w:r>
+          </w:hyperlink>
+        </w:p>
+        <w:p>
+          <w:pPr>
+            <w:pStyle w:val="TOC1"/>
+            <w:tabs>
+              <w:tab w:val="right" w:leader="dot" w:pos="10520"/>
+            </w:tabs>
+            <w:rPr>
+              <w:rFonts w:eastAsiaTheme="minorEastAsia"/>
+              <w:b w:val="0"/>
+              <w:bCs w:val="0"/>
+              <w:noProof/>
+            </w:rPr>
+          </w:pPr>
+          <w:hyperlink w:anchor="_Toc526845408" w:history="1">
+            <w:r>
+              <w:rPr>
+                <w:rStyle w:val="Hyperlink"/>
+                <w:noProof/>
+              </w:rPr>
+              <w:t>Screenshot</w:t>
+            </w:r>
+            <w:r>
+              <w:rPr>
+                <w:noProof/>
+                <w:webHidden/>
+              </w:rPr>
+              <w:tab/>
+            </w:r>
+            <w:r>
+              <w:rPr>
+                <w:noProof/>
+                <w:webHidden/>
+              </w:rPr>
+              <w:fldChar w:fldCharType="begin"/>
+            </w:r>
+            <w:r>
+              <w:rPr>
+                <w:noProof/>
+                <w:webHidden/>
+              </w:rPr>
+              <w:instrText xml:space="preserve"> PAGEREF _Toc526845408 \h </w:instrText>
             </w:r>
             <w:r>
               <w:rPr>
@@ -1219,7 +1287,7 @@
           <w:pPr>
             <w:pStyle w:val="TOC2"/>
             <w:tabs>
-              <w:tab w:val="right" w:leader="dot" w:pos="9350"/>
+              <w:tab w:val="right" w:leader="dot" w:pos="10520"/>
             </w:tabs>
             <w:rPr>
               <w:rFonts w:eastAsiaTheme="minorEastAsia"/>
@@ -1230,12 +1298,85 @@
               <w:szCs w:val="24"/>
             </w:rPr>
           </w:pPr>
-          <w:hyperlink w:anchor="_Toc509449440" w:history="1">
+          <w:hyperlink w:anchor="_Toc526845409" w:history="1">
             <w:r>
               <w:rPr>
                 <w:rStyle w:val="Hyperlink"/>
                 <w:noProof/>
               </w:rPr>
+              <w:t>Screenshot to file</w:t>
+            </w:r>
+            <w:r>
+              <w:rPr>
+                <w:noProof/>
+                <w:webHidden/>
+              </w:rPr>
+              <w:tab/>
+            </w:r>
+            <w:r>
+              <w:rPr>
+                <w:noProof/>
+                <w:webHidden/>
+              </w:rPr>
+              <w:fldChar w:fldCharType="begin"/>
+            </w:r>
+            <w:r>
+              <w:rPr>
+                <w:noProof/>
+                <w:webHidden/>
+              </w:rPr>
+              <w:instrText xml:space="preserve"> PAGEREF _Toc526845409 \h </w:instrText>
+            </w:r>
+            <w:r>
+              <w:rPr>
+                <w:noProof/>
+                <w:webHidden/>
+              </w:rPr>
+            </w:r>
+            <w:r>
+              <w:rPr>
+                <w:noProof/>
+                <w:webHidden/>
+              </w:rPr>
+              <w:fldChar w:fldCharType="separate"/>
+            </w:r>
+            <w:r>
+              <w:rPr>
+                <w:noProof/>
+                <w:webHidden/>
+              </w:rPr>
+              <w:t>4</w:t>
+            </w:r>
+            <w:r>
+              <w:rPr>
+                <w:noProof/>
+                <w:webHidden/>
+              </w:rPr>
+              <w:fldChar w:fldCharType="end"/>
+            </w:r>
+          </w:hyperlink>
+        </w:p>
+        <w:p>
+          <w:pPr>
+            <w:pStyle w:val="TOC2"/>
+            <w:tabs>
+              <w:tab w:val="right" w:leader="dot" w:pos="10520"/>
+            </w:tabs>
+            <w:rPr>
+              <w:rFonts w:eastAsiaTheme="minorEastAsia"/>
+              <w:b w:val="0"/>
+              <w:bCs w:val="0"/>
+              <w:noProof/>
+              <w:sz w:val="24"/>
+              <w:szCs w:val="24"/>
+            </w:rPr>
+          </w:pPr>
+          <w:hyperlink w:anchor="_Toc526845410" w:history="1">
+            <w:r>
+              <w:rPr>
+                <w:rStyle w:val="Hyperlink"/>
+                <w:noProof/>
+              </w:rPr>
               <w:t>Screenshot to clipboard</w:t>
             </w:r>
             <w:r>
@@ -1257,7 +1398,7 @@
                 <w:noProof/>
                 <w:webHidden/>
               </w:rPr>
-              <w:instrText xml:space="preserve"> PAGEREF _Toc509449440 \h </w:instrText>
+              <w:instrText xml:space="preserve"> PAGEREF _Toc526845410 \h </w:instrText>
             </w:r>
             <w:r>
               <w:rPr>
@@ -1292,7 +1433,7 @@
           <w:pPr>
             <w:pStyle w:val="TOC1"/>
             <w:tabs>
-              <w:tab w:val="right" w:leader="dot" w:pos="9350"/>
+              <w:tab w:val="right" w:leader="dot" w:pos="10520"/>
             </w:tabs>
             <w:rPr>
               <w:rFonts w:eastAsiaTheme="minorEastAsia"/>
@@ -1301,7 +1442,7 @@
               <w:noProof/>
             </w:rPr>
           </w:pPr>
-          <w:hyperlink w:anchor="_Toc509449441" w:history="1">
+          <w:hyperlink w:anchor="_Toc526845411" w:history="1">
             <w:r>
               <w:rPr>
                 <w:rStyle w:val="Hyperlink"/>
@@ -1328,7 +1469,7 @@
                 <w:noProof/>
                 <w:webHidden/>
               </w:rPr>
-              <w:instrText xml:space="preserve"> PAGEREF _Toc509449441 \h </w:instrText>
+              <w:instrText xml:space="preserve"> PAGEREF _Toc526845411 \h </w:instrText>
             </w:r>
             <w:r>
               <w:rPr>
@@ -1348,7 +1489,7 @@
                 <w:noProof/>
                 <w:webHidden/>
               </w:rPr>
-              <w:t>5</w:t>
+              <w:t>4</w:t>
             </w:r>
             <w:r>
               <w:rPr>
@@ -1363,7 +1504,7 @@
           <w:pPr>
             <w:pStyle w:val="TOC1"/>
             <w:tabs>
-              <w:tab w:val="right" w:leader="dot" w:pos="9350"/>
+              <w:tab w:val="right" w:leader="dot" w:pos="10520"/>
             </w:tabs>
             <w:rPr>
               <w:rFonts w:eastAsiaTheme="minorEastAsia"/>
@@ -1372,7 +1513,7 @@
               <w:noProof/>
             </w:rPr>
           </w:pPr>
-          <w:hyperlink w:anchor="_Toc509449442" w:history="1">
+          <w:hyperlink w:anchor="_Toc526845412" w:history="1">
             <w:r>
               <w:rPr>
                 <w:rStyle w:val="Hyperlink"/>
@@ -1399,7 +1540,7 @@
                 <w:noProof/>
                 <w:webHidden/>
               </w:rPr>
-              <w:instrText xml:space="preserve"> PAGEREF _Toc509449442 \h </w:instrText>
+              <w:instrText xml:space="preserve"> PAGEREF _Toc526845412 \h </w:instrText>
             </w:r>
             <w:r>
               <w:rPr>
@@ -1447,7 +1588,7 @@
       <w:pPr>
         <w:pStyle w:val="Heading1"/>
       </w:pPr>
-      <w:bookmarkStart w:id="1" w:name="_Toc509449424"/>
+      <w:bookmarkStart w:id="1" w:name="_Toc526845392"/>
       <w:r>
         <w:t>Application Search on mac (Spotlight Search)</w:t>
       </w:r>
@@ -1465,22 +1606,169 @@
       <w:pPr>
         <w:pStyle w:val="Heading1"/>
       </w:pPr>
-      <w:bookmarkStart w:id="2" w:name="_Toc509449425"/>
-      <w:r>
+      <w:bookmarkStart w:id="2" w:name="_Toc526845393"/>
+      <w:r>
+        <w:t>Dock</w:t>
+      </w:r>
+      <w:bookmarkEnd w:id="2"/>
+    </w:p>
+    <w:p/>
+    <w:p>
+      <w:pPr>
+        <w:pStyle w:val="Heading2"/>
+      </w:pPr>
+      <w:bookmarkStart w:id="3" w:name="_Toc526845394"/>
+      <w:r>
+        <w:t>Move the Dock to a Different Monitor</w:t>
+      </w:r>
+      <w:bookmarkEnd w:id="3"/>
+    </w:p>
+    <w:p/>
+    <w:p>
+      <w:pPr>
+        <w:rPr>
+          <w:rFonts w:ascii="Times New Roman" w:eastAsia="Times New Roman" w:hAnsi="Times New Roman" w:cs="Times New Roman"/>
+        </w:rPr>
+      </w:pPr>
+      <w:r>
+        <w:rPr>
+          <w:rFonts w:ascii="Arial" w:eastAsia="Times New Roman" w:hAnsi="Arial" w:cs="Arial"/>
+          <w:color w:val="222222"/>
+          <w:shd w:val="clear" w:color="auto" w:fill="FFFFFF"/>
+        </w:rPr>
+        <w:t>Starting with </w:t>
+      </w:r>
+      <w:r>
+        <w:rPr>
+          <w:rFonts w:ascii="Arial" w:eastAsia="Times New Roman" w:hAnsi="Arial" w:cs="Arial"/>
+          <w:b/>
+          <w:bCs/>
+          <w:color w:val="222222"/>
+          <w:shd w:val="clear" w:color="auto" w:fill="FFFFFF"/>
+        </w:rPr>
+        <w:t>OS X</w:t>
+      </w:r>
+      <w:r>
+        <w:rPr>
+          <w:rFonts w:ascii="Arial" w:eastAsia="Times New Roman" w:hAnsi="Arial" w:cs="Arial"/>
+          <w:color w:val="222222"/>
+          <w:shd w:val="clear" w:color="auto" w:fill="FFFFFF"/>
+        </w:rPr>
+        <w:t> 10.10 Yosemite, there's a new method for moving just the </w:t>
+      </w:r>
+      <w:r>
+        <w:rPr>
+          <w:rFonts w:ascii="Arial" w:eastAsia="Times New Roman" w:hAnsi="Arial" w:cs="Arial"/>
+          <w:b/>
+          <w:bCs/>
+          <w:color w:val="222222"/>
+          <w:shd w:val="clear" w:color="auto" w:fill="FFFFFF"/>
+        </w:rPr>
+        <w:t>dock</w:t>
+      </w:r>
+      <w:r>
+        <w:rPr>
+          <w:rFonts w:ascii="Arial" w:eastAsia="Times New Roman" w:hAnsi="Arial" w:cs="Arial"/>
+          <w:color w:val="222222"/>
+          <w:shd w:val="clear" w:color="auto" w:fill="FFFFFF"/>
+        </w:rPr>
+        <w:t> to another </w:t>
+      </w:r>
+      <w:r>
+        <w:rPr>
+          <w:rFonts w:ascii="Arial" w:eastAsia="Times New Roman" w:hAnsi="Arial" w:cs="Arial"/>
+          <w:b/>
+          <w:bCs/>
+          <w:color w:val="222222"/>
+          <w:shd w:val="clear" w:color="auto" w:fill="FFFFFF"/>
+        </w:rPr>
+        <w:t>display</w:t>
+      </w:r>
+      <w:r>
+        <w:rPr>
+          <w:rFonts w:ascii="Arial" w:eastAsia="Times New Roman" w:hAnsi="Arial" w:cs="Arial"/>
+          <w:color w:val="222222"/>
+          <w:shd w:val="clear" w:color="auto" w:fill="FFFFFF"/>
+        </w:rPr>
+        <w:t>without making changes to your primary </w:t>
+      </w:r>
+      <w:r>
+        <w:rPr>
+          <w:rFonts w:ascii="Arial" w:eastAsia="Times New Roman" w:hAnsi="Arial" w:cs="Arial"/>
+          <w:b/>
+          <w:bCs/>
+          <w:color w:val="222222"/>
+          <w:shd w:val="clear" w:color="auto" w:fill="FFFFFF"/>
+        </w:rPr>
+        <w:t>display</w:t>
+      </w:r>
+      <w:r>
+        <w:rPr>
+          <w:rFonts w:ascii="Arial" w:eastAsia="Times New Roman" w:hAnsi="Arial" w:cs="Arial"/>
+          <w:color w:val="222222"/>
+          <w:shd w:val="clear" w:color="auto" w:fill="FFFFFF"/>
+        </w:rPr>
+        <w:t> in System Preferences. To try it, simply move your mouse or trackpad cursor to the very bottom of the</w:t>
+      </w:r>
+      <w:r>
+        <w:rPr>
+          <w:rFonts w:ascii="Arial" w:eastAsia="Times New Roman" w:hAnsi="Arial" w:cs="Arial"/>
+          <w:b/>
+          <w:bCs/>
+          <w:color w:val="222222"/>
+          <w:shd w:val="clear" w:color="auto" w:fill="FFFFFF"/>
+        </w:rPr>
+        <w:t>display</w:t>
+      </w:r>
+      <w:r>
+        <w:rPr>
+          <w:rFonts w:ascii="Arial" w:eastAsia="Times New Roman" w:hAnsi="Arial" w:cs="Arial"/>
+          <w:color w:val="222222"/>
+          <w:shd w:val="clear" w:color="auto" w:fill="FFFFFF"/>
+        </w:rPr>
+        <w:t> where you want your </w:t>
+      </w:r>
+      <w:r>
+        <w:rPr>
+          <w:rFonts w:ascii="Arial" w:eastAsia="Times New Roman" w:hAnsi="Arial" w:cs="Arial"/>
+          <w:b/>
+          <w:bCs/>
+          <w:color w:val="222222"/>
+          <w:shd w:val="clear" w:color="auto" w:fill="FFFFFF"/>
+        </w:rPr>
+        <w:t>dock</w:t>
+      </w:r>
+      <w:r>
+        <w:rPr>
+          <w:rFonts w:ascii="Arial" w:eastAsia="Times New Roman" w:hAnsi="Arial" w:cs="Arial"/>
+          <w:color w:val="222222"/>
+          <w:shd w:val="clear" w:color="auto" w:fill="FFFFFF"/>
+        </w:rPr>
+        <w:t> to appear and hold it there</w:t>
+      </w:r>
+    </w:p>
+    <w:p/>
+    <w:p>
+      <w:pPr>
+        <w:pStyle w:val="Heading1"/>
+      </w:pPr>
+      <w:bookmarkStart w:id="4" w:name="_Toc526845395"/>
+      <w:r>
+        <w:lastRenderedPageBreak/>
         <w:t>Excel</w:t>
       </w:r>
-      <w:bookmarkEnd w:id="2"/>
+      <w:bookmarkEnd w:id="4"/>
     </w:p>
     <w:p/>
     <w:p>
       <w:pPr>
         <w:pStyle w:val="Heading2"/>
       </w:pPr>
-      <w:bookmarkStart w:id="3" w:name="_Toc509449426"/>
+      <w:bookmarkStart w:id="5" w:name="_Toc526845396"/>
       <w:r>
         <w:t>Import a CSV File as All Text Columns</w:t>
       </w:r>
-      <w:bookmarkEnd w:id="3"/>
+      <w:bookmarkEnd w:id="5"/>
     </w:p>
     <w:p/>
     <w:p>
@@ -1585,18 +1873,18 @@
       <w:pPr>
         <w:pStyle w:val="Heading1"/>
       </w:pPr>
-      <w:bookmarkStart w:id="4" w:name="_Toc509449427"/>
+      <w:bookmarkStart w:id="6" w:name="_Toc526845397"/>
       <w:r>
         <w:lastRenderedPageBreak/>
         <w:t>Files</w:t>
       </w:r>
-      <w:bookmarkEnd w:id="4"/>
+      <w:bookmarkEnd w:id="6"/>
     </w:p>
     <w:p>
       <w:pPr>
         <w:pStyle w:val="Heading2"/>
       </w:pPr>
-      <w:bookmarkStart w:id="5" w:name="_Toc509449428"/>
+      <w:bookmarkStart w:id="7" w:name="_Toc526845398"/>
       <w:r>
         <w:t xml:space="preserve">Change </w:t>
       </w:r>
@@ -1606,7 +1894,7 @@
       <w:r>
         <w:t>Permissions</w:t>
       </w:r>
-      <w:bookmarkEnd w:id="5"/>
+      <w:bookmarkEnd w:id="7"/>
     </w:p>
     <w:p>
       <w:r>
@@ -1628,11 +1916,11 @@
       <w:pPr>
         <w:pStyle w:val="Heading2"/>
       </w:pPr>
-      <w:bookmarkStart w:id="6" w:name="_Toc509449429"/>
+      <w:bookmarkStart w:id="8" w:name="_Toc526845399"/>
       <w:r>
         <w:t>Convert a JSON file to a PrettyPrint version</w:t>
       </w:r>
-      <w:bookmarkEnd w:id="6"/>
+      <w:bookmarkEnd w:id="8"/>
     </w:p>
     <w:p>
       <w:r>
@@ -1644,11 +1932,11 @@
       <w:pPr>
         <w:pStyle w:val="Heading2"/>
       </w:pPr>
-      <w:bookmarkStart w:id="7" w:name="_Toc509449430"/>
+      <w:bookmarkStart w:id="9" w:name="_Toc526845400"/>
       <w:r>
         <w:t>Open a Text File from the Command Line</w:t>
       </w:r>
-      <w:bookmarkEnd w:id="7"/>
+      <w:bookmarkEnd w:id="9"/>
     </w:p>
     <w:p>
       <w:r>
@@ -1660,11 +1948,11 @@
       <w:pPr>
         <w:pStyle w:val="Heading2"/>
       </w:pPr>
-      <w:bookmarkStart w:id="8" w:name="_Toc509449431"/>
+      <w:bookmarkStart w:id="10" w:name="_Toc526845401"/>
       <w:r>
         <w:t>Unzip a File</w:t>
       </w:r>
-      <w:bookmarkEnd w:id="8"/>
+      <w:bookmarkEnd w:id="10"/>
     </w:p>
     <w:p/>
     <w:p>
@@ -1678,21 +1966,21 @@
       <w:pPr>
         <w:pStyle w:val="Heading1"/>
       </w:pPr>
-      <w:bookmarkStart w:id="9" w:name="_Toc509449432"/>
+      <w:bookmarkStart w:id="11" w:name="_Toc526845402"/>
       <w:r>
         <w:t>Finder</w:t>
       </w:r>
-      <w:bookmarkEnd w:id="9"/>
+      <w:bookmarkEnd w:id="11"/>
     </w:p>
     <w:p>
       <w:pPr>
         <w:pStyle w:val="Heading2"/>
       </w:pPr>
-      <w:bookmarkStart w:id="10" w:name="_Toc509449433"/>
+      <w:bookmarkStart w:id="12" w:name="_Toc526845403"/>
       <w:r>
         <w:t>Copy File Paths from the Finder</w:t>
       </w:r>
-      <w:bookmarkEnd w:id="10"/>
+      <w:bookmarkEnd w:id="12"/>
     </w:p>
     <w:p>
       <w:pPr>
@@ -1787,11 +2075,11 @@
       <w:pPr>
         <w:pStyle w:val="Heading2"/>
       </w:pPr>
-      <w:bookmarkStart w:id="11" w:name="_Toc509449434"/>
+      <w:bookmarkStart w:id="13" w:name="_Toc526845404"/>
       <w:r>
         <w:t>Store the Clipboard contents as a PrettyPrint JSON file</w:t>
       </w:r>
-      <w:bookmarkEnd w:id="11"/>
+      <w:bookmarkEnd w:id="13"/>
     </w:p>
     <w:p/>
     <w:p>
@@ -1806,11 +2094,11 @@
       <w:pPr>
         <w:pStyle w:val="Heading1"/>
       </w:pPr>
-      <w:bookmarkStart w:id="12" w:name="_Toc509449435"/>
+      <w:bookmarkStart w:id="14" w:name="_Toc526845405"/>
       <w:r>
         <w:t>Force an Application to Quit</w:t>
       </w:r>
-      <w:bookmarkEnd w:id="12"/>
+      <w:bookmarkEnd w:id="14"/>
     </w:p>
     <w:p/>
     <w:p>
@@ -1950,11 +2238,11 @@
       <w:pPr>
         <w:pStyle w:val="Heading1"/>
       </w:pPr>
-      <w:bookmarkStart w:id="13" w:name="_Toc509449436"/>
+      <w:bookmarkStart w:id="15" w:name="_Toc526845406"/>
       <w:r>
         <w:t>Jupyter Notebook Keyboard Shortcuts</w:t>
       </w:r>
-      <w:bookmarkEnd w:id="13"/>
+      <w:bookmarkEnd w:id="15"/>
     </w:p>
     <w:p/>
     <w:p>
@@ -1977,11 +2265,11 @@
       <w:pPr>
         <w:pStyle w:val="Heading1"/>
       </w:pPr>
-      <w:bookmarkStart w:id="14" w:name="_Toc509449437"/>
+      <w:bookmarkStart w:id="16" w:name="_Toc526845407"/>
       <w:r>
         <w:t>Lock the Screen and Keyboard</w:t>
       </w:r>
-      <w:bookmarkEnd w:id="14"/>
+      <w:bookmarkEnd w:id="16"/>
     </w:p>
     <w:p/>
     <w:p>
@@ -2013,22 +2301,22 @@
       <w:pPr>
         <w:pStyle w:val="Heading1"/>
       </w:pPr>
-      <w:bookmarkStart w:id="15" w:name="_Toc509449438"/>
+      <w:bookmarkStart w:id="17" w:name="_Toc526845408"/>
       <w:r>
         <w:t>Screenshot</w:t>
       </w:r>
-      <w:bookmarkEnd w:id="15"/>
+      <w:bookmarkEnd w:id="17"/>
     </w:p>
     <w:p/>
     <w:p>
       <w:pPr>
         <w:pStyle w:val="Heading2"/>
       </w:pPr>
-      <w:bookmarkStart w:id="16" w:name="_Toc509449439"/>
+      <w:bookmarkStart w:id="18" w:name="_Toc526845409"/>
       <w:r>
         <w:t>Screenshot to file</w:t>
       </w:r>
-      <w:bookmarkEnd w:id="16"/>
+      <w:bookmarkEnd w:id="18"/>
     </w:p>
     <w:p/>
     <w:p>
@@ -2091,11 +2379,11 @@
       <w:pPr>
         <w:pStyle w:val="Heading2"/>
       </w:pPr>
-      <w:bookmarkStart w:id="17" w:name="_Toc509449440"/>
+      <w:bookmarkStart w:id="19" w:name="_Toc526845410"/>
       <w:r>
         <w:t>Screenshot to clipboard</w:t>
       </w:r>
-      <w:bookmarkEnd w:id="17"/>
+      <w:bookmarkEnd w:id="19"/>
     </w:p>
     <w:p>
       <w:pPr>
@@ -2189,11 +2477,11 @@
       <w:pPr>
         <w:pStyle w:val="Heading1"/>
       </w:pPr>
-      <w:bookmarkStart w:id="18" w:name="_Toc509449441"/>
+      <w:bookmarkStart w:id="20" w:name="_Toc526845411"/>
       <w:r>
         <w:t>Show Desktop</w:t>
       </w:r>
-      <w:bookmarkEnd w:id="18"/>
+      <w:bookmarkEnd w:id="20"/>
     </w:p>
     <w:p/>
     <w:p>
@@ -2212,11 +2500,11 @@
       <w:pPr>
         <w:pStyle w:val="Heading1"/>
       </w:pPr>
-      <w:bookmarkStart w:id="19" w:name="_Toc509449442"/>
+      <w:bookmarkStart w:id="21" w:name="_Toc526845412"/>
       <w:r>
         <w:t>Transfer a File to a Remote Server</w:t>
       </w:r>
-      <w:bookmarkEnd w:id="19"/>
+      <w:bookmarkEnd w:id="21"/>
     </w:p>
     <w:p/>
     <w:p>
@@ -3456,7 +3744,7 @@
 </file>
 
 <file path=customXml/itemProps1.xml><?xml version="1.0" encoding="utf-8"?>
-<ds:datastoreItem xmlns:ds="http://schemas.openxmlformats.org/officeDocument/2006/customXml" ds:itemID="{E22AE986-2635-D542-AC71-7329DB5A0CE1}">
+<ds:datastoreItem xmlns:ds="http://schemas.openxmlformats.org/officeDocument/2006/customXml" ds:itemID="{BBDC5FED-ADE0-2140-9F9D-026CCF759C8E}">
   <ds:schemaRefs>
     <ds:schemaRef ds:uri="http://schemas.openxmlformats.org/officeDocument/2006/bibliography"/>
   </ds:schemaRefs>

</xml_diff>

<commit_message>
Added scanner invocation sequence on mac
</commit_message>
<xml_diff>
--- a/mac_cheatsheet.docx
+++ b/mac_cheatsheet.docx
@@ -38,10 +38,13 @@
             <w:pStyle w:val="TOCHeading"/>
           </w:pPr>
           <w:r>
-            <w:t>Table of Contents</w:t>
+            <w:t>Table of Content</w:t>
           </w:r>
           <w:bookmarkStart w:id="0" w:name="_GoBack"/>
           <w:bookmarkEnd w:id="0"/>
+          <w:r>
+            <w:t>s</w:t>
+          </w:r>
         </w:p>
         <w:p>
           <w:pPr>
@@ -73,7 +76,7 @@
             </w:rPr>
             <w:fldChar w:fldCharType="separate"/>
           </w:r>
-          <w:hyperlink w:anchor="_Toc526845392" w:history="1">
+          <w:hyperlink w:anchor="_Toc536430768" w:history="1">
             <w:r>
               <w:rPr>
                 <w:rStyle w:val="Hyperlink"/>
@@ -100,7 +103,7 @@
                 <w:noProof/>
                 <w:webHidden/>
               </w:rPr>
-              <w:instrText xml:space="preserve"> PAGEREF _Toc526845392 \h </w:instrText>
+              <w:instrText xml:space="preserve"> PAGEREF _Toc536430768 \h </w:instrText>
             </w:r>
             <w:r>
               <w:rPr>
@@ -144,7 +147,7 @@
               <w:noProof/>
             </w:rPr>
           </w:pPr>
-          <w:hyperlink w:anchor="_Toc526845393" w:history="1">
+          <w:hyperlink w:anchor="_Toc536430769" w:history="1">
             <w:r>
               <w:rPr>
                 <w:rStyle w:val="Hyperlink"/>
@@ -171,7 +174,7 @@
                 <w:noProof/>
                 <w:webHidden/>
               </w:rPr>
-              <w:instrText xml:space="preserve"> PAGEREF _Toc526845393 \h </w:instrText>
+              <w:instrText xml:space="preserve"> PAGEREF _Toc536430769 \h </w:instrText>
             </w:r>
             <w:r>
               <w:rPr>
@@ -217,7 +220,7 @@
               <w:szCs w:val="24"/>
             </w:rPr>
           </w:pPr>
-          <w:hyperlink w:anchor="_Toc526845394" w:history="1">
+          <w:hyperlink w:anchor="_Toc536430770" w:history="1">
             <w:r>
               <w:rPr>
                 <w:rStyle w:val="Hyperlink"/>
@@ -244,7 +247,7 @@
                 <w:noProof/>
                 <w:webHidden/>
               </w:rPr>
-              <w:instrText xml:space="preserve"> PAGEREF _Toc526845394 \h </w:instrText>
+              <w:instrText xml:space="preserve"> PAGEREF _Toc536430770 \h </w:instrText>
             </w:r>
             <w:r>
               <w:rPr>
@@ -288,7 +291,7 @@
               <w:noProof/>
             </w:rPr>
           </w:pPr>
-          <w:hyperlink w:anchor="_Toc526845395" w:history="1">
+          <w:hyperlink w:anchor="_Toc536430771" w:history="1">
             <w:r>
               <w:rPr>
                 <w:rStyle w:val="Hyperlink"/>
@@ -315,7 +318,7 @@
                 <w:noProof/>
                 <w:webHidden/>
               </w:rPr>
-              <w:instrText xml:space="preserve"> PAGEREF _Toc526845395 \h </w:instrText>
+              <w:instrText xml:space="preserve"> PAGEREF _Toc536430771 \h </w:instrText>
             </w:r>
             <w:r>
               <w:rPr>
@@ -361,7 +364,7 @@
               <w:szCs w:val="24"/>
             </w:rPr>
           </w:pPr>
-          <w:hyperlink w:anchor="_Toc526845396" w:history="1">
+          <w:hyperlink w:anchor="_Toc536430772" w:history="1">
             <w:r>
               <w:rPr>
                 <w:rStyle w:val="Hyperlink"/>
@@ -388,7 +391,7 @@
                 <w:noProof/>
                 <w:webHidden/>
               </w:rPr>
-              <w:instrText xml:space="preserve"> PAGEREF _Toc526845396 \h </w:instrText>
+              <w:instrText xml:space="preserve"> PAGEREF _Toc536430772 \h </w:instrText>
             </w:r>
             <w:r>
               <w:rPr>
@@ -432,7 +435,7 @@
               <w:noProof/>
             </w:rPr>
           </w:pPr>
-          <w:hyperlink w:anchor="_Toc526845397" w:history="1">
+          <w:hyperlink w:anchor="_Toc536430773" w:history="1">
             <w:r>
               <w:rPr>
                 <w:rStyle w:val="Hyperlink"/>
@@ -459,7 +462,7 @@
                 <w:noProof/>
                 <w:webHidden/>
               </w:rPr>
-              <w:instrText xml:space="preserve"> PAGEREF _Toc526845397 \h </w:instrText>
+              <w:instrText xml:space="preserve"> PAGEREF _Toc536430773 \h </w:instrText>
             </w:r>
             <w:r>
               <w:rPr>
@@ -505,7 +508,7 @@
               <w:szCs w:val="24"/>
             </w:rPr>
           </w:pPr>
-          <w:hyperlink w:anchor="_Toc526845398" w:history="1">
+          <w:hyperlink w:anchor="_Toc536430774" w:history="1">
             <w:r>
               <w:rPr>
                 <w:rStyle w:val="Hyperlink"/>
@@ -532,7 +535,7 @@
                 <w:noProof/>
                 <w:webHidden/>
               </w:rPr>
-              <w:instrText xml:space="preserve"> PAGEREF _Toc526845398 \h </w:instrText>
+              <w:instrText xml:space="preserve"> PAGEREF _Toc536430774 \h </w:instrText>
             </w:r>
             <w:r>
               <w:rPr>
@@ -578,7 +581,7 @@
               <w:szCs w:val="24"/>
             </w:rPr>
           </w:pPr>
-          <w:hyperlink w:anchor="_Toc526845399" w:history="1">
+          <w:hyperlink w:anchor="_Toc536430775" w:history="1">
             <w:r>
               <w:rPr>
                 <w:rStyle w:val="Hyperlink"/>
@@ -605,7 +608,7 @@
                 <w:noProof/>
                 <w:webHidden/>
               </w:rPr>
-              <w:instrText xml:space="preserve"> PAGEREF _Toc526845399 \h </w:instrText>
+              <w:instrText xml:space="preserve"> PAGEREF _Toc536430775 \h </w:instrText>
             </w:r>
             <w:r>
               <w:rPr>
@@ -651,7 +654,7 @@
               <w:szCs w:val="24"/>
             </w:rPr>
           </w:pPr>
-          <w:hyperlink w:anchor="_Toc526845400" w:history="1">
+          <w:hyperlink w:anchor="_Toc536430776" w:history="1">
             <w:r>
               <w:rPr>
                 <w:rStyle w:val="Hyperlink"/>
@@ -678,7 +681,7 @@
                 <w:noProof/>
                 <w:webHidden/>
               </w:rPr>
-              <w:instrText xml:space="preserve"> PAGEREF _Toc526845400 \h </w:instrText>
+              <w:instrText xml:space="preserve"> PAGEREF _Toc536430776 \h </w:instrText>
             </w:r>
             <w:r>
               <w:rPr>
@@ -724,7 +727,7 @@
               <w:szCs w:val="24"/>
             </w:rPr>
           </w:pPr>
-          <w:hyperlink w:anchor="_Toc526845401" w:history="1">
+          <w:hyperlink w:anchor="_Toc536430777" w:history="1">
             <w:r>
               <w:rPr>
                 <w:rStyle w:val="Hyperlink"/>
@@ -751,7 +754,7 @@
                 <w:noProof/>
                 <w:webHidden/>
               </w:rPr>
-              <w:instrText xml:space="preserve"> PAGEREF _Toc526845401 \h </w:instrText>
+              <w:instrText xml:space="preserve"> PAGEREF _Toc536430777 \h </w:instrText>
             </w:r>
             <w:r>
               <w:rPr>
@@ -795,7 +798,7 @@
               <w:noProof/>
             </w:rPr>
           </w:pPr>
-          <w:hyperlink w:anchor="_Toc526845402" w:history="1">
+          <w:hyperlink w:anchor="_Toc536430778" w:history="1">
             <w:r>
               <w:rPr>
                 <w:rStyle w:val="Hyperlink"/>
@@ -822,7 +825,7 @@
                 <w:noProof/>
                 <w:webHidden/>
               </w:rPr>
-              <w:instrText xml:space="preserve"> PAGEREF _Toc526845402 \h </w:instrText>
+              <w:instrText xml:space="preserve"> PAGEREF _Toc536430778 \h </w:instrText>
             </w:r>
             <w:r>
               <w:rPr>
@@ -868,7 +871,7 @@
               <w:szCs w:val="24"/>
             </w:rPr>
           </w:pPr>
-          <w:hyperlink w:anchor="_Toc526845403" w:history="1">
+          <w:hyperlink w:anchor="_Toc536430779" w:history="1">
             <w:r>
               <w:rPr>
                 <w:rStyle w:val="Hyperlink"/>
@@ -895,7 +898,7 @@
                 <w:noProof/>
                 <w:webHidden/>
               </w:rPr>
-              <w:instrText xml:space="preserve"> PAGEREF _Toc526845403 \h </w:instrText>
+              <w:instrText xml:space="preserve"> PAGEREF _Toc536430779 \h </w:instrText>
             </w:r>
             <w:r>
               <w:rPr>
@@ -941,7 +944,7 @@
               <w:szCs w:val="24"/>
             </w:rPr>
           </w:pPr>
-          <w:hyperlink w:anchor="_Toc526845404" w:history="1">
+          <w:hyperlink w:anchor="_Toc536430780" w:history="1">
             <w:r>
               <w:rPr>
                 <w:rStyle w:val="Hyperlink"/>
@@ -968,7 +971,7 @@
                 <w:noProof/>
                 <w:webHidden/>
               </w:rPr>
-              <w:instrText xml:space="preserve"> PAGEREF _Toc526845404 \h </w:instrText>
+              <w:instrText xml:space="preserve"> PAGEREF _Toc536430780 \h </w:instrText>
             </w:r>
             <w:r>
               <w:rPr>
@@ -1012,7 +1015,7 @@
               <w:noProof/>
             </w:rPr>
           </w:pPr>
-          <w:hyperlink w:anchor="_Toc526845405" w:history="1">
+          <w:hyperlink w:anchor="_Toc536430781" w:history="1">
             <w:r>
               <w:rPr>
                 <w:rStyle w:val="Hyperlink"/>
@@ -1039,7 +1042,7 @@
                 <w:noProof/>
                 <w:webHidden/>
               </w:rPr>
-              <w:instrText xml:space="preserve"> PAGEREF _Toc526845405 \h </w:instrText>
+              <w:instrText xml:space="preserve"> PAGEREF _Toc536430781 \h </w:instrText>
             </w:r>
             <w:r>
               <w:rPr>
@@ -1083,7 +1086,7 @@
               <w:noProof/>
             </w:rPr>
           </w:pPr>
-          <w:hyperlink w:anchor="_Toc526845406" w:history="1">
+          <w:hyperlink w:anchor="_Toc536430782" w:history="1">
             <w:r>
               <w:rPr>
                 <w:rStyle w:val="Hyperlink"/>
@@ -1110,7 +1113,7 @@
                 <w:noProof/>
                 <w:webHidden/>
               </w:rPr>
-              <w:instrText xml:space="preserve"> PAGEREF _Toc526845406 \h </w:instrText>
+              <w:instrText xml:space="preserve"> PAGEREF _Toc536430782 \h </w:instrText>
             </w:r>
             <w:r>
               <w:rPr>
@@ -1154,7 +1157,7 @@
               <w:noProof/>
             </w:rPr>
           </w:pPr>
-          <w:hyperlink w:anchor="_Toc526845407" w:history="1">
+          <w:hyperlink w:anchor="_Toc536430783" w:history="1">
             <w:r>
               <w:rPr>
                 <w:rStyle w:val="Hyperlink"/>
@@ -1181,7 +1184,7 @@
                 <w:noProof/>
                 <w:webHidden/>
               </w:rPr>
-              <w:instrText xml:space="preserve"> PAGEREF _Toc526845407 \h </w:instrText>
+              <w:instrText xml:space="preserve"> PAGEREF _Toc536430783 \h </w:instrText>
             </w:r>
             <w:r>
               <w:rPr>
@@ -1225,12 +1228,83 @@
               <w:noProof/>
             </w:rPr>
           </w:pPr>
-          <w:hyperlink w:anchor="_Toc526845408" w:history="1">
+          <w:hyperlink w:anchor="_Toc536430784" w:history="1">
             <w:r>
               <w:rPr>
                 <w:rStyle w:val="Hyperlink"/>
                 <w:noProof/>
               </w:rPr>
+              <w:t>Scan Images from a Canon Printer</w:t>
+            </w:r>
+            <w:r>
+              <w:rPr>
+                <w:noProof/>
+                <w:webHidden/>
+              </w:rPr>
+              <w:tab/>
+            </w:r>
+            <w:r>
+              <w:rPr>
+                <w:noProof/>
+                <w:webHidden/>
+              </w:rPr>
+              <w:fldChar w:fldCharType="begin"/>
+            </w:r>
+            <w:r>
+              <w:rPr>
+                <w:noProof/>
+                <w:webHidden/>
+              </w:rPr>
+              <w:instrText xml:space="preserve"> PAGEREF _Toc536430784 \h </w:instrText>
+            </w:r>
+            <w:r>
+              <w:rPr>
+                <w:noProof/>
+                <w:webHidden/>
+              </w:rPr>
+            </w:r>
+            <w:r>
+              <w:rPr>
+                <w:noProof/>
+                <w:webHidden/>
+              </w:rPr>
+              <w:fldChar w:fldCharType="separate"/>
+            </w:r>
+            <w:r>
+              <w:rPr>
+                <w:noProof/>
+                <w:webHidden/>
+              </w:rPr>
+              <w:t>4</w:t>
+            </w:r>
+            <w:r>
+              <w:rPr>
+                <w:noProof/>
+                <w:webHidden/>
+              </w:rPr>
+              <w:fldChar w:fldCharType="end"/>
+            </w:r>
+          </w:hyperlink>
+        </w:p>
+        <w:p>
+          <w:pPr>
+            <w:pStyle w:val="TOC1"/>
+            <w:tabs>
+              <w:tab w:val="right" w:leader="dot" w:pos="10520"/>
+            </w:tabs>
+            <w:rPr>
+              <w:rFonts w:eastAsiaTheme="minorEastAsia"/>
+              <w:b w:val="0"/>
+              <w:bCs w:val="0"/>
+              <w:noProof/>
+            </w:rPr>
+          </w:pPr>
+          <w:hyperlink w:anchor="_Toc536430785" w:history="1">
+            <w:r>
+              <w:rPr>
+                <w:rStyle w:val="Hyperlink"/>
+                <w:noProof/>
+              </w:rPr>
               <w:t>Screenshot</w:t>
             </w:r>
             <w:r>
@@ -1252,7 +1326,7 @@
                 <w:noProof/>
                 <w:webHidden/>
               </w:rPr>
-              <w:instrText xml:space="preserve"> PAGEREF _Toc526845408 \h </w:instrText>
+              <w:instrText xml:space="preserve"> PAGEREF _Toc536430785 \h </w:instrText>
             </w:r>
             <w:r>
               <w:rPr>
@@ -1298,7 +1372,7 @@
               <w:szCs w:val="24"/>
             </w:rPr>
           </w:pPr>
-          <w:hyperlink w:anchor="_Toc526845409" w:history="1">
+          <w:hyperlink w:anchor="_Toc536430786" w:history="1">
             <w:r>
               <w:rPr>
                 <w:rStyle w:val="Hyperlink"/>
@@ -1325,7 +1399,7 @@
                 <w:noProof/>
                 <w:webHidden/>
               </w:rPr>
-              <w:instrText xml:space="preserve"> PAGEREF _Toc526845409 \h </w:instrText>
+              <w:instrText xml:space="preserve"> PAGEREF _Toc536430786 \h </w:instrText>
             </w:r>
             <w:r>
               <w:rPr>
@@ -1371,7 +1445,7 @@
               <w:szCs w:val="24"/>
             </w:rPr>
           </w:pPr>
-          <w:hyperlink w:anchor="_Toc526845410" w:history="1">
+          <w:hyperlink w:anchor="_Toc536430787" w:history="1">
             <w:r>
               <w:rPr>
                 <w:rStyle w:val="Hyperlink"/>
@@ -1398,7 +1472,7 @@
                 <w:noProof/>
                 <w:webHidden/>
               </w:rPr>
-              <w:instrText xml:space="preserve"> PAGEREF _Toc526845410 \h </w:instrText>
+              <w:instrText xml:space="preserve"> PAGEREF _Toc536430787 \h </w:instrText>
             </w:r>
             <w:r>
               <w:rPr>
@@ -1442,7 +1516,7 @@
               <w:noProof/>
             </w:rPr>
           </w:pPr>
-          <w:hyperlink w:anchor="_Toc526845411" w:history="1">
+          <w:hyperlink w:anchor="_Toc536430788" w:history="1">
             <w:r>
               <w:rPr>
                 <w:rStyle w:val="Hyperlink"/>
@@ -1469,7 +1543,7 @@
                 <w:noProof/>
                 <w:webHidden/>
               </w:rPr>
-              <w:instrText xml:space="preserve"> PAGEREF _Toc526845411 \h </w:instrText>
+              <w:instrText xml:space="preserve"> PAGEREF _Toc536430788 \h </w:instrText>
             </w:r>
             <w:r>
               <w:rPr>
@@ -1489,7 +1563,7 @@
                 <w:noProof/>
                 <w:webHidden/>
               </w:rPr>
-              <w:t>4</w:t>
+              <w:t>5</w:t>
             </w:r>
             <w:r>
               <w:rPr>
@@ -1513,7 +1587,7 @@
               <w:noProof/>
             </w:rPr>
           </w:pPr>
-          <w:hyperlink w:anchor="_Toc526845412" w:history="1">
+          <w:hyperlink w:anchor="_Toc536430789" w:history="1">
             <w:r>
               <w:rPr>
                 <w:rStyle w:val="Hyperlink"/>
@@ -1540,7 +1614,7 @@
                 <w:noProof/>
                 <w:webHidden/>
               </w:rPr>
-              <w:instrText xml:space="preserve"> PAGEREF _Toc526845412 \h </w:instrText>
+              <w:instrText xml:space="preserve"> PAGEREF _Toc536430789 \h </w:instrText>
             </w:r>
             <w:r>
               <w:rPr>
@@ -1588,7 +1662,7 @@
       <w:pPr>
         <w:pStyle w:val="Heading1"/>
       </w:pPr>
-      <w:bookmarkStart w:id="1" w:name="_Toc526845392"/>
+      <w:bookmarkStart w:id="1" w:name="_Toc536430768"/>
       <w:r>
         <w:t>Application Search on mac (Spotlight Search)</w:t>
       </w:r>
@@ -1606,7 +1680,7 @@
       <w:pPr>
         <w:pStyle w:val="Heading1"/>
       </w:pPr>
-      <w:bookmarkStart w:id="2" w:name="_Toc526845393"/>
+      <w:bookmarkStart w:id="2" w:name="_Toc536430769"/>
       <w:r>
         <w:t>Dock</w:t>
       </w:r>
@@ -1617,7 +1691,7 @@
       <w:pPr>
         <w:pStyle w:val="Heading2"/>
       </w:pPr>
-      <w:bookmarkStart w:id="3" w:name="_Toc526845394"/>
+      <w:bookmarkStart w:id="3" w:name="_Toc536430770"/>
       <w:r>
         <w:t>Move the Dock to a Different Monitor</w:t>
       </w:r>
@@ -1752,9 +1826,8 @@
       <w:pPr>
         <w:pStyle w:val="Heading1"/>
       </w:pPr>
-      <w:bookmarkStart w:id="4" w:name="_Toc526845395"/>
-      <w:r>
-        <w:lastRenderedPageBreak/>
+      <w:bookmarkStart w:id="4" w:name="_Toc536430771"/>
+      <w:r>
         <w:t>Excel</w:t>
       </w:r>
       <w:bookmarkEnd w:id="4"/>
@@ -1764,7 +1837,7 @@
       <w:pPr>
         <w:pStyle w:val="Heading2"/>
       </w:pPr>
-      <w:bookmarkStart w:id="5" w:name="_Toc526845396"/>
+      <w:bookmarkStart w:id="5" w:name="_Toc536430772"/>
       <w:r>
         <w:t>Import a CSV File as All Text Columns</w:t>
       </w:r>
@@ -1873,7 +1946,7 @@
       <w:pPr>
         <w:pStyle w:val="Heading1"/>
       </w:pPr>
-      <w:bookmarkStart w:id="6" w:name="_Toc526845397"/>
+      <w:bookmarkStart w:id="6" w:name="_Toc536430773"/>
       <w:r>
         <w:lastRenderedPageBreak/>
         <w:t>Files</w:t>
@@ -1884,7 +1957,7 @@
       <w:pPr>
         <w:pStyle w:val="Heading2"/>
       </w:pPr>
-      <w:bookmarkStart w:id="7" w:name="_Toc526845398"/>
+      <w:bookmarkStart w:id="7" w:name="_Toc536430774"/>
       <w:r>
         <w:t xml:space="preserve">Change </w:t>
       </w:r>
@@ -1916,7 +1989,7 @@
       <w:pPr>
         <w:pStyle w:val="Heading2"/>
       </w:pPr>
-      <w:bookmarkStart w:id="8" w:name="_Toc526845399"/>
+      <w:bookmarkStart w:id="8" w:name="_Toc536430775"/>
       <w:r>
         <w:t>Convert a JSON file to a PrettyPrint version</w:t>
       </w:r>
@@ -1932,7 +2005,7 @@
       <w:pPr>
         <w:pStyle w:val="Heading2"/>
       </w:pPr>
-      <w:bookmarkStart w:id="9" w:name="_Toc526845400"/>
+      <w:bookmarkStart w:id="9" w:name="_Toc536430776"/>
       <w:r>
         <w:t>Open a Text File from the Command Line</w:t>
       </w:r>
@@ -1948,7 +2021,7 @@
       <w:pPr>
         <w:pStyle w:val="Heading2"/>
       </w:pPr>
-      <w:bookmarkStart w:id="10" w:name="_Toc526845401"/>
+      <w:bookmarkStart w:id="10" w:name="_Toc536430777"/>
       <w:r>
         <w:t>Unzip a File</w:t>
       </w:r>
@@ -1966,7 +2039,7 @@
       <w:pPr>
         <w:pStyle w:val="Heading1"/>
       </w:pPr>
-      <w:bookmarkStart w:id="11" w:name="_Toc526845402"/>
+      <w:bookmarkStart w:id="11" w:name="_Toc536430778"/>
       <w:r>
         <w:t>Finder</w:t>
       </w:r>
@@ -1976,7 +2049,7 @@
       <w:pPr>
         <w:pStyle w:val="Heading2"/>
       </w:pPr>
-      <w:bookmarkStart w:id="12" w:name="_Toc526845403"/>
+      <w:bookmarkStart w:id="12" w:name="_Toc536430779"/>
       <w:r>
         <w:t>Copy File Paths from the Finder</w:t>
       </w:r>
@@ -2075,7 +2148,7 @@
       <w:pPr>
         <w:pStyle w:val="Heading2"/>
       </w:pPr>
-      <w:bookmarkStart w:id="13" w:name="_Toc526845404"/>
+      <w:bookmarkStart w:id="13" w:name="_Toc536430780"/>
       <w:r>
         <w:t>Store the Clipboard contents as a PrettyPrint JSON file</w:t>
       </w:r>
@@ -2094,7 +2167,7 @@
       <w:pPr>
         <w:pStyle w:val="Heading1"/>
       </w:pPr>
-      <w:bookmarkStart w:id="14" w:name="_Toc526845405"/>
+      <w:bookmarkStart w:id="14" w:name="_Toc536430781"/>
       <w:r>
         <w:t>Force an Application to Quit</w:t>
       </w:r>
@@ -2238,7 +2311,7 @@
       <w:pPr>
         <w:pStyle w:val="Heading1"/>
       </w:pPr>
-      <w:bookmarkStart w:id="15" w:name="_Toc526845406"/>
+      <w:bookmarkStart w:id="15" w:name="_Toc536430782"/>
       <w:r>
         <w:t>Jupyter Notebook Keyboard Shortcuts</w:t>
       </w:r>
@@ -2265,7 +2338,7 @@
       <w:pPr>
         <w:pStyle w:val="Heading1"/>
       </w:pPr>
-      <w:bookmarkStart w:id="16" w:name="_Toc526845407"/>
+      <w:bookmarkStart w:id="16" w:name="_Toc536430783"/>
       <w:r>
         <w:t>Lock the Screen and Keyboard</w:t>
       </w:r>
@@ -2301,22 +2374,54 @@
       <w:pPr>
         <w:pStyle w:val="Heading1"/>
       </w:pPr>
-      <w:bookmarkStart w:id="17" w:name="_Toc526845408"/>
+      <w:bookmarkStart w:id="17" w:name="_Toc536430784"/>
+      <w:r>
+        <w:t>Scan Images from a Canon Printer</w:t>
+      </w:r>
+      <w:bookmarkEnd w:id="17"/>
+    </w:p>
+    <w:p>
+      <w:r>
+        <w:t>Go to Launchpad, select "Image Capture".</w:t>
+      </w:r>
+    </w:p>
+    <w:p>
+      <w:r>
+        <w:t>In Scan Mode, select "Flatbed".</w:t>
+      </w:r>
+    </w:p>
+    <w:p>
+      <w:r>
+        <w:t>Select an area to scan, by drawing a rectangle around the desired area in the preview.</w:t>
+      </w:r>
+    </w:p>
+    <w:p>
+      <w:r>
+        <w:t>Click the "Scan" button.</w:t>
+      </w:r>
+    </w:p>
+    <w:p/>
+    <w:p/>
+    <w:p>
+      <w:pPr>
+        <w:pStyle w:val="Heading1"/>
+      </w:pPr>
+      <w:bookmarkStart w:id="18" w:name="_Toc536430785"/>
       <w:r>
         <w:t>Screenshot</w:t>
       </w:r>
-      <w:bookmarkEnd w:id="17"/>
+      <w:bookmarkEnd w:id="18"/>
     </w:p>
     <w:p/>
     <w:p>
       <w:pPr>
         <w:pStyle w:val="Heading2"/>
       </w:pPr>
-      <w:bookmarkStart w:id="18" w:name="_Toc526845409"/>
+      <w:bookmarkStart w:id="19" w:name="_Toc536430786"/>
       <w:r>
         <w:t>Screenshot to file</w:t>
       </w:r>
-      <w:bookmarkEnd w:id="18"/>
+      <w:bookmarkEnd w:id="19"/>
     </w:p>
     <w:p/>
     <w:p>
@@ -2379,11 +2484,11 @@
       <w:pPr>
         <w:pStyle w:val="Heading2"/>
       </w:pPr>
-      <w:bookmarkStart w:id="19" w:name="_Toc526845410"/>
+      <w:bookmarkStart w:id="20" w:name="_Toc536430787"/>
       <w:r>
         <w:t>Screenshot to clipboard</w:t>
       </w:r>
-      <w:bookmarkEnd w:id="19"/>
+      <w:bookmarkEnd w:id="20"/>
     </w:p>
     <w:p>
       <w:pPr>
@@ -2477,11 +2582,11 @@
       <w:pPr>
         <w:pStyle w:val="Heading1"/>
       </w:pPr>
-      <w:bookmarkStart w:id="20" w:name="_Toc526845411"/>
+      <w:bookmarkStart w:id="21" w:name="_Toc536430788"/>
       <w:r>
         <w:t>Show Desktop</w:t>
       </w:r>
-      <w:bookmarkEnd w:id="20"/>
+      <w:bookmarkEnd w:id="21"/>
     </w:p>
     <w:p/>
     <w:p>
@@ -2500,11 +2605,11 @@
       <w:pPr>
         <w:pStyle w:val="Heading1"/>
       </w:pPr>
-      <w:bookmarkStart w:id="21" w:name="_Toc526845412"/>
+      <w:bookmarkStart w:id="22" w:name="_Toc536430789"/>
       <w:r>
         <w:t>Transfer a File to a Remote Server</w:t>
       </w:r>
-      <w:bookmarkEnd w:id="21"/>
+      <w:bookmarkEnd w:id="22"/>
     </w:p>
     <w:p/>
     <w:p>
@@ -3744,7 +3849,7 @@
 </file>
 
 <file path=customXml/itemProps1.xml><?xml version="1.0" encoding="utf-8"?>
-<ds:datastoreItem xmlns:ds="http://schemas.openxmlformats.org/officeDocument/2006/customXml" ds:itemID="{BBDC5FED-ADE0-2140-9F9D-026CCF759C8E}">
+<ds:datastoreItem xmlns:ds="http://schemas.openxmlformats.org/officeDocument/2006/customXml" ds:itemID="{AE280538-B0D9-7C43-9587-1D0E826F3196}">
   <ds:schemaRefs>
     <ds:schemaRef ds:uri="http://schemas.openxmlformats.org/officeDocument/2006/bibliography"/>
   </ds:schemaRefs>

</xml_diff>

<commit_message>
Added process noidle to permit jupyter notebooks to run overnight
</commit_message>
<xml_diff>
--- a/mac_cheatsheet.docx
+++ b/mac_cheatsheet.docx
@@ -9,6 +9,8 @@
       <w:r>
         <w:t>mac_cheatsheet</w:t>
       </w:r>
+      <w:bookmarkStart w:id="0" w:name="_GoBack"/>
+      <w:bookmarkEnd w:id="0"/>
     </w:p>
     <w:p/>
     <w:sdt>
@@ -38,12 +40,7 @@
             <w:pStyle w:val="TOCHeading"/>
           </w:pPr>
           <w:r>
-            <w:t>Table of Content</w:t>
-          </w:r>
-          <w:bookmarkStart w:id="0" w:name="_GoBack"/>
-          <w:bookmarkEnd w:id="0"/>
-          <w:r>
-            <w:t>s</w:t>
+            <w:t>Table of Contents</w:t>
           </w:r>
         </w:p>
         <w:p>
@@ -76,7 +73,7 @@
             </w:rPr>
             <w:fldChar w:fldCharType="separate"/>
           </w:r>
-          <w:hyperlink w:anchor="_Toc536430768" w:history="1">
+          <w:hyperlink w:anchor="_Toc6970348" w:history="1">
             <w:r>
               <w:rPr>
                 <w:rStyle w:val="Hyperlink"/>
@@ -103,7 +100,7 @@
                 <w:noProof/>
                 <w:webHidden/>
               </w:rPr>
-              <w:instrText xml:space="preserve"> PAGEREF _Toc536430768 \h </w:instrText>
+              <w:instrText xml:space="preserve"> PAGEREF _Toc6970348 \h </w:instrText>
             </w:r>
             <w:r>
               <w:rPr>
@@ -147,12 +144,83 @@
               <w:noProof/>
             </w:rPr>
           </w:pPr>
-          <w:hyperlink w:anchor="_Toc536430769" w:history="1">
+          <w:hyperlink w:anchor="_Toc6970349" w:history="1">
             <w:r>
               <w:rPr>
                 <w:rStyle w:val="Hyperlink"/>
                 <w:noProof/>
               </w:rPr>
+              <w:t>Disable Sleep</w:t>
+            </w:r>
+            <w:r>
+              <w:rPr>
+                <w:noProof/>
+                <w:webHidden/>
+              </w:rPr>
+              <w:tab/>
+            </w:r>
+            <w:r>
+              <w:rPr>
+                <w:noProof/>
+                <w:webHidden/>
+              </w:rPr>
+              <w:fldChar w:fldCharType="begin"/>
+            </w:r>
+            <w:r>
+              <w:rPr>
+                <w:noProof/>
+                <w:webHidden/>
+              </w:rPr>
+              <w:instrText xml:space="preserve"> PAGEREF _Toc6970349 \h </w:instrText>
+            </w:r>
+            <w:r>
+              <w:rPr>
+                <w:noProof/>
+                <w:webHidden/>
+              </w:rPr>
+            </w:r>
+            <w:r>
+              <w:rPr>
+                <w:noProof/>
+                <w:webHidden/>
+              </w:rPr>
+              <w:fldChar w:fldCharType="separate"/>
+            </w:r>
+            <w:r>
+              <w:rPr>
+                <w:noProof/>
+                <w:webHidden/>
+              </w:rPr>
+              <w:t>2</w:t>
+            </w:r>
+            <w:r>
+              <w:rPr>
+                <w:noProof/>
+                <w:webHidden/>
+              </w:rPr>
+              <w:fldChar w:fldCharType="end"/>
+            </w:r>
+          </w:hyperlink>
+        </w:p>
+        <w:p>
+          <w:pPr>
+            <w:pStyle w:val="TOC1"/>
+            <w:tabs>
+              <w:tab w:val="right" w:leader="dot" w:pos="10520"/>
+            </w:tabs>
+            <w:rPr>
+              <w:rFonts w:eastAsiaTheme="minorEastAsia"/>
+              <w:b w:val="0"/>
+              <w:bCs w:val="0"/>
+              <w:noProof/>
+            </w:rPr>
+          </w:pPr>
+          <w:hyperlink w:anchor="_Toc6970350" w:history="1">
+            <w:r>
+              <w:rPr>
+                <w:rStyle w:val="Hyperlink"/>
+                <w:noProof/>
+              </w:rPr>
               <w:t>Dock</w:t>
             </w:r>
             <w:r>
@@ -174,7 +242,7 @@
                 <w:noProof/>
                 <w:webHidden/>
               </w:rPr>
-              <w:instrText xml:space="preserve"> PAGEREF _Toc536430769 \h </w:instrText>
+              <w:instrText xml:space="preserve"> PAGEREF _Toc6970350 \h </w:instrText>
             </w:r>
             <w:r>
               <w:rPr>
@@ -194,7 +262,7 @@
                 <w:noProof/>
                 <w:webHidden/>
               </w:rPr>
-              <w:t>1</w:t>
+              <w:t>2</w:t>
             </w:r>
             <w:r>
               <w:rPr>
@@ -220,7 +288,7 @@
               <w:szCs w:val="24"/>
             </w:rPr>
           </w:pPr>
-          <w:hyperlink w:anchor="_Toc536430770" w:history="1">
+          <w:hyperlink w:anchor="_Toc6970351" w:history="1">
             <w:r>
               <w:rPr>
                 <w:rStyle w:val="Hyperlink"/>
@@ -247,7 +315,7 @@
                 <w:noProof/>
                 <w:webHidden/>
               </w:rPr>
-              <w:instrText xml:space="preserve"> PAGEREF _Toc536430770 \h </w:instrText>
+              <w:instrText xml:space="preserve"> PAGEREF _Toc6970351 \h </w:instrText>
             </w:r>
             <w:r>
               <w:rPr>
@@ -267,7 +335,7 @@
                 <w:noProof/>
                 <w:webHidden/>
               </w:rPr>
-              <w:t>1</w:t>
+              <w:t>2</w:t>
             </w:r>
             <w:r>
               <w:rPr>
@@ -291,7 +359,7 @@
               <w:noProof/>
             </w:rPr>
           </w:pPr>
-          <w:hyperlink w:anchor="_Toc536430771" w:history="1">
+          <w:hyperlink w:anchor="_Toc6970352" w:history="1">
             <w:r>
               <w:rPr>
                 <w:rStyle w:val="Hyperlink"/>
@@ -318,7 +386,7 @@
                 <w:noProof/>
                 <w:webHidden/>
               </w:rPr>
-              <w:instrText xml:space="preserve"> PAGEREF _Toc536430771 \h </w:instrText>
+              <w:instrText xml:space="preserve"> PAGEREF _Toc6970352 \h </w:instrText>
             </w:r>
             <w:r>
               <w:rPr>
@@ -364,7 +432,7 @@
               <w:szCs w:val="24"/>
             </w:rPr>
           </w:pPr>
-          <w:hyperlink w:anchor="_Toc536430772" w:history="1">
+          <w:hyperlink w:anchor="_Toc6970353" w:history="1">
             <w:r>
               <w:rPr>
                 <w:rStyle w:val="Hyperlink"/>
@@ -391,7 +459,7 @@
                 <w:noProof/>
                 <w:webHidden/>
               </w:rPr>
-              <w:instrText xml:space="preserve"> PAGEREF _Toc536430772 \h </w:instrText>
+              <w:instrText xml:space="preserve"> PAGEREF _Toc6970353 \h </w:instrText>
             </w:r>
             <w:r>
               <w:rPr>
@@ -435,7 +503,7 @@
               <w:noProof/>
             </w:rPr>
           </w:pPr>
-          <w:hyperlink w:anchor="_Toc536430773" w:history="1">
+          <w:hyperlink w:anchor="_Toc6970354" w:history="1">
             <w:r>
               <w:rPr>
                 <w:rStyle w:val="Hyperlink"/>
@@ -462,7 +530,7 @@
                 <w:noProof/>
                 <w:webHidden/>
               </w:rPr>
-              <w:instrText xml:space="preserve"> PAGEREF _Toc536430773 \h </w:instrText>
+              <w:instrText xml:space="preserve"> PAGEREF _Toc6970354 \h </w:instrText>
             </w:r>
             <w:r>
               <w:rPr>
@@ -508,7 +576,7 @@
               <w:szCs w:val="24"/>
             </w:rPr>
           </w:pPr>
-          <w:hyperlink w:anchor="_Toc536430774" w:history="1">
+          <w:hyperlink w:anchor="_Toc6970355" w:history="1">
             <w:r>
               <w:rPr>
                 <w:rStyle w:val="Hyperlink"/>
@@ -535,7 +603,7 @@
                 <w:noProof/>
                 <w:webHidden/>
               </w:rPr>
-              <w:instrText xml:space="preserve"> PAGEREF _Toc536430774 \h </w:instrText>
+              <w:instrText xml:space="preserve"> PAGEREF _Toc6970355 \h </w:instrText>
             </w:r>
             <w:r>
               <w:rPr>
@@ -581,7 +649,7 @@
               <w:szCs w:val="24"/>
             </w:rPr>
           </w:pPr>
-          <w:hyperlink w:anchor="_Toc536430775" w:history="1">
+          <w:hyperlink w:anchor="_Toc6970356" w:history="1">
             <w:r>
               <w:rPr>
                 <w:rStyle w:val="Hyperlink"/>
@@ -608,7 +676,7 @@
                 <w:noProof/>
                 <w:webHidden/>
               </w:rPr>
-              <w:instrText xml:space="preserve"> PAGEREF _Toc536430775 \h </w:instrText>
+              <w:instrText xml:space="preserve"> PAGEREF _Toc6970356 \h </w:instrText>
             </w:r>
             <w:r>
               <w:rPr>
@@ -654,7 +722,7 @@
               <w:szCs w:val="24"/>
             </w:rPr>
           </w:pPr>
-          <w:hyperlink w:anchor="_Toc536430776" w:history="1">
+          <w:hyperlink w:anchor="_Toc6970357" w:history="1">
             <w:r>
               <w:rPr>
                 <w:rStyle w:val="Hyperlink"/>
@@ -681,7 +749,7 @@
                 <w:noProof/>
                 <w:webHidden/>
               </w:rPr>
-              <w:instrText xml:space="preserve"> PAGEREF _Toc536430776 \h </w:instrText>
+              <w:instrText xml:space="preserve"> PAGEREF _Toc6970357 \h </w:instrText>
             </w:r>
             <w:r>
               <w:rPr>
@@ -727,7 +795,7 @@
               <w:szCs w:val="24"/>
             </w:rPr>
           </w:pPr>
-          <w:hyperlink w:anchor="_Toc536430777" w:history="1">
+          <w:hyperlink w:anchor="_Toc6970358" w:history="1">
             <w:r>
               <w:rPr>
                 <w:rStyle w:val="Hyperlink"/>
@@ -754,7 +822,7 @@
                 <w:noProof/>
                 <w:webHidden/>
               </w:rPr>
-              <w:instrText xml:space="preserve"> PAGEREF _Toc536430777 \h </w:instrText>
+              <w:instrText xml:space="preserve"> PAGEREF _Toc6970358 \h </w:instrText>
             </w:r>
             <w:r>
               <w:rPr>
@@ -798,7 +866,7 @@
               <w:noProof/>
             </w:rPr>
           </w:pPr>
-          <w:hyperlink w:anchor="_Toc536430778" w:history="1">
+          <w:hyperlink w:anchor="_Toc6970359" w:history="1">
             <w:r>
               <w:rPr>
                 <w:rStyle w:val="Hyperlink"/>
@@ -825,7 +893,7 @@
                 <w:noProof/>
                 <w:webHidden/>
               </w:rPr>
-              <w:instrText xml:space="preserve"> PAGEREF _Toc536430778 \h </w:instrText>
+              <w:instrText xml:space="preserve"> PAGEREF _Toc6970359 \h </w:instrText>
             </w:r>
             <w:r>
               <w:rPr>
@@ -871,7 +939,7 @@
               <w:szCs w:val="24"/>
             </w:rPr>
           </w:pPr>
-          <w:hyperlink w:anchor="_Toc536430779" w:history="1">
+          <w:hyperlink w:anchor="_Toc6970360" w:history="1">
             <w:r>
               <w:rPr>
                 <w:rStyle w:val="Hyperlink"/>
@@ -898,7 +966,7 @@
                 <w:noProof/>
                 <w:webHidden/>
               </w:rPr>
-              <w:instrText xml:space="preserve"> PAGEREF _Toc536430779 \h </w:instrText>
+              <w:instrText xml:space="preserve"> PAGEREF _Toc6970360 \h </w:instrText>
             </w:r>
             <w:r>
               <w:rPr>
@@ -944,7 +1012,7 @@
               <w:szCs w:val="24"/>
             </w:rPr>
           </w:pPr>
-          <w:hyperlink w:anchor="_Toc536430780" w:history="1">
+          <w:hyperlink w:anchor="_Toc6970361" w:history="1">
             <w:r>
               <w:rPr>
                 <w:rStyle w:val="Hyperlink"/>
@@ -971,7 +1039,7 @@
                 <w:noProof/>
                 <w:webHidden/>
               </w:rPr>
-              <w:instrText xml:space="preserve"> PAGEREF _Toc536430780 \h </w:instrText>
+              <w:instrText xml:space="preserve"> PAGEREF _Toc6970361 \h </w:instrText>
             </w:r>
             <w:r>
               <w:rPr>
@@ -1015,7 +1083,7 @@
               <w:noProof/>
             </w:rPr>
           </w:pPr>
-          <w:hyperlink w:anchor="_Toc536430781" w:history="1">
+          <w:hyperlink w:anchor="_Toc6970362" w:history="1">
             <w:r>
               <w:rPr>
                 <w:rStyle w:val="Hyperlink"/>
@@ -1042,7 +1110,7 @@
                 <w:noProof/>
                 <w:webHidden/>
               </w:rPr>
-              <w:instrText xml:space="preserve"> PAGEREF _Toc536430781 \h </w:instrText>
+              <w:instrText xml:space="preserve"> PAGEREF _Toc6970362 \h </w:instrText>
             </w:r>
             <w:r>
               <w:rPr>
@@ -1086,7 +1154,7 @@
               <w:noProof/>
             </w:rPr>
           </w:pPr>
-          <w:hyperlink w:anchor="_Toc536430782" w:history="1">
+          <w:hyperlink w:anchor="_Toc6970363" w:history="1">
             <w:r>
               <w:rPr>
                 <w:rStyle w:val="Hyperlink"/>
@@ -1113,7 +1181,7 @@
                 <w:noProof/>
                 <w:webHidden/>
               </w:rPr>
-              <w:instrText xml:space="preserve"> PAGEREF _Toc536430782 \h </w:instrText>
+              <w:instrText xml:space="preserve"> PAGEREF _Toc6970363 \h </w:instrText>
             </w:r>
             <w:r>
               <w:rPr>
@@ -1157,7 +1225,7 @@
               <w:noProof/>
             </w:rPr>
           </w:pPr>
-          <w:hyperlink w:anchor="_Toc536430783" w:history="1">
+          <w:hyperlink w:anchor="_Toc6970364" w:history="1">
             <w:r>
               <w:rPr>
                 <w:rStyle w:val="Hyperlink"/>
@@ -1184,7 +1252,7 @@
                 <w:noProof/>
                 <w:webHidden/>
               </w:rPr>
-              <w:instrText xml:space="preserve"> PAGEREF _Toc536430783 \h </w:instrText>
+              <w:instrText xml:space="preserve"> PAGEREF _Toc6970364 \h </w:instrText>
             </w:r>
             <w:r>
               <w:rPr>
@@ -1228,7 +1296,7 @@
               <w:noProof/>
             </w:rPr>
           </w:pPr>
-          <w:hyperlink w:anchor="_Toc536430784" w:history="1">
+          <w:hyperlink w:anchor="_Toc6970365" w:history="1">
             <w:r>
               <w:rPr>
                 <w:rStyle w:val="Hyperlink"/>
@@ -1255,7 +1323,7 @@
                 <w:noProof/>
                 <w:webHidden/>
               </w:rPr>
-              <w:instrText xml:space="preserve"> PAGEREF _Toc536430784 \h </w:instrText>
+              <w:instrText xml:space="preserve"> PAGEREF _Toc6970365 \h </w:instrText>
             </w:r>
             <w:r>
               <w:rPr>
@@ -1299,7 +1367,7 @@
               <w:noProof/>
             </w:rPr>
           </w:pPr>
-          <w:hyperlink w:anchor="_Toc536430785" w:history="1">
+          <w:hyperlink w:anchor="_Toc6970366" w:history="1">
             <w:r>
               <w:rPr>
                 <w:rStyle w:val="Hyperlink"/>
@@ -1326,7 +1394,7 @@
                 <w:noProof/>
                 <w:webHidden/>
               </w:rPr>
-              <w:instrText xml:space="preserve"> PAGEREF _Toc536430785 \h </w:instrText>
+              <w:instrText xml:space="preserve"> PAGEREF _Toc6970366 \h </w:instrText>
             </w:r>
             <w:r>
               <w:rPr>
@@ -1372,7 +1440,7 @@
               <w:szCs w:val="24"/>
             </w:rPr>
           </w:pPr>
-          <w:hyperlink w:anchor="_Toc536430786" w:history="1">
+          <w:hyperlink w:anchor="_Toc6970367" w:history="1">
             <w:r>
               <w:rPr>
                 <w:rStyle w:val="Hyperlink"/>
@@ -1399,7 +1467,7 @@
                 <w:noProof/>
                 <w:webHidden/>
               </w:rPr>
-              <w:instrText xml:space="preserve"> PAGEREF _Toc536430786 \h </w:instrText>
+              <w:instrText xml:space="preserve"> PAGEREF _Toc6970367 \h </w:instrText>
             </w:r>
             <w:r>
               <w:rPr>
@@ -1445,7 +1513,7 @@
               <w:szCs w:val="24"/>
             </w:rPr>
           </w:pPr>
-          <w:hyperlink w:anchor="_Toc536430787" w:history="1">
+          <w:hyperlink w:anchor="_Toc6970368" w:history="1">
             <w:r>
               <w:rPr>
                 <w:rStyle w:val="Hyperlink"/>
@@ -1472,7 +1540,7 @@
                 <w:noProof/>
                 <w:webHidden/>
               </w:rPr>
-              <w:instrText xml:space="preserve"> PAGEREF _Toc536430787 \h </w:instrText>
+              <w:instrText xml:space="preserve"> PAGEREF _Toc6970368 \h </w:instrText>
             </w:r>
             <w:r>
               <w:rPr>
@@ -1516,7 +1584,7 @@
               <w:noProof/>
             </w:rPr>
           </w:pPr>
-          <w:hyperlink w:anchor="_Toc536430788" w:history="1">
+          <w:hyperlink w:anchor="_Toc6970369" w:history="1">
             <w:r>
               <w:rPr>
                 <w:rStyle w:val="Hyperlink"/>
@@ -1543,7 +1611,7 @@
                 <w:noProof/>
                 <w:webHidden/>
               </w:rPr>
-              <w:instrText xml:space="preserve"> PAGEREF _Toc536430788 \h </w:instrText>
+              <w:instrText xml:space="preserve"> PAGEREF _Toc6970369 \h </w:instrText>
             </w:r>
             <w:r>
               <w:rPr>
@@ -1587,7 +1655,7 @@
               <w:noProof/>
             </w:rPr>
           </w:pPr>
-          <w:hyperlink w:anchor="_Toc536430789" w:history="1">
+          <w:hyperlink w:anchor="_Toc6970370" w:history="1">
             <w:r>
               <w:rPr>
                 <w:rStyle w:val="Hyperlink"/>
@@ -1614,7 +1682,7 @@
                 <w:noProof/>
                 <w:webHidden/>
               </w:rPr>
-              <w:instrText xml:space="preserve"> PAGEREF _Toc536430789 \h </w:instrText>
+              <w:instrText xml:space="preserve"> PAGEREF _Toc6970370 \h </w:instrText>
             </w:r>
             <w:r>
               <w:rPr>
@@ -1662,7 +1730,7 @@
       <w:pPr>
         <w:pStyle w:val="Heading1"/>
       </w:pPr>
-      <w:bookmarkStart w:id="1" w:name="_Toc536430768"/>
+      <w:bookmarkStart w:id="1" w:name="_Toc6970348"/>
       <w:r>
         <w:t>Application Search on mac (Spotlight Search)</w:t>
       </w:r>
@@ -1678,24 +1746,376 @@
     <w:p/>
     <w:p>
       <w:pPr>
+        <w:rPr>
+          <w:rFonts w:asciiTheme="majorHAnsi" w:eastAsiaTheme="majorEastAsia" w:hAnsiTheme="majorHAnsi" w:cstheme="majorBidi"/>
+          <w:color w:val="2E74B5" w:themeColor="accent1" w:themeShade="BF"/>
+          <w:sz w:val="32"/>
+          <w:szCs w:val="32"/>
+        </w:rPr>
+      </w:pPr>
+      <w:r>
+        <w:br w:type="page"/>
+      </w:r>
+    </w:p>
+    <w:p>
+      <w:pPr>
         <w:pStyle w:val="Heading1"/>
       </w:pPr>
-      <w:bookmarkStart w:id="2" w:name="_Toc536430769"/>
+      <w:bookmarkStart w:id="2" w:name="_Toc6970349"/>
+      <w:r>
+        <w:lastRenderedPageBreak/>
+        <w:t>Disable Sleep</w:t>
+      </w:r>
+      <w:bookmarkEnd w:id="2"/>
+    </w:p>
+    <w:p/>
+    <w:p>
+      <w:r>
+        <w:t>Useful if you want to be able to run ipython notebooks overnight without them stopping when the mac goes idle.</w:t>
+      </w:r>
+    </w:p>
+    <w:p/>
+    <w:p>
+      <w:hyperlink r:id="rId6" w:history="1">
+        <w:r>
+          <w:rPr>
+            <w:rStyle w:val="Hyperlink"/>
+          </w:rPr>
+          <w:t>http://www.benzado.com/blog/post/346/pmset-noidle</w:t>
+        </w:r>
+      </w:hyperlink>
+    </w:p>
+    <w:p>
+      <w:pPr>
+        <w:shd w:val="clear" w:color="auto" w:fill="E6E6E6"/>
+        <w:tabs>
+          <w:tab w:val="left" w:pos="916"/>
+          <w:tab w:val="left" w:pos="1832"/>
+          <w:tab w:val="left" w:pos="2748"/>
+          <w:tab w:val="left" w:pos="3664"/>
+          <w:tab w:val="left" w:pos="4580"/>
+          <w:tab w:val="left" w:pos="5496"/>
+          <w:tab w:val="left" w:pos="6412"/>
+          <w:tab w:val="left" w:pos="7328"/>
+          <w:tab w:val="left" w:pos="8244"/>
+          <w:tab w:val="left" w:pos="9160"/>
+          <w:tab w:val="left" w:pos="10076"/>
+          <w:tab w:val="left" w:pos="10992"/>
+          <w:tab w:val="left" w:pos="11908"/>
+          <w:tab w:val="left" w:pos="12824"/>
+          <w:tab w:val="left" w:pos="13740"/>
+          <w:tab w:val="left" w:pos="14656"/>
+        </w:tabs>
+        <w:spacing w:line="300" w:lineRule="atLeast"/>
+        <w:jc w:val="both"/>
+        <w:rPr>
+          <w:rFonts w:ascii="Menlo" w:eastAsia="Times New Roman" w:hAnsi="Menlo" w:cs="Menlo"/>
+          <w:color w:val="000000"/>
+        </w:rPr>
+      </w:pPr>
+      <w:r>
+        <w:rPr>
+          <w:rFonts w:ascii="Menlo" w:eastAsia="Times New Roman" w:hAnsi="Menlo" w:cs="Menlo"/>
+          <w:color w:val="000000"/>
+        </w:rPr>
+        <w:t># start background process to disable sleep</w:t>
+      </w:r>
+    </w:p>
+    <w:p>
+      <w:pPr>
+        <w:shd w:val="clear" w:color="auto" w:fill="E6E6E6"/>
+        <w:tabs>
+          <w:tab w:val="left" w:pos="916"/>
+          <w:tab w:val="left" w:pos="1832"/>
+          <w:tab w:val="left" w:pos="2748"/>
+          <w:tab w:val="left" w:pos="3664"/>
+          <w:tab w:val="left" w:pos="4580"/>
+          <w:tab w:val="left" w:pos="5496"/>
+          <w:tab w:val="left" w:pos="6412"/>
+          <w:tab w:val="left" w:pos="7328"/>
+          <w:tab w:val="left" w:pos="8244"/>
+          <w:tab w:val="left" w:pos="9160"/>
+          <w:tab w:val="left" w:pos="10076"/>
+          <w:tab w:val="left" w:pos="10992"/>
+          <w:tab w:val="left" w:pos="11908"/>
+          <w:tab w:val="left" w:pos="12824"/>
+          <w:tab w:val="left" w:pos="13740"/>
+          <w:tab w:val="left" w:pos="14656"/>
+        </w:tabs>
+        <w:spacing w:line="300" w:lineRule="atLeast"/>
+        <w:jc w:val="both"/>
+        <w:rPr>
+          <w:rFonts w:ascii="Menlo" w:eastAsia="Times New Roman" w:hAnsi="Menlo" w:cs="Menlo"/>
+          <w:color w:val="000000"/>
+        </w:rPr>
+      </w:pPr>
+      <w:r>
+        <w:rPr>
+          <w:rFonts w:ascii="Menlo" w:eastAsia="Times New Roman" w:hAnsi="Menlo" w:cs="Menlo"/>
+          <w:color w:val="000000"/>
+        </w:rPr>
+        <w:t>pmset noidle &amp;</w:t>
+      </w:r>
+    </w:p>
+    <w:p>
+      <w:pPr>
+        <w:shd w:val="clear" w:color="auto" w:fill="E6E6E6"/>
+        <w:tabs>
+          <w:tab w:val="left" w:pos="916"/>
+          <w:tab w:val="left" w:pos="1832"/>
+          <w:tab w:val="left" w:pos="2748"/>
+          <w:tab w:val="left" w:pos="3664"/>
+          <w:tab w:val="left" w:pos="4580"/>
+          <w:tab w:val="left" w:pos="5496"/>
+          <w:tab w:val="left" w:pos="6412"/>
+          <w:tab w:val="left" w:pos="7328"/>
+          <w:tab w:val="left" w:pos="8244"/>
+          <w:tab w:val="left" w:pos="9160"/>
+          <w:tab w:val="left" w:pos="10076"/>
+          <w:tab w:val="left" w:pos="10992"/>
+          <w:tab w:val="left" w:pos="11908"/>
+          <w:tab w:val="left" w:pos="12824"/>
+          <w:tab w:val="left" w:pos="13740"/>
+          <w:tab w:val="left" w:pos="14656"/>
+        </w:tabs>
+        <w:spacing w:line="300" w:lineRule="atLeast"/>
+        <w:jc w:val="both"/>
+        <w:rPr>
+          <w:rFonts w:ascii="Menlo" w:eastAsia="Times New Roman" w:hAnsi="Menlo" w:cs="Menlo"/>
+          <w:color w:val="000000"/>
+        </w:rPr>
+      </w:pPr>
+      <w:r>
+        <w:rPr>
+          <w:rFonts w:ascii="Menlo" w:eastAsia="Times New Roman" w:hAnsi="Menlo" w:cs="Menlo"/>
+          <w:color w:val="000000"/>
+        </w:rPr>
+        <w:t># save its process ID so we can terminate it later</w:t>
+      </w:r>
+    </w:p>
+    <w:p>
+      <w:pPr>
+        <w:shd w:val="clear" w:color="auto" w:fill="E6E6E6"/>
+        <w:tabs>
+          <w:tab w:val="left" w:pos="916"/>
+          <w:tab w:val="left" w:pos="1832"/>
+          <w:tab w:val="left" w:pos="2748"/>
+          <w:tab w:val="left" w:pos="3664"/>
+          <w:tab w:val="left" w:pos="4580"/>
+          <w:tab w:val="left" w:pos="5496"/>
+          <w:tab w:val="left" w:pos="6412"/>
+          <w:tab w:val="left" w:pos="7328"/>
+          <w:tab w:val="left" w:pos="8244"/>
+          <w:tab w:val="left" w:pos="9160"/>
+          <w:tab w:val="left" w:pos="10076"/>
+          <w:tab w:val="left" w:pos="10992"/>
+          <w:tab w:val="left" w:pos="11908"/>
+          <w:tab w:val="left" w:pos="12824"/>
+          <w:tab w:val="left" w:pos="13740"/>
+          <w:tab w:val="left" w:pos="14656"/>
+        </w:tabs>
+        <w:spacing w:line="300" w:lineRule="atLeast"/>
+        <w:jc w:val="both"/>
+        <w:rPr>
+          <w:rFonts w:ascii="Menlo" w:eastAsia="Times New Roman" w:hAnsi="Menlo" w:cs="Menlo"/>
+          <w:color w:val="000000"/>
+        </w:rPr>
+      </w:pPr>
+      <w:r>
+        <w:rPr>
+          <w:rFonts w:ascii="Menlo" w:eastAsia="Times New Roman" w:hAnsi="Menlo" w:cs="Menlo"/>
+          <w:color w:val="000000"/>
+        </w:rPr>
+        <w:t>PMSETPID=$!</w:t>
+      </w:r>
+    </w:p>
+    <w:p>
+      <w:pPr>
+        <w:shd w:val="clear" w:color="auto" w:fill="E6E6E6"/>
+        <w:tabs>
+          <w:tab w:val="left" w:pos="916"/>
+          <w:tab w:val="left" w:pos="1832"/>
+          <w:tab w:val="left" w:pos="2748"/>
+          <w:tab w:val="left" w:pos="3664"/>
+          <w:tab w:val="left" w:pos="4580"/>
+          <w:tab w:val="left" w:pos="5496"/>
+          <w:tab w:val="left" w:pos="6412"/>
+          <w:tab w:val="left" w:pos="7328"/>
+          <w:tab w:val="left" w:pos="8244"/>
+          <w:tab w:val="left" w:pos="9160"/>
+          <w:tab w:val="left" w:pos="10076"/>
+          <w:tab w:val="left" w:pos="10992"/>
+          <w:tab w:val="left" w:pos="11908"/>
+          <w:tab w:val="left" w:pos="12824"/>
+          <w:tab w:val="left" w:pos="13740"/>
+          <w:tab w:val="left" w:pos="14656"/>
+        </w:tabs>
+        <w:spacing w:line="300" w:lineRule="atLeast"/>
+        <w:jc w:val="both"/>
+        <w:rPr>
+          <w:rFonts w:ascii="Menlo" w:eastAsia="Times New Roman" w:hAnsi="Menlo" w:cs="Menlo"/>
+          <w:color w:val="000000"/>
+        </w:rPr>
+      </w:pPr>
+    </w:p>
+    <w:p>
+      <w:pPr>
+        <w:shd w:val="clear" w:color="auto" w:fill="E6E6E6"/>
+        <w:tabs>
+          <w:tab w:val="left" w:pos="916"/>
+          <w:tab w:val="left" w:pos="1832"/>
+          <w:tab w:val="left" w:pos="2748"/>
+          <w:tab w:val="left" w:pos="3664"/>
+          <w:tab w:val="left" w:pos="4580"/>
+          <w:tab w:val="left" w:pos="5496"/>
+          <w:tab w:val="left" w:pos="6412"/>
+          <w:tab w:val="left" w:pos="7328"/>
+          <w:tab w:val="left" w:pos="8244"/>
+          <w:tab w:val="left" w:pos="9160"/>
+          <w:tab w:val="left" w:pos="10076"/>
+          <w:tab w:val="left" w:pos="10992"/>
+          <w:tab w:val="left" w:pos="11908"/>
+          <w:tab w:val="left" w:pos="12824"/>
+          <w:tab w:val="left" w:pos="13740"/>
+          <w:tab w:val="left" w:pos="14656"/>
+        </w:tabs>
+        <w:spacing w:before="100" w:beforeAutospacing="1" w:after="100" w:afterAutospacing="1" w:line="300" w:lineRule="atLeast"/>
+        <w:jc w:val="both"/>
+        <w:rPr>
+          <w:rFonts w:ascii="Menlo" w:eastAsia="Times New Roman" w:hAnsi="Menlo" w:cs="Menlo"/>
+          <w:color w:val="000000"/>
+        </w:rPr>
+      </w:pPr>
+      <w:r>
+        <w:rPr>
+          <w:rFonts w:ascii="Menlo" w:eastAsia="Times New Roman" w:hAnsi="Menlo" w:cs="Menlo"/>
+          <w:color w:val="000000"/>
+        </w:rPr>
+        <w:t>...have your fun here...</w:t>
+      </w:r>
+    </w:p>
+    <w:p>
+      <w:pPr>
+        <w:shd w:val="clear" w:color="auto" w:fill="E6E6E6"/>
+        <w:tabs>
+          <w:tab w:val="left" w:pos="916"/>
+          <w:tab w:val="left" w:pos="1832"/>
+          <w:tab w:val="left" w:pos="2748"/>
+          <w:tab w:val="left" w:pos="3664"/>
+          <w:tab w:val="left" w:pos="4580"/>
+          <w:tab w:val="left" w:pos="5496"/>
+          <w:tab w:val="left" w:pos="6412"/>
+          <w:tab w:val="left" w:pos="7328"/>
+          <w:tab w:val="left" w:pos="8244"/>
+          <w:tab w:val="left" w:pos="9160"/>
+          <w:tab w:val="left" w:pos="10076"/>
+          <w:tab w:val="left" w:pos="10992"/>
+          <w:tab w:val="left" w:pos="11908"/>
+          <w:tab w:val="left" w:pos="12824"/>
+          <w:tab w:val="left" w:pos="13740"/>
+          <w:tab w:val="left" w:pos="14656"/>
+        </w:tabs>
+        <w:spacing w:line="300" w:lineRule="atLeast"/>
+        <w:jc w:val="both"/>
+        <w:rPr>
+          <w:rFonts w:ascii="Menlo" w:eastAsia="Times New Roman" w:hAnsi="Menlo" w:cs="Menlo"/>
+          <w:color w:val="000000"/>
+        </w:rPr>
+      </w:pPr>
+    </w:p>
+    <w:p>
+      <w:pPr>
+        <w:shd w:val="clear" w:color="auto" w:fill="E6E6E6"/>
+        <w:tabs>
+          <w:tab w:val="left" w:pos="916"/>
+          <w:tab w:val="left" w:pos="1832"/>
+          <w:tab w:val="left" w:pos="2748"/>
+          <w:tab w:val="left" w:pos="3664"/>
+          <w:tab w:val="left" w:pos="4580"/>
+          <w:tab w:val="left" w:pos="5496"/>
+          <w:tab w:val="left" w:pos="6412"/>
+          <w:tab w:val="left" w:pos="7328"/>
+          <w:tab w:val="left" w:pos="8244"/>
+          <w:tab w:val="left" w:pos="9160"/>
+          <w:tab w:val="left" w:pos="10076"/>
+          <w:tab w:val="left" w:pos="10992"/>
+          <w:tab w:val="left" w:pos="11908"/>
+          <w:tab w:val="left" w:pos="12824"/>
+          <w:tab w:val="left" w:pos="13740"/>
+          <w:tab w:val="left" w:pos="14656"/>
+        </w:tabs>
+        <w:spacing w:before="100" w:beforeAutospacing="1" w:after="100" w:afterAutospacing="1" w:line="300" w:lineRule="atLeast"/>
+        <w:jc w:val="both"/>
+        <w:rPr>
+          <w:rFonts w:ascii="Menlo" w:eastAsia="Times New Roman" w:hAnsi="Menlo" w:cs="Menlo"/>
+          <w:color w:val="000000"/>
+        </w:rPr>
+      </w:pPr>
+      <w:r>
+        <w:rPr>
+          <w:rFonts w:ascii="Menlo" w:eastAsia="Times New Roman" w:hAnsi="Menlo" w:cs="Menlo"/>
+          <w:color w:val="000000"/>
+        </w:rPr>
+        <w:t># kill pmset so the computer can sleep if it wants to</w:t>
+      </w:r>
+    </w:p>
+    <w:p>
+      <w:pPr>
+        <w:shd w:val="clear" w:color="auto" w:fill="E6E6E6"/>
+        <w:tabs>
+          <w:tab w:val="left" w:pos="916"/>
+          <w:tab w:val="left" w:pos="1832"/>
+          <w:tab w:val="left" w:pos="2748"/>
+          <w:tab w:val="left" w:pos="3664"/>
+          <w:tab w:val="left" w:pos="4580"/>
+          <w:tab w:val="left" w:pos="5496"/>
+          <w:tab w:val="left" w:pos="6412"/>
+          <w:tab w:val="left" w:pos="7328"/>
+          <w:tab w:val="left" w:pos="8244"/>
+          <w:tab w:val="left" w:pos="9160"/>
+          <w:tab w:val="left" w:pos="10076"/>
+          <w:tab w:val="left" w:pos="10992"/>
+          <w:tab w:val="left" w:pos="11908"/>
+          <w:tab w:val="left" w:pos="12824"/>
+          <w:tab w:val="left" w:pos="13740"/>
+          <w:tab w:val="left" w:pos="14656"/>
+        </w:tabs>
+        <w:spacing w:before="100" w:beforeAutospacing="1" w:after="100" w:afterAutospacing="1" w:line="300" w:lineRule="atLeast"/>
+        <w:jc w:val="both"/>
+        <w:rPr>
+          <w:rFonts w:ascii="Menlo" w:eastAsia="Times New Roman" w:hAnsi="Menlo" w:cs="Menlo"/>
+          <w:color w:val="000000"/>
+        </w:rPr>
+      </w:pPr>
+      <w:r>
+        <w:rPr>
+          <w:rFonts w:ascii="Menlo" w:eastAsia="Times New Roman" w:hAnsi="Menlo" w:cs="Menlo"/>
+          <w:color w:val="000000"/>
+        </w:rPr>
+        <w:t>kill $PMSETPID</w:t>
+      </w:r>
+    </w:p>
+    <w:p/>
+    <w:p>
+      <w:pPr>
+        <w:pStyle w:val="Heading1"/>
+      </w:pPr>
+      <w:bookmarkStart w:id="3" w:name="_Toc6970350"/>
       <w:r>
         <w:t>Dock</w:t>
       </w:r>
-      <w:bookmarkEnd w:id="2"/>
+      <w:bookmarkEnd w:id="3"/>
     </w:p>
     <w:p/>
     <w:p>
       <w:pPr>
         <w:pStyle w:val="Heading2"/>
       </w:pPr>
-      <w:bookmarkStart w:id="3" w:name="_Toc536430770"/>
+      <w:bookmarkStart w:id="4" w:name="_Toc6970351"/>
       <w:r>
         <w:t>Move the Dock to a Different Monitor</w:t>
       </w:r>
-      <w:bookmarkEnd w:id="3"/>
+      <w:bookmarkEnd w:id="4"/>
     </w:p>
     <w:p/>
     <w:p>
@@ -1826,22 +2246,22 @@
       <w:pPr>
         <w:pStyle w:val="Heading1"/>
       </w:pPr>
-      <w:bookmarkStart w:id="4" w:name="_Toc536430771"/>
+      <w:bookmarkStart w:id="5" w:name="_Toc6970352"/>
       <w:r>
         <w:t>Excel</w:t>
       </w:r>
-      <w:bookmarkEnd w:id="4"/>
+      <w:bookmarkEnd w:id="5"/>
     </w:p>
     <w:p/>
     <w:p>
       <w:pPr>
         <w:pStyle w:val="Heading2"/>
       </w:pPr>
-      <w:bookmarkStart w:id="5" w:name="_Toc536430772"/>
+      <w:bookmarkStart w:id="6" w:name="_Toc6970353"/>
       <w:r>
         <w:t>Import a CSV File as All Text Columns</w:t>
       </w:r>
-      <w:bookmarkEnd w:id="5"/>
+      <w:bookmarkEnd w:id="6"/>
     </w:p>
     <w:p/>
     <w:p>
@@ -1946,18 +2366,18 @@
       <w:pPr>
         <w:pStyle w:val="Heading1"/>
       </w:pPr>
-      <w:bookmarkStart w:id="6" w:name="_Toc536430773"/>
+      <w:bookmarkStart w:id="7" w:name="_Toc6970354"/>
       <w:r>
         <w:lastRenderedPageBreak/>
         <w:t>Files</w:t>
       </w:r>
-      <w:bookmarkEnd w:id="6"/>
+      <w:bookmarkEnd w:id="7"/>
     </w:p>
     <w:p>
       <w:pPr>
         <w:pStyle w:val="Heading2"/>
       </w:pPr>
-      <w:bookmarkStart w:id="7" w:name="_Toc536430774"/>
+      <w:bookmarkStart w:id="8" w:name="_Toc6970355"/>
       <w:r>
         <w:t xml:space="preserve">Change </w:t>
       </w:r>
@@ -1967,7 +2387,7 @@
       <w:r>
         <w:t>Permissions</w:t>
       </w:r>
-      <w:bookmarkEnd w:id="7"/>
+      <w:bookmarkEnd w:id="8"/>
     </w:p>
     <w:p>
       <w:r>
@@ -1989,11 +2409,11 @@
       <w:pPr>
         <w:pStyle w:val="Heading2"/>
       </w:pPr>
-      <w:bookmarkStart w:id="8" w:name="_Toc536430775"/>
+      <w:bookmarkStart w:id="9" w:name="_Toc6970356"/>
       <w:r>
         <w:t>Convert a JSON file to a PrettyPrint version</w:t>
       </w:r>
-      <w:bookmarkEnd w:id="8"/>
+      <w:bookmarkEnd w:id="9"/>
     </w:p>
     <w:p>
       <w:r>
@@ -2005,11 +2425,11 @@
       <w:pPr>
         <w:pStyle w:val="Heading2"/>
       </w:pPr>
-      <w:bookmarkStart w:id="9" w:name="_Toc536430776"/>
+      <w:bookmarkStart w:id="10" w:name="_Toc6970357"/>
       <w:r>
         <w:t>Open a Text File from the Command Line</w:t>
       </w:r>
-      <w:bookmarkEnd w:id="9"/>
+      <w:bookmarkEnd w:id="10"/>
     </w:p>
     <w:p>
       <w:r>
@@ -2021,11 +2441,11 @@
       <w:pPr>
         <w:pStyle w:val="Heading2"/>
       </w:pPr>
-      <w:bookmarkStart w:id="10" w:name="_Toc536430777"/>
+      <w:bookmarkStart w:id="11" w:name="_Toc6970358"/>
       <w:r>
         <w:t>Unzip a File</w:t>
       </w:r>
-      <w:bookmarkEnd w:id="10"/>
+      <w:bookmarkEnd w:id="11"/>
     </w:p>
     <w:p/>
     <w:p>
@@ -2039,21 +2459,21 @@
       <w:pPr>
         <w:pStyle w:val="Heading1"/>
       </w:pPr>
-      <w:bookmarkStart w:id="11" w:name="_Toc536430778"/>
+      <w:bookmarkStart w:id="12" w:name="_Toc6970359"/>
       <w:r>
         <w:t>Finder</w:t>
       </w:r>
-      <w:bookmarkEnd w:id="11"/>
+      <w:bookmarkEnd w:id="12"/>
     </w:p>
     <w:p>
       <w:pPr>
         <w:pStyle w:val="Heading2"/>
       </w:pPr>
-      <w:bookmarkStart w:id="12" w:name="_Toc536430779"/>
+      <w:bookmarkStart w:id="13" w:name="_Toc6970360"/>
       <w:r>
         <w:t>Copy File Paths from the Finder</w:t>
       </w:r>
-      <w:bookmarkEnd w:id="12"/>
+      <w:bookmarkEnd w:id="13"/>
     </w:p>
     <w:p>
       <w:pPr>
@@ -2148,11 +2568,11 @@
       <w:pPr>
         <w:pStyle w:val="Heading2"/>
       </w:pPr>
-      <w:bookmarkStart w:id="13" w:name="_Toc536430780"/>
+      <w:bookmarkStart w:id="14" w:name="_Toc6970361"/>
       <w:r>
         <w:t>Store the Clipboard contents as a PrettyPrint JSON file</w:t>
       </w:r>
-      <w:bookmarkEnd w:id="13"/>
+      <w:bookmarkEnd w:id="14"/>
     </w:p>
     <w:p/>
     <w:p>
@@ -2167,11 +2587,11 @@
       <w:pPr>
         <w:pStyle w:val="Heading1"/>
       </w:pPr>
-      <w:bookmarkStart w:id="14" w:name="_Toc536430781"/>
+      <w:bookmarkStart w:id="15" w:name="_Toc6970362"/>
       <w:r>
         <w:t>Force an Application to Quit</w:t>
       </w:r>
-      <w:bookmarkEnd w:id="14"/>
+      <w:bookmarkEnd w:id="15"/>
     </w:p>
     <w:p/>
     <w:p>
@@ -2311,11 +2731,11 @@
       <w:pPr>
         <w:pStyle w:val="Heading1"/>
       </w:pPr>
-      <w:bookmarkStart w:id="15" w:name="_Toc536430782"/>
+      <w:bookmarkStart w:id="16" w:name="_Toc6970363"/>
       <w:r>
         <w:t>Jupyter Notebook Keyboard Shortcuts</w:t>
       </w:r>
-      <w:bookmarkEnd w:id="15"/>
+      <w:bookmarkEnd w:id="16"/>
     </w:p>
     <w:p/>
     <w:p>
@@ -2338,11 +2758,11 @@
       <w:pPr>
         <w:pStyle w:val="Heading1"/>
       </w:pPr>
-      <w:bookmarkStart w:id="16" w:name="_Toc536430783"/>
+      <w:bookmarkStart w:id="17" w:name="_Toc6970364"/>
       <w:r>
         <w:t>Lock the Screen and Keyboard</w:t>
       </w:r>
-      <w:bookmarkEnd w:id="16"/>
+      <w:bookmarkEnd w:id="17"/>
     </w:p>
     <w:p/>
     <w:p>
@@ -2374,11 +2794,11 @@
       <w:pPr>
         <w:pStyle w:val="Heading1"/>
       </w:pPr>
-      <w:bookmarkStart w:id="17" w:name="_Toc536430784"/>
+      <w:bookmarkStart w:id="18" w:name="_Toc6970365"/>
       <w:r>
         <w:t>Scan Images from a Canon Printer</w:t>
       </w:r>
-      <w:bookmarkEnd w:id="17"/>
+      <w:bookmarkEnd w:id="18"/>
     </w:p>
     <w:p>
       <w:r>
@@ -2406,22 +2826,22 @@
       <w:pPr>
         <w:pStyle w:val="Heading1"/>
       </w:pPr>
-      <w:bookmarkStart w:id="18" w:name="_Toc536430785"/>
+      <w:bookmarkStart w:id="19" w:name="_Toc6970366"/>
       <w:r>
         <w:t>Screenshot</w:t>
       </w:r>
-      <w:bookmarkEnd w:id="18"/>
+      <w:bookmarkEnd w:id="19"/>
     </w:p>
     <w:p/>
     <w:p>
       <w:pPr>
         <w:pStyle w:val="Heading2"/>
       </w:pPr>
-      <w:bookmarkStart w:id="19" w:name="_Toc536430786"/>
+      <w:bookmarkStart w:id="20" w:name="_Toc6970367"/>
       <w:r>
         <w:t>Screenshot to file</w:t>
       </w:r>
-      <w:bookmarkEnd w:id="19"/>
+      <w:bookmarkEnd w:id="20"/>
     </w:p>
     <w:p/>
     <w:p>
@@ -2447,7 +2867,7 @@
                     </pic:cNvPicPr>
                   </pic:nvPicPr>
                   <pic:blipFill>
-                    <a:blip r:embed="rId6">
+                    <a:blip r:embed="rId7">
                       <a:extLst>
                         <a:ext uri="{28A0092B-C50C-407E-A947-70E740481C1C}">
                           <a14:useLocalDpi xmlns:a14="http://schemas.microsoft.com/office/drawing/2010/main" val="0"/>
@@ -2484,11 +2904,11 @@
       <w:pPr>
         <w:pStyle w:val="Heading2"/>
       </w:pPr>
-      <w:bookmarkStart w:id="20" w:name="_Toc536430787"/>
+      <w:bookmarkStart w:id="21" w:name="_Toc6970368"/>
       <w:r>
         <w:t>Screenshot to clipboard</w:t>
       </w:r>
-      <w:bookmarkEnd w:id="20"/>
+      <w:bookmarkEnd w:id="21"/>
     </w:p>
     <w:p>
       <w:pPr>
@@ -2582,11 +3002,11 @@
       <w:pPr>
         <w:pStyle w:val="Heading1"/>
       </w:pPr>
-      <w:bookmarkStart w:id="21" w:name="_Toc536430788"/>
+      <w:bookmarkStart w:id="22" w:name="_Toc6970369"/>
       <w:r>
         <w:t>Show Desktop</w:t>
       </w:r>
-      <w:bookmarkEnd w:id="21"/>
+      <w:bookmarkEnd w:id="22"/>
     </w:p>
     <w:p/>
     <w:p>
@@ -2605,11 +3025,11 @@
       <w:pPr>
         <w:pStyle w:val="Heading1"/>
       </w:pPr>
-      <w:bookmarkStart w:id="22" w:name="_Toc536430789"/>
+      <w:bookmarkStart w:id="23" w:name="_Toc6970370"/>
       <w:r>
         <w:t>Transfer a File to a Remote Server</w:t>
       </w:r>
-      <w:bookmarkEnd w:id="22"/>
+      <w:bookmarkEnd w:id="23"/>
     </w:p>
     <w:p/>
     <w:p>
@@ -2861,7 +3281,7 @@
     </w:rPrDefault>
     <w:pPrDefault/>
   </w:docDefaults>
-  <w:latentStyles w:defLockedState="0" w:defUIPriority="99" w:defSemiHidden="0" w:defUnhideWhenUsed="0" w:defQFormat="0" w:count="375">
+  <w:latentStyles w:defLockedState="0" w:defUIPriority="99" w:defSemiHidden="0" w:defUnhideWhenUsed="0" w:defQFormat="0" w:count="376">
     <w:lsdException w:name="Normal" w:uiPriority="0" w:qFormat="1"/>
     <w:lsdException w:name="heading 1" w:uiPriority="9" w:qFormat="1"/>
     <w:lsdException w:name="heading 2" w:semiHidden="1" w:uiPriority="9" w:unhideWhenUsed="1" w:qFormat="1"/>
@@ -2967,7 +3387,6 @@
     <w:lsdException w:name="HTML Sample" w:semiHidden="1" w:unhideWhenUsed="1"/>
     <w:lsdException w:name="HTML Typewriter" w:semiHidden="1" w:unhideWhenUsed="1"/>
     <w:lsdException w:name="HTML Variable" w:semiHidden="1" w:unhideWhenUsed="1"/>
-    <w:lsdException w:name="Normal Table" w:semiHidden="1" w:unhideWhenUsed="1"/>
     <w:lsdException w:name="annotation subject" w:semiHidden="1" w:unhideWhenUsed="1"/>
     <w:lsdException w:name="No List" w:semiHidden="1" w:unhideWhenUsed="1"/>
     <w:lsdException w:name="Outline List 1" w:semiHidden="1" w:unhideWhenUsed="1"/>
@@ -3014,10 +3433,8 @@
     <w:lsdException w:name="Table Subtle 2" w:semiHidden="1" w:unhideWhenUsed="1"/>
     <w:lsdException w:name="Table Web 1" w:semiHidden="1" w:unhideWhenUsed="1"/>
     <w:lsdException w:name="Table Web 2" w:semiHidden="1" w:unhideWhenUsed="1"/>
-    <w:lsdException w:name="Table Web 3" w:semiHidden="1" w:unhideWhenUsed="1"/>
     <w:lsdException w:name="Balloon Text" w:semiHidden="1" w:unhideWhenUsed="1"/>
     <w:lsdException w:name="Table Grid" w:uiPriority="39"/>
-    <w:lsdException w:name="Table Theme" w:semiHidden="1" w:unhideWhenUsed="1"/>
     <w:lsdException w:name="Placeholder Text" w:semiHidden="1"/>
     <w:lsdException w:name="No Spacing" w:uiPriority="1" w:qFormat="1"/>
     <w:lsdException w:name="Light Shading" w:uiPriority="60"/>
@@ -3235,6 +3652,7 @@
     <w:lsdException w:name="List Table 7 Colorful Accent 6" w:uiPriority="52"/>
     <w:lsdException w:name="Mention" w:semiHidden="1" w:unhideWhenUsed="1"/>
     <w:lsdException w:name="Smart Hyperlink" w:semiHidden="1" w:unhideWhenUsed="1"/>
+    <w:lsdException w:name="Smart Link" w:semiHidden="1" w:unhideWhenUsed="1"/>
   </w:latentStyles>
   <w:style w:type="paragraph" w:default="1" w:styleId="Normal">
     <w:name w:val="Normal"/>
@@ -3580,6 +3998,94 @@
       <w:u w:val="single"/>
     </w:rPr>
   </w:style>
+  <w:style w:type="paragraph" w:styleId="BalloonText">
+    <w:name w:val="Balloon Text"/>
+    <w:basedOn w:val="Normal"/>
+    <w:link w:val="BalloonTextChar"/>
+    <w:uiPriority w:val="99"/>
+    <w:semiHidden/>
+    <w:unhideWhenUsed/>
+    <w:rsid w:val="00FE48FA"/>
+    <w:rPr>
+      <w:rFonts w:ascii="Times New Roman" w:hAnsi="Times New Roman" w:cs="Times New Roman"/>
+      <w:sz w:val="18"/>
+      <w:szCs w:val="18"/>
+    </w:rPr>
+  </w:style>
+  <w:style w:type="character" w:customStyle="1" w:styleId="BalloonTextChar">
+    <w:name w:val="Balloon Text Char"/>
+    <w:basedOn w:val="DefaultParagraphFont"/>
+    <w:link w:val="BalloonText"/>
+    <w:uiPriority w:val="99"/>
+    <w:semiHidden/>
+    <w:rsid w:val="00FE48FA"/>
+    <w:rPr>
+      <w:rFonts w:ascii="Times New Roman" w:hAnsi="Times New Roman" w:cs="Times New Roman"/>
+      <w:sz w:val="18"/>
+      <w:szCs w:val="18"/>
+    </w:rPr>
+  </w:style>
+  <w:style w:type="paragraph" w:styleId="HTMLPreformatted">
+    <w:name w:val="HTML Preformatted"/>
+    <w:basedOn w:val="Normal"/>
+    <w:link w:val="HTMLPreformattedChar"/>
+    <w:uiPriority w:val="99"/>
+    <w:semiHidden/>
+    <w:unhideWhenUsed/>
+    <w:rsid w:val="00FE48FA"/>
+    <w:pPr>
+      <w:tabs>
+        <w:tab w:val="left" w:pos="916"/>
+        <w:tab w:val="left" w:pos="1832"/>
+        <w:tab w:val="left" w:pos="2748"/>
+        <w:tab w:val="left" w:pos="3664"/>
+        <w:tab w:val="left" w:pos="4580"/>
+        <w:tab w:val="left" w:pos="5496"/>
+        <w:tab w:val="left" w:pos="6412"/>
+        <w:tab w:val="left" w:pos="7328"/>
+        <w:tab w:val="left" w:pos="8244"/>
+        <w:tab w:val="left" w:pos="9160"/>
+        <w:tab w:val="left" w:pos="10076"/>
+        <w:tab w:val="left" w:pos="10992"/>
+        <w:tab w:val="left" w:pos="11908"/>
+        <w:tab w:val="left" w:pos="12824"/>
+        <w:tab w:val="left" w:pos="13740"/>
+        <w:tab w:val="left" w:pos="14656"/>
+      </w:tabs>
+    </w:pPr>
+    <w:rPr>
+      <w:rFonts w:ascii="Courier New" w:eastAsia="Times New Roman" w:hAnsi="Courier New" w:cs="Courier New"/>
+      <w:sz w:val="20"/>
+      <w:szCs w:val="20"/>
+    </w:rPr>
+  </w:style>
+  <w:style w:type="character" w:customStyle="1" w:styleId="HTMLPreformattedChar">
+    <w:name w:val="HTML Preformatted Char"/>
+    <w:basedOn w:val="DefaultParagraphFont"/>
+    <w:link w:val="HTMLPreformatted"/>
+    <w:uiPriority w:val="99"/>
+    <w:semiHidden/>
+    <w:rsid w:val="00FE48FA"/>
+    <w:rPr>
+      <w:rFonts w:ascii="Courier New" w:eastAsia="Times New Roman" w:hAnsi="Courier New" w:cs="Courier New"/>
+      <w:sz w:val="20"/>
+      <w:szCs w:val="20"/>
+    </w:rPr>
+  </w:style>
+  <w:style w:type="paragraph" w:styleId="NormalWeb">
+    <w:name w:val="Normal (Web)"/>
+    <w:basedOn w:val="Normal"/>
+    <w:uiPriority w:val="99"/>
+    <w:semiHidden/>
+    <w:unhideWhenUsed/>
+    <w:rsid w:val="00FE48FA"/>
+    <w:pPr>
+      <w:spacing w:before="100" w:beforeAutospacing="1" w:after="100" w:afterAutospacing="1"/>
+    </w:pPr>
+    <w:rPr>
+      <w:rFonts w:ascii="Times New Roman" w:eastAsia="Times New Roman" w:hAnsi="Times New Roman" w:cs="Times New Roman"/>
+    </w:rPr>
+  </w:style>
 </w:styles>
 </file>
 
@@ -3849,7 +4355,7 @@
 </file>
 
 <file path=customXml/itemProps1.xml><?xml version="1.0" encoding="utf-8"?>
-<ds:datastoreItem xmlns:ds="http://schemas.openxmlformats.org/officeDocument/2006/customXml" ds:itemID="{AE280538-B0D9-7C43-9587-1D0E826F3196}">
+<ds:datastoreItem xmlns:ds="http://schemas.openxmlformats.org/officeDocument/2006/customXml" ds:itemID="{99D6E8C1-E10A-E741-933C-87867AB08775}">
   <ds:schemaRefs>
     <ds:schemaRef ds:uri="http://schemas.openxmlformats.org/officeDocument/2006/bibliography"/>
   </ds:schemaRefs>

</xml_diff>

<commit_message>
Added some new mac cheats
</commit_message>
<xml_diff>
--- a/mac_cheatsheet.docx
+++ b/mac_cheatsheet.docx
@@ -1,16 +1,16 @@
 
 <file path=word/document.xml><?xml version="1.0" encoding="utf-8"?>
-<w:document xmlns:wpc="http://schemas.microsoft.com/office/word/2010/wordprocessingCanvas" xmlns:cx="http://schemas.microsoft.com/office/drawing/2014/chartex" xmlns:cx1="http://schemas.microsoft.com/office/drawing/2015/9/8/chartex" xmlns:cx2="http://schemas.microsoft.com/office/drawing/2015/10/21/chartex" xmlns:cx3="http://schemas.microsoft.com/office/drawing/2016/5/9/chartex" xmlns:cx4="http://schemas.microsoft.com/office/drawing/2016/5/10/chartex" xmlns:cx5="http://schemas.microsoft.com/office/drawing/2016/5/11/chartex" xmlns:cx6="http://schemas.microsoft.com/office/drawing/2016/5/12/chartex" xmlns:cx7="http://schemas.microsoft.com/office/drawing/2016/5/13/chartex" xmlns:cx8="http://schemas.microsoft.com/office/drawing/2016/5/14/chartex" xmlns:mc="http://schemas.openxmlformats.org/markup-compatibility/2006" xmlns:aink="http://schemas.microsoft.com/office/drawing/2016/ink" xmlns:am3d="http://schemas.microsoft.com/office/drawing/2017/model3d" xmlns:o="urn:schemas-microsoft-com:office:office" xmlns:r="http://schemas.openxmlformats.org/officeDocument/2006/relationships" xmlns:m="http://schemas.openxmlformats.org/officeDocument/2006/math" xmlns:v="urn:schemas-microsoft-com:vml" xmlns:wp14="http://schemas.microsoft.com/office/word/2010/wordprocessingDrawing" xmlns:wp="http://schemas.openxmlformats.org/drawingml/2006/wordprocessingDrawing" xmlns:w10="urn:schemas-microsoft-com:office:word" xmlns:w="http://schemas.openxmlformats.org/wordprocessingml/2006/main" xmlns:w14="http://schemas.microsoft.com/office/word/2010/wordml" xmlns:w15="http://schemas.microsoft.com/office/word/2012/wordml" xmlns:w16cid="http://schemas.microsoft.com/office/word/2016/wordml/cid" xmlns:w16se="http://schemas.microsoft.com/office/word/2015/wordml/symex" xmlns:wpg="http://schemas.microsoft.com/office/word/2010/wordprocessingGroup" xmlns:wpi="http://schemas.microsoft.com/office/word/2010/wordprocessingInk" xmlns:wne="http://schemas.microsoft.com/office/word/2006/wordml" xmlns:wps="http://schemas.microsoft.com/office/word/2010/wordprocessingShape" mc:Ignorable="w14 w15 w16se w16cid wp14">
+<w:document xmlns:wpc="http://schemas.microsoft.com/office/word/2010/wordprocessingCanvas" xmlns:cx="http://schemas.microsoft.com/office/drawing/2014/chartex" xmlns:cx1="http://schemas.microsoft.com/office/drawing/2015/9/8/chartex" xmlns:cx2="http://schemas.microsoft.com/office/drawing/2015/10/21/chartex" xmlns:cx3="http://schemas.microsoft.com/office/drawing/2016/5/9/chartex" xmlns:cx4="http://schemas.microsoft.com/office/drawing/2016/5/10/chartex" xmlns:cx5="http://schemas.microsoft.com/office/drawing/2016/5/11/chartex" xmlns:cx6="http://schemas.microsoft.com/office/drawing/2016/5/12/chartex" xmlns:cx7="http://schemas.microsoft.com/office/drawing/2016/5/13/chartex" xmlns:cx8="http://schemas.microsoft.com/office/drawing/2016/5/14/chartex" xmlns:mc="http://schemas.openxmlformats.org/markup-compatibility/2006" xmlns:aink="http://schemas.microsoft.com/office/drawing/2016/ink" xmlns:am3d="http://schemas.microsoft.com/office/drawing/2017/model3d" xmlns:o="urn:schemas-microsoft-com:office:office" xmlns:r="http://schemas.openxmlformats.org/officeDocument/2006/relationships" xmlns:m="http://schemas.openxmlformats.org/officeDocument/2006/math" xmlns:v="urn:schemas-microsoft-com:vml" xmlns:wp14="http://schemas.microsoft.com/office/word/2010/wordprocessingDrawing" xmlns:wp="http://schemas.openxmlformats.org/drawingml/2006/wordprocessingDrawing" xmlns:w10="urn:schemas-microsoft-com:office:word" xmlns:w="http://schemas.openxmlformats.org/wordprocessingml/2006/main" xmlns:w14="http://schemas.microsoft.com/office/word/2010/wordml" xmlns:w15="http://schemas.microsoft.com/office/word/2012/wordml" xmlns:w16cex="http://schemas.microsoft.com/office/word/2018/wordml/cex" xmlns:w16cid="http://schemas.microsoft.com/office/word/2016/wordml/cid" xmlns:w16="http://schemas.microsoft.com/office/word/2018/wordml" xmlns:w16se="http://schemas.microsoft.com/office/word/2015/wordml/symex" xmlns:wpg="http://schemas.microsoft.com/office/word/2010/wordprocessingGroup" xmlns:wpi="http://schemas.microsoft.com/office/word/2010/wordprocessingInk" xmlns:wne="http://schemas.microsoft.com/office/word/2006/wordml" xmlns:wps="http://schemas.microsoft.com/office/word/2010/wordprocessingShape" mc:Ignorable="w14 w15 w16se w16cid w16 w16cex wp14">
   <w:body>
     <w:p>
       <w:pPr>
         <w:pStyle w:val="Title"/>
       </w:pPr>
+      <w:proofErr w:type="spellStart"/>
       <w:r>
         <w:t>mac_cheatsheet</w:t>
       </w:r>
-      <w:bookmarkStart w:id="0" w:name="_GoBack"/>
-      <w:bookmarkEnd w:id="0"/>
+      <w:proofErr w:type="spellEnd"/>
     </w:p>
     <w:p/>
     <w:sdt>
@@ -73,7 +73,7 @@
             </w:rPr>
             <w:fldChar w:fldCharType="separate"/>
           </w:r>
-          <w:hyperlink w:anchor="_Toc6970348" w:history="1">
+          <w:hyperlink w:anchor="_Toc41391662" w:history="1">
             <w:r>
               <w:rPr>
                 <w:rStyle w:val="Hyperlink"/>
@@ -100,7 +100,7 @@
                 <w:noProof/>
                 <w:webHidden/>
               </w:rPr>
-              <w:instrText xml:space="preserve"> PAGEREF _Toc6970348 \h </w:instrText>
+              <w:instrText xml:space="preserve"> PAGEREF _Toc41391662 \h </w:instrText>
             </w:r>
             <w:r>
               <w:rPr>
@@ -144,7 +144,7 @@
               <w:noProof/>
             </w:rPr>
           </w:pPr>
-          <w:hyperlink w:anchor="_Toc6970349" w:history="1">
+          <w:hyperlink w:anchor="_Toc41391663" w:history="1">
             <w:r>
               <w:rPr>
                 <w:rStyle w:val="Hyperlink"/>
@@ -171,7 +171,7 @@
                 <w:noProof/>
                 <w:webHidden/>
               </w:rPr>
-              <w:instrText xml:space="preserve"> PAGEREF _Toc6970349 \h </w:instrText>
+              <w:instrText xml:space="preserve"> PAGEREF _Toc41391663 \h </w:instrText>
             </w:r>
             <w:r>
               <w:rPr>
@@ -215,7 +215,7 @@
               <w:noProof/>
             </w:rPr>
           </w:pPr>
-          <w:hyperlink w:anchor="_Toc6970350" w:history="1">
+          <w:hyperlink w:anchor="_Toc41391664" w:history="1">
             <w:r>
               <w:rPr>
                 <w:rStyle w:val="Hyperlink"/>
@@ -242,7 +242,7 @@
                 <w:noProof/>
                 <w:webHidden/>
               </w:rPr>
-              <w:instrText xml:space="preserve"> PAGEREF _Toc6970350 \h </w:instrText>
+              <w:instrText xml:space="preserve"> PAGEREF _Toc41391664 \h </w:instrText>
             </w:r>
             <w:r>
               <w:rPr>
@@ -288,7 +288,7 @@
               <w:szCs w:val="24"/>
             </w:rPr>
           </w:pPr>
-          <w:hyperlink w:anchor="_Toc6970351" w:history="1">
+          <w:hyperlink w:anchor="_Toc41391665" w:history="1">
             <w:r>
               <w:rPr>
                 <w:rStyle w:val="Hyperlink"/>
@@ -315,7 +315,7 @@
                 <w:noProof/>
                 <w:webHidden/>
               </w:rPr>
-              <w:instrText xml:space="preserve"> PAGEREF _Toc6970351 \h </w:instrText>
+              <w:instrText xml:space="preserve"> PAGEREF _Toc41391665 \h </w:instrText>
             </w:r>
             <w:r>
               <w:rPr>
@@ -359,7 +359,7 @@
               <w:noProof/>
             </w:rPr>
           </w:pPr>
-          <w:hyperlink w:anchor="_Toc6970352" w:history="1">
+          <w:hyperlink w:anchor="_Toc41391666" w:history="1">
             <w:r>
               <w:rPr>
                 <w:rStyle w:val="Hyperlink"/>
@@ -386,7 +386,7 @@
                 <w:noProof/>
                 <w:webHidden/>
               </w:rPr>
-              <w:instrText xml:space="preserve"> PAGEREF _Toc6970352 \h </w:instrText>
+              <w:instrText xml:space="preserve"> PAGEREF _Toc41391666 \h </w:instrText>
             </w:r>
             <w:r>
               <w:rPr>
@@ -432,7 +432,7 @@
               <w:szCs w:val="24"/>
             </w:rPr>
           </w:pPr>
-          <w:hyperlink w:anchor="_Toc6970353" w:history="1">
+          <w:hyperlink w:anchor="_Toc41391667" w:history="1">
             <w:r>
               <w:rPr>
                 <w:rStyle w:val="Hyperlink"/>
@@ -459,7 +459,7 @@
                 <w:noProof/>
                 <w:webHidden/>
               </w:rPr>
-              <w:instrText xml:space="preserve"> PAGEREF _Toc6970353 \h </w:instrText>
+              <w:instrText xml:space="preserve"> PAGEREF _Toc41391667 \h </w:instrText>
             </w:r>
             <w:r>
               <w:rPr>
@@ -503,7 +503,7 @@
               <w:noProof/>
             </w:rPr>
           </w:pPr>
-          <w:hyperlink w:anchor="_Toc6970354" w:history="1">
+          <w:hyperlink w:anchor="_Toc41391668" w:history="1">
             <w:r>
               <w:rPr>
                 <w:rStyle w:val="Hyperlink"/>
@@ -530,7 +530,7 @@
                 <w:noProof/>
                 <w:webHidden/>
               </w:rPr>
-              <w:instrText xml:space="preserve"> PAGEREF _Toc6970354 \h </w:instrText>
+              <w:instrText xml:space="preserve"> PAGEREF _Toc41391668 \h </w:instrText>
             </w:r>
             <w:r>
               <w:rPr>
@@ -576,7 +576,7 @@
               <w:szCs w:val="24"/>
             </w:rPr>
           </w:pPr>
-          <w:hyperlink w:anchor="_Toc6970355" w:history="1">
+          <w:hyperlink w:anchor="_Toc41391669" w:history="1">
             <w:r>
               <w:rPr>
                 <w:rStyle w:val="Hyperlink"/>
@@ -603,7 +603,7 @@
                 <w:noProof/>
                 <w:webHidden/>
               </w:rPr>
-              <w:instrText xml:space="preserve"> PAGEREF _Toc6970355 \h </w:instrText>
+              <w:instrText xml:space="preserve"> PAGEREF _Toc41391669 \h </w:instrText>
             </w:r>
             <w:r>
               <w:rPr>
@@ -649,7 +649,7 @@
               <w:szCs w:val="24"/>
             </w:rPr>
           </w:pPr>
-          <w:hyperlink w:anchor="_Toc6970356" w:history="1">
+          <w:hyperlink w:anchor="_Toc41391670" w:history="1">
             <w:r>
               <w:rPr>
                 <w:rStyle w:val="Hyperlink"/>
@@ -676,7 +676,7 @@
                 <w:noProof/>
                 <w:webHidden/>
               </w:rPr>
-              <w:instrText xml:space="preserve"> PAGEREF _Toc6970356 \h </w:instrText>
+              <w:instrText xml:space="preserve"> PAGEREF _Toc41391670 \h </w:instrText>
             </w:r>
             <w:r>
               <w:rPr>
@@ -722,7 +722,7 @@
               <w:szCs w:val="24"/>
             </w:rPr>
           </w:pPr>
-          <w:hyperlink w:anchor="_Toc6970357" w:history="1">
+          <w:hyperlink w:anchor="_Toc41391671" w:history="1">
             <w:r>
               <w:rPr>
                 <w:rStyle w:val="Hyperlink"/>
@@ -749,7 +749,7 @@
                 <w:noProof/>
                 <w:webHidden/>
               </w:rPr>
-              <w:instrText xml:space="preserve"> PAGEREF _Toc6970357 \h </w:instrText>
+              <w:instrText xml:space="preserve"> PAGEREF _Toc41391671 \h </w:instrText>
             </w:r>
             <w:r>
               <w:rPr>
@@ -795,7 +795,7 @@
               <w:szCs w:val="24"/>
             </w:rPr>
           </w:pPr>
-          <w:hyperlink w:anchor="_Toc6970358" w:history="1">
+          <w:hyperlink w:anchor="_Toc41391672" w:history="1">
             <w:r>
               <w:rPr>
                 <w:rStyle w:val="Hyperlink"/>
@@ -822,7 +822,7 @@
                 <w:noProof/>
                 <w:webHidden/>
               </w:rPr>
-              <w:instrText xml:space="preserve"> PAGEREF _Toc6970358 \h </w:instrText>
+              <w:instrText xml:space="preserve"> PAGEREF _Toc41391672 \h </w:instrText>
             </w:r>
             <w:r>
               <w:rPr>
@@ -866,7 +866,7 @@
               <w:noProof/>
             </w:rPr>
           </w:pPr>
-          <w:hyperlink w:anchor="_Toc6970359" w:history="1">
+          <w:hyperlink w:anchor="_Toc41391673" w:history="1">
             <w:r>
               <w:rPr>
                 <w:rStyle w:val="Hyperlink"/>
@@ -893,7 +893,7 @@
                 <w:noProof/>
                 <w:webHidden/>
               </w:rPr>
-              <w:instrText xml:space="preserve"> PAGEREF _Toc6970359 \h </w:instrText>
+              <w:instrText xml:space="preserve"> PAGEREF _Toc41391673 \h </w:instrText>
             </w:r>
             <w:r>
               <w:rPr>
@@ -939,7 +939,7 @@
               <w:szCs w:val="24"/>
             </w:rPr>
           </w:pPr>
-          <w:hyperlink w:anchor="_Toc6970360" w:history="1">
+          <w:hyperlink w:anchor="_Toc41391674" w:history="1">
             <w:r>
               <w:rPr>
                 <w:rStyle w:val="Hyperlink"/>
@@ -966,7 +966,7 @@
                 <w:noProof/>
                 <w:webHidden/>
               </w:rPr>
-              <w:instrText xml:space="preserve"> PAGEREF _Toc6970360 \h </w:instrText>
+              <w:instrText xml:space="preserve"> PAGEREF _Toc41391674 \h </w:instrText>
             </w:r>
             <w:r>
               <w:rPr>
@@ -1012,13 +1012,13 @@
               <w:szCs w:val="24"/>
             </w:rPr>
           </w:pPr>
-          <w:hyperlink w:anchor="_Toc6970361" w:history="1">
+          <w:hyperlink w:anchor="_Toc41391675" w:history="1">
             <w:r>
               <w:rPr>
                 <w:rStyle w:val="Hyperlink"/>
                 <w:noProof/>
               </w:rPr>
-              <w:t>Store the Clipboard contents as a PrettyPrint JSON file</w:t>
+              <w:t>Show Path Bar</w:t>
             </w:r>
             <w:r>
               <w:rPr>
@@ -1039,7 +1039,7 @@
                 <w:noProof/>
                 <w:webHidden/>
               </w:rPr>
-              <w:instrText xml:space="preserve"> PAGEREF _Toc6970361 \h </w:instrText>
+              <w:instrText xml:space="preserve"> PAGEREF _Toc41391675 \h </w:instrText>
             </w:r>
             <w:r>
               <w:rPr>
@@ -1060,361 +1060,6 @@
                 <w:webHidden/>
               </w:rPr>
               <w:t>3</w:t>
-            </w:r>
-            <w:r>
-              <w:rPr>
-                <w:noProof/>
-                <w:webHidden/>
-              </w:rPr>
-              <w:fldChar w:fldCharType="end"/>
-            </w:r>
-          </w:hyperlink>
-        </w:p>
-        <w:p>
-          <w:pPr>
-            <w:pStyle w:val="TOC1"/>
-            <w:tabs>
-              <w:tab w:val="right" w:leader="dot" w:pos="10520"/>
-            </w:tabs>
-            <w:rPr>
-              <w:rFonts w:eastAsiaTheme="minorEastAsia"/>
-              <w:b w:val="0"/>
-              <w:bCs w:val="0"/>
-              <w:noProof/>
-            </w:rPr>
-          </w:pPr>
-          <w:hyperlink w:anchor="_Toc6970362" w:history="1">
-            <w:r>
-              <w:rPr>
-                <w:rStyle w:val="Hyperlink"/>
-                <w:noProof/>
-              </w:rPr>
-              <w:t>Force an Application to Quit</w:t>
-            </w:r>
-            <w:r>
-              <w:rPr>
-                <w:noProof/>
-                <w:webHidden/>
-              </w:rPr>
-              <w:tab/>
-            </w:r>
-            <w:r>
-              <w:rPr>
-                <w:noProof/>
-                <w:webHidden/>
-              </w:rPr>
-              <w:fldChar w:fldCharType="begin"/>
-            </w:r>
-            <w:r>
-              <w:rPr>
-                <w:noProof/>
-                <w:webHidden/>
-              </w:rPr>
-              <w:instrText xml:space="preserve"> PAGEREF _Toc6970362 \h </w:instrText>
-            </w:r>
-            <w:r>
-              <w:rPr>
-                <w:noProof/>
-                <w:webHidden/>
-              </w:rPr>
-            </w:r>
-            <w:r>
-              <w:rPr>
-                <w:noProof/>
-                <w:webHidden/>
-              </w:rPr>
-              <w:fldChar w:fldCharType="separate"/>
-            </w:r>
-            <w:r>
-              <w:rPr>
-                <w:noProof/>
-                <w:webHidden/>
-              </w:rPr>
-              <w:t>3</w:t>
-            </w:r>
-            <w:r>
-              <w:rPr>
-                <w:noProof/>
-                <w:webHidden/>
-              </w:rPr>
-              <w:fldChar w:fldCharType="end"/>
-            </w:r>
-          </w:hyperlink>
-        </w:p>
-        <w:p>
-          <w:pPr>
-            <w:pStyle w:val="TOC1"/>
-            <w:tabs>
-              <w:tab w:val="right" w:leader="dot" w:pos="10520"/>
-            </w:tabs>
-            <w:rPr>
-              <w:rFonts w:eastAsiaTheme="minorEastAsia"/>
-              <w:b w:val="0"/>
-              <w:bCs w:val="0"/>
-              <w:noProof/>
-            </w:rPr>
-          </w:pPr>
-          <w:hyperlink w:anchor="_Toc6970363" w:history="1">
-            <w:r>
-              <w:rPr>
-                <w:rStyle w:val="Hyperlink"/>
-                <w:noProof/>
-              </w:rPr>
-              <w:t>Jupyter Notebook Keyboard Shortcuts</w:t>
-            </w:r>
-            <w:r>
-              <w:rPr>
-                <w:noProof/>
-                <w:webHidden/>
-              </w:rPr>
-              <w:tab/>
-            </w:r>
-            <w:r>
-              <w:rPr>
-                <w:noProof/>
-                <w:webHidden/>
-              </w:rPr>
-              <w:fldChar w:fldCharType="begin"/>
-            </w:r>
-            <w:r>
-              <w:rPr>
-                <w:noProof/>
-                <w:webHidden/>
-              </w:rPr>
-              <w:instrText xml:space="preserve"> PAGEREF _Toc6970363 \h </w:instrText>
-            </w:r>
-            <w:r>
-              <w:rPr>
-                <w:noProof/>
-                <w:webHidden/>
-              </w:rPr>
-            </w:r>
-            <w:r>
-              <w:rPr>
-                <w:noProof/>
-                <w:webHidden/>
-              </w:rPr>
-              <w:fldChar w:fldCharType="separate"/>
-            </w:r>
-            <w:r>
-              <w:rPr>
-                <w:noProof/>
-                <w:webHidden/>
-              </w:rPr>
-              <w:t>3</w:t>
-            </w:r>
-            <w:r>
-              <w:rPr>
-                <w:noProof/>
-                <w:webHidden/>
-              </w:rPr>
-              <w:fldChar w:fldCharType="end"/>
-            </w:r>
-          </w:hyperlink>
-        </w:p>
-        <w:p>
-          <w:pPr>
-            <w:pStyle w:val="TOC1"/>
-            <w:tabs>
-              <w:tab w:val="right" w:leader="dot" w:pos="10520"/>
-            </w:tabs>
-            <w:rPr>
-              <w:rFonts w:eastAsiaTheme="minorEastAsia"/>
-              <w:b w:val="0"/>
-              <w:bCs w:val="0"/>
-              <w:noProof/>
-            </w:rPr>
-          </w:pPr>
-          <w:hyperlink w:anchor="_Toc6970364" w:history="1">
-            <w:r>
-              <w:rPr>
-                <w:rStyle w:val="Hyperlink"/>
-                <w:noProof/>
-              </w:rPr>
-              <w:t>Lock the Screen and Keyboard</w:t>
-            </w:r>
-            <w:r>
-              <w:rPr>
-                <w:noProof/>
-                <w:webHidden/>
-              </w:rPr>
-              <w:tab/>
-            </w:r>
-            <w:r>
-              <w:rPr>
-                <w:noProof/>
-                <w:webHidden/>
-              </w:rPr>
-              <w:fldChar w:fldCharType="begin"/>
-            </w:r>
-            <w:r>
-              <w:rPr>
-                <w:noProof/>
-                <w:webHidden/>
-              </w:rPr>
-              <w:instrText xml:space="preserve"> PAGEREF _Toc6970364 \h </w:instrText>
-            </w:r>
-            <w:r>
-              <w:rPr>
-                <w:noProof/>
-                <w:webHidden/>
-              </w:rPr>
-            </w:r>
-            <w:r>
-              <w:rPr>
-                <w:noProof/>
-                <w:webHidden/>
-              </w:rPr>
-              <w:fldChar w:fldCharType="separate"/>
-            </w:r>
-            <w:r>
-              <w:rPr>
-                <w:noProof/>
-                <w:webHidden/>
-              </w:rPr>
-              <w:t>4</w:t>
-            </w:r>
-            <w:r>
-              <w:rPr>
-                <w:noProof/>
-                <w:webHidden/>
-              </w:rPr>
-              <w:fldChar w:fldCharType="end"/>
-            </w:r>
-          </w:hyperlink>
-        </w:p>
-        <w:p>
-          <w:pPr>
-            <w:pStyle w:val="TOC1"/>
-            <w:tabs>
-              <w:tab w:val="right" w:leader="dot" w:pos="10520"/>
-            </w:tabs>
-            <w:rPr>
-              <w:rFonts w:eastAsiaTheme="minorEastAsia"/>
-              <w:b w:val="0"/>
-              <w:bCs w:val="0"/>
-              <w:noProof/>
-            </w:rPr>
-          </w:pPr>
-          <w:hyperlink w:anchor="_Toc6970365" w:history="1">
-            <w:r>
-              <w:rPr>
-                <w:rStyle w:val="Hyperlink"/>
-                <w:noProof/>
-              </w:rPr>
-              <w:t>Scan Images from a Canon Printer</w:t>
-            </w:r>
-            <w:r>
-              <w:rPr>
-                <w:noProof/>
-                <w:webHidden/>
-              </w:rPr>
-              <w:tab/>
-            </w:r>
-            <w:r>
-              <w:rPr>
-                <w:noProof/>
-                <w:webHidden/>
-              </w:rPr>
-              <w:fldChar w:fldCharType="begin"/>
-            </w:r>
-            <w:r>
-              <w:rPr>
-                <w:noProof/>
-                <w:webHidden/>
-              </w:rPr>
-              <w:instrText xml:space="preserve"> PAGEREF _Toc6970365 \h </w:instrText>
-            </w:r>
-            <w:r>
-              <w:rPr>
-                <w:noProof/>
-                <w:webHidden/>
-              </w:rPr>
-            </w:r>
-            <w:r>
-              <w:rPr>
-                <w:noProof/>
-                <w:webHidden/>
-              </w:rPr>
-              <w:fldChar w:fldCharType="separate"/>
-            </w:r>
-            <w:r>
-              <w:rPr>
-                <w:noProof/>
-                <w:webHidden/>
-              </w:rPr>
-              <w:t>4</w:t>
-            </w:r>
-            <w:r>
-              <w:rPr>
-                <w:noProof/>
-                <w:webHidden/>
-              </w:rPr>
-              <w:fldChar w:fldCharType="end"/>
-            </w:r>
-          </w:hyperlink>
-        </w:p>
-        <w:p>
-          <w:pPr>
-            <w:pStyle w:val="TOC1"/>
-            <w:tabs>
-              <w:tab w:val="right" w:leader="dot" w:pos="10520"/>
-            </w:tabs>
-            <w:rPr>
-              <w:rFonts w:eastAsiaTheme="minorEastAsia"/>
-              <w:b w:val="0"/>
-              <w:bCs w:val="0"/>
-              <w:noProof/>
-            </w:rPr>
-          </w:pPr>
-          <w:hyperlink w:anchor="_Toc6970366" w:history="1">
-            <w:r>
-              <w:rPr>
-                <w:rStyle w:val="Hyperlink"/>
-                <w:noProof/>
-              </w:rPr>
-              <w:t>Screenshot</w:t>
-            </w:r>
-            <w:r>
-              <w:rPr>
-                <w:noProof/>
-                <w:webHidden/>
-              </w:rPr>
-              <w:tab/>
-            </w:r>
-            <w:r>
-              <w:rPr>
-                <w:noProof/>
-                <w:webHidden/>
-              </w:rPr>
-              <w:fldChar w:fldCharType="begin"/>
-            </w:r>
-            <w:r>
-              <w:rPr>
-                <w:noProof/>
-                <w:webHidden/>
-              </w:rPr>
-              <w:instrText xml:space="preserve"> PAGEREF _Toc6970366 \h </w:instrText>
-            </w:r>
-            <w:r>
-              <w:rPr>
-                <w:noProof/>
-                <w:webHidden/>
-              </w:rPr>
-            </w:r>
-            <w:r>
-              <w:rPr>
-                <w:noProof/>
-                <w:webHidden/>
-              </w:rPr>
-              <w:fldChar w:fldCharType="separate"/>
-            </w:r>
-            <w:r>
-              <w:rPr>
-                <w:noProof/>
-                <w:webHidden/>
-              </w:rPr>
-              <w:t>4</w:t>
             </w:r>
             <w:r>
               <w:rPr>
@@ -1440,13 +1085,13 @@
               <w:szCs w:val="24"/>
             </w:rPr>
           </w:pPr>
-          <w:hyperlink w:anchor="_Toc6970367" w:history="1">
+          <w:hyperlink w:anchor="_Toc41391676" w:history="1">
             <w:r>
               <w:rPr>
                 <w:rStyle w:val="Hyperlink"/>
                 <w:noProof/>
               </w:rPr>
-              <w:t>Screenshot to file</w:t>
+              <w:t>Store the Clipboard contents as a PrettyPrint JSON file</w:t>
             </w:r>
             <w:r>
               <w:rPr>
@@ -1467,7 +1112,362 @@
                 <w:noProof/>
                 <w:webHidden/>
               </w:rPr>
-              <w:instrText xml:space="preserve"> PAGEREF _Toc6970367 \h </w:instrText>
+              <w:instrText xml:space="preserve"> PAGEREF _Toc41391676 \h </w:instrText>
+            </w:r>
+            <w:r>
+              <w:rPr>
+                <w:noProof/>
+                <w:webHidden/>
+              </w:rPr>
+            </w:r>
+            <w:r>
+              <w:rPr>
+                <w:noProof/>
+                <w:webHidden/>
+              </w:rPr>
+              <w:fldChar w:fldCharType="separate"/>
+            </w:r>
+            <w:r>
+              <w:rPr>
+                <w:noProof/>
+                <w:webHidden/>
+              </w:rPr>
+              <w:t>3</w:t>
+            </w:r>
+            <w:r>
+              <w:rPr>
+                <w:noProof/>
+                <w:webHidden/>
+              </w:rPr>
+              <w:fldChar w:fldCharType="end"/>
+            </w:r>
+          </w:hyperlink>
+        </w:p>
+        <w:p>
+          <w:pPr>
+            <w:pStyle w:val="TOC1"/>
+            <w:tabs>
+              <w:tab w:val="right" w:leader="dot" w:pos="10520"/>
+            </w:tabs>
+            <w:rPr>
+              <w:rFonts w:eastAsiaTheme="minorEastAsia"/>
+              <w:b w:val="0"/>
+              <w:bCs w:val="0"/>
+              <w:noProof/>
+            </w:rPr>
+          </w:pPr>
+          <w:hyperlink w:anchor="_Toc41391677" w:history="1">
+            <w:r>
+              <w:rPr>
+                <w:rStyle w:val="Hyperlink"/>
+                <w:noProof/>
+              </w:rPr>
+              <w:t>Force an Application to Quit</w:t>
+            </w:r>
+            <w:r>
+              <w:rPr>
+                <w:noProof/>
+                <w:webHidden/>
+              </w:rPr>
+              <w:tab/>
+            </w:r>
+            <w:r>
+              <w:rPr>
+                <w:noProof/>
+                <w:webHidden/>
+              </w:rPr>
+              <w:fldChar w:fldCharType="begin"/>
+            </w:r>
+            <w:r>
+              <w:rPr>
+                <w:noProof/>
+                <w:webHidden/>
+              </w:rPr>
+              <w:instrText xml:space="preserve"> PAGEREF _Toc41391677 \h </w:instrText>
+            </w:r>
+            <w:r>
+              <w:rPr>
+                <w:noProof/>
+                <w:webHidden/>
+              </w:rPr>
+            </w:r>
+            <w:r>
+              <w:rPr>
+                <w:noProof/>
+                <w:webHidden/>
+              </w:rPr>
+              <w:fldChar w:fldCharType="separate"/>
+            </w:r>
+            <w:r>
+              <w:rPr>
+                <w:noProof/>
+                <w:webHidden/>
+              </w:rPr>
+              <w:t>3</w:t>
+            </w:r>
+            <w:r>
+              <w:rPr>
+                <w:noProof/>
+                <w:webHidden/>
+              </w:rPr>
+              <w:fldChar w:fldCharType="end"/>
+            </w:r>
+          </w:hyperlink>
+        </w:p>
+        <w:p>
+          <w:pPr>
+            <w:pStyle w:val="TOC1"/>
+            <w:tabs>
+              <w:tab w:val="right" w:leader="dot" w:pos="10520"/>
+            </w:tabs>
+            <w:rPr>
+              <w:rFonts w:eastAsiaTheme="minorEastAsia"/>
+              <w:b w:val="0"/>
+              <w:bCs w:val="0"/>
+              <w:noProof/>
+            </w:rPr>
+          </w:pPr>
+          <w:hyperlink w:anchor="_Toc41391678" w:history="1">
+            <w:r>
+              <w:rPr>
+                <w:rStyle w:val="Hyperlink"/>
+                <w:noProof/>
+              </w:rPr>
+              <w:t>Jupyter Notebook Keyboard Shortcuts</w:t>
+            </w:r>
+            <w:r>
+              <w:rPr>
+                <w:noProof/>
+                <w:webHidden/>
+              </w:rPr>
+              <w:tab/>
+            </w:r>
+            <w:r>
+              <w:rPr>
+                <w:noProof/>
+                <w:webHidden/>
+              </w:rPr>
+              <w:fldChar w:fldCharType="begin"/>
+            </w:r>
+            <w:r>
+              <w:rPr>
+                <w:noProof/>
+                <w:webHidden/>
+              </w:rPr>
+              <w:instrText xml:space="preserve"> PAGEREF _Toc41391678 \h </w:instrText>
+            </w:r>
+            <w:r>
+              <w:rPr>
+                <w:noProof/>
+                <w:webHidden/>
+              </w:rPr>
+            </w:r>
+            <w:r>
+              <w:rPr>
+                <w:noProof/>
+                <w:webHidden/>
+              </w:rPr>
+              <w:fldChar w:fldCharType="separate"/>
+            </w:r>
+            <w:r>
+              <w:rPr>
+                <w:noProof/>
+                <w:webHidden/>
+              </w:rPr>
+              <w:t>4</w:t>
+            </w:r>
+            <w:r>
+              <w:rPr>
+                <w:noProof/>
+                <w:webHidden/>
+              </w:rPr>
+              <w:fldChar w:fldCharType="end"/>
+            </w:r>
+          </w:hyperlink>
+        </w:p>
+        <w:p>
+          <w:pPr>
+            <w:pStyle w:val="TOC1"/>
+            <w:tabs>
+              <w:tab w:val="right" w:leader="dot" w:pos="10520"/>
+            </w:tabs>
+            <w:rPr>
+              <w:rFonts w:eastAsiaTheme="minorEastAsia"/>
+              <w:b w:val="0"/>
+              <w:bCs w:val="0"/>
+              <w:noProof/>
+            </w:rPr>
+          </w:pPr>
+          <w:hyperlink w:anchor="_Toc41391679" w:history="1">
+            <w:r>
+              <w:rPr>
+                <w:rStyle w:val="Hyperlink"/>
+                <w:noProof/>
+              </w:rPr>
+              <w:t>Lock the Screen and Keyboard</w:t>
+            </w:r>
+            <w:r>
+              <w:rPr>
+                <w:noProof/>
+                <w:webHidden/>
+              </w:rPr>
+              <w:tab/>
+            </w:r>
+            <w:r>
+              <w:rPr>
+                <w:noProof/>
+                <w:webHidden/>
+              </w:rPr>
+              <w:fldChar w:fldCharType="begin"/>
+            </w:r>
+            <w:r>
+              <w:rPr>
+                <w:noProof/>
+                <w:webHidden/>
+              </w:rPr>
+              <w:instrText xml:space="preserve"> PAGEREF _Toc41391679 \h </w:instrText>
+            </w:r>
+            <w:r>
+              <w:rPr>
+                <w:noProof/>
+                <w:webHidden/>
+              </w:rPr>
+            </w:r>
+            <w:r>
+              <w:rPr>
+                <w:noProof/>
+                <w:webHidden/>
+              </w:rPr>
+              <w:fldChar w:fldCharType="separate"/>
+            </w:r>
+            <w:r>
+              <w:rPr>
+                <w:noProof/>
+                <w:webHidden/>
+              </w:rPr>
+              <w:t>4</w:t>
+            </w:r>
+            <w:r>
+              <w:rPr>
+                <w:noProof/>
+                <w:webHidden/>
+              </w:rPr>
+              <w:fldChar w:fldCharType="end"/>
+            </w:r>
+          </w:hyperlink>
+        </w:p>
+        <w:p>
+          <w:pPr>
+            <w:pStyle w:val="TOC1"/>
+            <w:tabs>
+              <w:tab w:val="right" w:leader="dot" w:pos="10520"/>
+            </w:tabs>
+            <w:rPr>
+              <w:rFonts w:eastAsiaTheme="minorEastAsia"/>
+              <w:b w:val="0"/>
+              <w:bCs w:val="0"/>
+              <w:noProof/>
+            </w:rPr>
+          </w:pPr>
+          <w:hyperlink w:anchor="_Toc41391680" w:history="1">
+            <w:r>
+              <w:rPr>
+                <w:rStyle w:val="Hyperlink"/>
+                <w:noProof/>
+              </w:rPr>
+              <w:t>Scan Images from a Canon Printer</w:t>
+            </w:r>
+            <w:r>
+              <w:rPr>
+                <w:noProof/>
+                <w:webHidden/>
+              </w:rPr>
+              <w:tab/>
+            </w:r>
+            <w:r>
+              <w:rPr>
+                <w:noProof/>
+                <w:webHidden/>
+              </w:rPr>
+              <w:fldChar w:fldCharType="begin"/>
+            </w:r>
+            <w:r>
+              <w:rPr>
+                <w:noProof/>
+                <w:webHidden/>
+              </w:rPr>
+              <w:instrText xml:space="preserve"> PAGEREF _Toc41391680 \h </w:instrText>
+            </w:r>
+            <w:r>
+              <w:rPr>
+                <w:noProof/>
+                <w:webHidden/>
+              </w:rPr>
+            </w:r>
+            <w:r>
+              <w:rPr>
+                <w:noProof/>
+                <w:webHidden/>
+              </w:rPr>
+              <w:fldChar w:fldCharType="separate"/>
+            </w:r>
+            <w:r>
+              <w:rPr>
+                <w:noProof/>
+                <w:webHidden/>
+              </w:rPr>
+              <w:t>4</w:t>
+            </w:r>
+            <w:r>
+              <w:rPr>
+                <w:noProof/>
+                <w:webHidden/>
+              </w:rPr>
+              <w:fldChar w:fldCharType="end"/>
+            </w:r>
+          </w:hyperlink>
+        </w:p>
+        <w:p>
+          <w:pPr>
+            <w:pStyle w:val="TOC1"/>
+            <w:tabs>
+              <w:tab w:val="right" w:leader="dot" w:pos="10520"/>
+            </w:tabs>
+            <w:rPr>
+              <w:rFonts w:eastAsiaTheme="minorEastAsia"/>
+              <w:b w:val="0"/>
+              <w:bCs w:val="0"/>
+              <w:noProof/>
+            </w:rPr>
+          </w:pPr>
+          <w:hyperlink w:anchor="_Toc41391681" w:history="1">
+            <w:r>
+              <w:rPr>
+                <w:rStyle w:val="Hyperlink"/>
+                <w:noProof/>
+              </w:rPr>
+              <w:t>Screenshot</w:t>
+            </w:r>
+            <w:r>
+              <w:rPr>
+                <w:noProof/>
+                <w:webHidden/>
+              </w:rPr>
+              <w:tab/>
+            </w:r>
+            <w:r>
+              <w:rPr>
+                <w:noProof/>
+                <w:webHidden/>
+              </w:rPr>
+              <w:fldChar w:fldCharType="begin"/>
+            </w:r>
+            <w:r>
+              <w:rPr>
+                <w:noProof/>
+                <w:webHidden/>
+              </w:rPr>
+              <w:instrText xml:space="preserve"> PAGEREF _Toc41391681 \h </w:instrText>
             </w:r>
             <w:r>
               <w:rPr>
@@ -1513,12 +1513,85 @@
               <w:szCs w:val="24"/>
             </w:rPr>
           </w:pPr>
-          <w:hyperlink w:anchor="_Toc6970368" w:history="1">
+          <w:hyperlink w:anchor="_Toc41391682" w:history="1">
             <w:r>
               <w:rPr>
                 <w:rStyle w:val="Hyperlink"/>
                 <w:noProof/>
               </w:rPr>
+              <w:t>Screenshot to file</w:t>
+            </w:r>
+            <w:r>
+              <w:rPr>
+                <w:noProof/>
+                <w:webHidden/>
+              </w:rPr>
+              <w:tab/>
+            </w:r>
+            <w:r>
+              <w:rPr>
+                <w:noProof/>
+                <w:webHidden/>
+              </w:rPr>
+              <w:fldChar w:fldCharType="begin"/>
+            </w:r>
+            <w:r>
+              <w:rPr>
+                <w:noProof/>
+                <w:webHidden/>
+              </w:rPr>
+              <w:instrText xml:space="preserve"> PAGEREF _Toc41391682 \h </w:instrText>
+            </w:r>
+            <w:r>
+              <w:rPr>
+                <w:noProof/>
+                <w:webHidden/>
+              </w:rPr>
+            </w:r>
+            <w:r>
+              <w:rPr>
+                <w:noProof/>
+                <w:webHidden/>
+              </w:rPr>
+              <w:fldChar w:fldCharType="separate"/>
+            </w:r>
+            <w:r>
+              <w:rPr>
+                <w:noProof/>
+                <w:webHidden/>
+              </w:rPr>
+              <w:t>4</w:t>
+            </w:r>
+            <w:r>
+              <w:rPr>
+                <w:noProof/>
+                <w:webHidden/>
+              </w:rPr>
+              <w:fldChar w:fldCharType="end"/>
+            </w:r>
+          </w:hyperlink>
+        </w:p>
+        <w:p>
+          <w:pPr>
+            <w:pStyle w:val="TOC2"/>
+            <w:tabs>
+              <w:tab w:val="right" w:leader="dot" w:pos="10520"/>
+            </w:tabs>
+            <w:rPr>
+              <w:rFonts w:eastAsiaTheme="minorEastAsia"/>
+              <w:b w:val="0"/>
+              <w:bCs w:val="0"/>
+              <w:noProof/>
+              <w:sz w:val="24"/>
+              <w:szCs w:val="24"/>
+            </w:rPr>
+          </w:pPr>
+          <w:hyperlink w:anchor="_Toc41391683" w:history="1">
+            <w:r>
+              <w:rPr>
+                <w:rStyle w:val="Hyperlink"/>
+                <w:noProof/>
+              </w:rPr>
               <w:t>Screenshot to clipboard</w:t>
             </w:r>
             <w:r>
@@ -1540,7 +1613,7 @@
                 <w:noProof/>
                 <w:webHidden/>
               </w:rPr>
-              <w:instrText xml:space="preserve"> PAGEREF _Toc6970368 \h </w:instrText>
+              <w:instrText xml:space="preserve"> PAGEREF _Toc41391683 \h </w:instrText>
             </w:r>
             <w:r>
               <w:rPr>
@@ -1560,7 +1633,7 @@
                 <w:noProof/>
                 <w:webHidden/>
               </w:rPr>
-              <w:t>4</w:t>
+              <w:t>5</w:t>
             </w:r>
             <w:r>
               <w:rPr>
@@ -1584,7 +1657,7 @@
               <w:noProof/>
             </w:rPr>
           </w:pPr>
-          <w:hyperlink w:anchor="_Toc6970369" w:history="1">
+          <w:hyperlink w:anchor="_Toc41391684" w:history="1">
             <w:r>
               <w:rPr>
                 <w:rStyle w:val="Hyperlink"/>
@@ -1611,7 +1684,7 @@
                 <w:noProof/>
                 <w:webHidden/>
               </w:rPr>
-              <w:instrText xml:space="preserve"> PAGEREF _Toc6970369 \h </w:instrText>
+              <w:instrText xml:space="preserve"> PAGEREF _Toc41391684 \h </w:instrText>
             </w:r>
             <w:r>
               <w:rPr>
@@ -1655,7 +1728,7 @@
               <w:noProof/>
             </w:rPr>
           </w:pPr>
-          <w:hyperlink w:anchor="_Toc6970370" w:history="1">
+          <w:hyperlink w:anchor="_Toc41391685" w:history="1">
             <w:r>
               <w:rPr>
                 <w:rStyle w:val="Hyperlink"/>
@@ -1682,7 +1755,7 @@
                 <w:noProof/>
                 <w:webHidden/>
               </w:rPr>
-              <w:instrText xml:space="preserve"> PAGEREF _Toc6970370 \h </w:instrText>
+              <w:instrText xml:space="preserve"> PAGEREF _Toc41391685 \h </w:instrText>
             </w:r>
             <w:r>
               <w:rPr>
@@ -1730,11 +1803,11 @@
       <w:pPr>
         <w:pStyle w:val="Heading1"/>
       </w:pPr>
-      <w:bookmarkStart w:id="1" w:name="_Toc6970348"/>
+      <w:bookmarkStart w:id="0" w:name="_Toc41391662"/>
       <w:r>
         <w:t>Application Search on mac (Spotlight Search)</w:t>
       </w:r>
-      <w:bookmarkEnd w:id="1"/>
+      <w:bookmarkEnd w:id="0"/>
     </w:p>
     <w:p/>
     <w:p>
@@ -1761,17 +1834,25 @@
       <w:pPr>
         <w:pStyle w:val="Heading1"/>
       </w:pPr>
-      <w:bookmarkStart w:id="2" w:name="_Toc6970349"/>
+      <w:bookmarkStart w:id="1" w:name="_Toc41391663"/>
       <w:r>
         <w:lastRenderedPageBreak/>
         <w:t>Disable Sleep</w:t>
       </w:r>
-      <w:bookmarkEnd w:id="2"/>
+      <w:bookmarkEnd w:id="1"/>
     </w:p>
     <w:p/>
     <w:p>
       <w:r>
-        <w:t>Useful if you want to be able to run ipython notebooks overnight without them stopping when the mac goes idle.</w:t>
+        <w:t xml:space="preserve">Useful if you want to be able to run </w:t>
+      </w:r>
+      <w:proofErr w:type="spellStart"/>
+      <w:r>
+        <w:t>ipython</w:t>
+      </w:r>
+      <w:proofErr w:type="spellEnd"/>
+      <w:r>
+        <w:t xml:space="preserve"> notebooks overnight without them stopping when the mac goes idle.</w:t>
       </w:r>
     </w:p>
     <w:p/>
@@ -1849,12 +1930,37 @@
           <w:color w:val="000000"/>
         </w:rPr>
       </w:pPr>
+      <w:proofErr w:type="spellStart"/>
       <w:r>
         <w:rPr>
           <w:rFonts w:ascii="Menlo" w:eastAsia="Times New Roman" w:hAnsi="Menlo" w:cs="Menlo"/>
           <w:color w:val="000000"/>
         </w:rPr>
-        <w:t>pmset noidle &amp;</w:t>
+        <w:t>pmset</w:t>
+      </w:r>
+      <w:proofErr w:type="spellEnd"/>
+      <w:r>
+        <w:rPr>
+          <w:rFonts w:ascii="Menlo" w:eastAsia="Times New Roman" w:hAnsi="Menlo" w:cs="Menlo"/>
+          <w:color w:val="000000"/>
+        </w:rPr>
+        <w:t xml:space="preserve"> </w:t>
+      </w:r>
+      <w:proofErr w:type="spellStart"/>
+      <w:r>
+        <w:rPr>
+          <w:rFonts w:ascii="Menlo" w:eastAsia="Times New Roman" w:hAnsi="Menlo" w:cs="Menlo"/>
+          <w:color w:val="000000"/>
+        </w:rPr>
+        <w:t>noidle</w:t>
+      </w:r>
+      <w:proofErr w:type="spellEnd"/>
+      <w:r>
+        <w:rPr>
+          <w:rFonts w:ascii="Menlo" w:eastAsia="Times New Roman" w:hAnsi="Menlo" w:cs="Menlo"/>
+          <w:color w:val="000000"/>
+        </w:rPr>
+        <w:t xml:space="preserve"> &amp;</w:t>
       </w:r>
     </w:p>
     <w:p>
@@ -2056,7 +2162,23 @@
           <w:rFonts w:ascii="Menlo" w:eastAsia="Times New Roman" w:hAnsi="Menlo" w:cs="Menlo"/>
           <w:color w:val="000000"/>
         </w:rPr>
-        <w:t># kill pmset so the computer can sleep if it wants to</w:t>
+        <w:t xml:space="preserve"># kill </w:t>
+      </w:r>
+      <w:proofErr w:type="spellStart"/>
+      <w:r>
+        <w:rPr>
+          <w:rFonts w:ascii="Menlo" w:eastAsia="Times New Roman" w:hAnsi="Menlo" w:cs="Menlo"/>
+          <w:color w:val="000000"/>
+        </w:rPr>
+        <w:t>pmset</w:t>
+      </w:r>
+      <w:proofErr w:type="spellEnd"/>
+      <w:r>
+        <w:rPr>
+          <w:rFonts w:ascii="Menlo" w:eastAsia="Times New Roman" w:hAnsi="Menlo" w:cs="Menlo"/>
+          <w:color w:val="000000"/>
+        </w:rPr>
+        <w:t xml:space="preserve"> so the computer can sleep if it wants to</w:t>
       </w:r>
     </w:p>
     <w:p>
@@ -2100,22 +2222,22 @@
       <w:pPr>
         <w:pStyle w:val="Heading1"/>
       </w:pPr>
-      <w:bookmarkStart w:id="3" w:name="_Toc6970350"/>
+      <w:bookmarkStart w:id="2" w:name="_Toc41391664"/>
       <w:r>
         <w:t>Dock</w:t>
       </w:r>
+      <w:bookmarkEnd w:id="2"/>
+    </w:p>
+    <w:p/>
+    <w:p>
+      <w:pPr>
+        <w:pStyle w:val="Heading2"/>
+      </w:pPr>
+      <w:bookmarkStart w:id="3" w:name="_Toc41391665"/>
+      <w:r>
+        <w:t>Move the Dock to a Different Monitor</w:t>
+      </w:r>
       <w:bookmarkEnd w:id="3"/>
-    </w:p>
-    <w:p/>
-    <w:p>
-      <w:pPr>
-        <w:pStyle w:val="Heading2"/>
-      </w:pPr>
-      <w:bookmarkStart w:id="4" w:name="_Toc6970351"/>
-      <w:r>
-        <w:t>Move the Dock to a Different Monitor</w:t>
-      </w:r>
-      <w:bookmarkEnd w:id="4"/>
     </w:p>
     <w:p/>
     <w:p>
@@ -2168,6 +2290,7 @@
         </w:rPr>
         <w:t> to another </w:t>
       </w:r>
+      <w:proofErr w:type="spellStart"/>
       <w:r>
         <w:rPr>
           <w:rFonts w:ascii="Arial" w:eastAsia="Times New Roman" w:hAnsi="Arial" w:cs="Arial"/>
@@ -2184,7 +2307,16 @@
           <w:color w:val="222222"/>
           <w:shd w:val="clear" w:color="auto" w:fill="FFFFFF"/>
         </w:rPr>
-        <w:t>without making changes to your primary </w:t>
+        <w:t>without</w:t>
+      </w:r>
+      <w:proofErr w:type="spellEnd"/>
+      <w:r>
+        <w:rPr>
+          <w:rFonts w:ascii="Arial" w:eastAsia="Times New Roman" w:hAnsi="Arial" w:cs="Arial"/>
+          <w:color w:val="222222"/>
+          <w:shd w:val="clear" w:color="auto" w:fill="FFFFFF"/>
+        </w:rPr>
+        <w:t xml:space="preserve"> making changes to your primary </w:t>
       </w:r>
       <w:r>
         <w:rPr>
@@ -2202,7 +2334,16 @@
           <w:color w:val="222222"/>
           <w:shd w:val="clear" w:color="auto" w:fill="FFFFFF"/>
         </w:rPr>
-        <w:t> in System Preferences. To try it, simply move your mouse or trackpad cursor to the very bottom of the</w:t>
+        <w:t xml:space="preserve"> in System Preferences. To try it, simply move your mouse or trackpad cursor to the very bottom of </w:t>
+      </w:r>
+      <w:proofErr w:type="spellStart"/>
+      <w:r>
+        <w:rPr>
+          <w:rFonts w:ascii="Arial" w:eastAsia="Times New Roman" w:hAnsi="Arial" w:cs="Arial"/>
+          <w:color w:val="222222"/>
+          <w:shd w:val="clear" w:color="auto" w:fill="FFFFFF"/>
+        </w:rPr>
+        <w:t>the</w:t>
       </w:r>
       <w:r>
         <w:rPr>
@@ -2214,6 +2355,7 @@
         </w:rPr>
         <w:t>display</w:t>
       </w:r>
+      <w:proofErr w:type="spellEnd"/>
       <w:r>
         <w:rPr>
           <w:rFonts w:ascii="Arial" w:eastAsia="Times New Roman" w:hAnsi="Arial" w:cs="Arial"/>
@@ -2246,22 +2388,22 @@
       <w:pPr>
         <w:pStyle w:val="Heading1"/>
       </w:pPr>
-      <w:bookmarkStart w:id="5" w:name="_Toc6970352"/>
+      <w:bookmarkStart w:id="4" w:name="_Toc41391666"/>
       <w:r>
         <w:t>Excel</w:t>
       </w:r>
+      <w:bookmarkEnd w:id="4"/>
+    </w:p>
+    <w:p/>
+    <w:p>
+      <w:pPr>
+        <w:pStyle w:val="Heading2"/>
+      </w:pPr>
+      <w:bookmarkStart w:id="5" w:name="_Toc41391667"/>
+      <w:r>
+        <w:t>Import a CSV File as All Text Columns</w:t>
+      </w:r>
       <w:bookmarkEnd w:id="5"/>
-    </w:p>
-    <w:p/>
-    <w:p>
-      <w:pPr>
-        <w:pStyle w:val="Heading2"/>
-      </w:pPr>
-      <w:bookmarkStart w:id="6" w:name="_Toc6970353"/>
-      <w:r>
-        <w:t>Import a CSV File as All Text Columns</w:t>
-      </w:r>
-      <w:bookmarkEnd w:id="6"/>
     </w:p>
     <w:p/>
     <w:p>
@@ -2366,58 +2508,108 @@
       <w:pPr>
         <w:pStyle w:val="Heading1"/>
       </w:pPr>
-      <w:bookmarkStart w:id="7" w:name="_Toc6970354"/>
+      <w:bookmarkStart w:id="6" w:name="_Toc41391668"/>
       <w:r>
         <w:lastRenderedPageBreak/>
         <w:t>Files</w:t>
       </w:r>
+      <w:bookmarkEnd w:id="6"/>
+    </w:p>
+    <w:p>
+      <w:pPr>
+        <w:pStyle w:val="Heading2"/>
+      </w:pPr>
+      <w:bookmarkStart w:id="7" w:name="_Toc41391669"/>
+      <w:r>
+        <w:t xml:space="preserve">Change </w:t>
+      </w:r>
+      <w:r>
+        <w:t xml:space="preserve">File </w:t>
+      </w:r>
+      <w:r>
+        <w:t>Permissions</w:t>
+      </w:r>
       <w:bookmarkEnd w:id="7"/>
     </w:p>
     <w:p>
+      <w:r>
+        <w:t>Select a folder or a disk, then choose File &gt; Get Info.</w:t>
+      </w:r>
+    </w:p>
+    <w:p>
+      <w:r>
+        <w:t>Click the lock icon to unlock it, then enter an administrator name and password.</w:t>
+      </w:r>
+    </w:p>
+    <w:p>
+      <w:r>
+        <w:t>Click the Action pop-up menu , then choose “Apply to enclosed items.”</w:t>
+      </w:r>
+    </w:p>
+    <w:p/>
+    <w:p>
       <w:pPr>
         <w:pStyle w:val="Heading2"/>
       </w:pPr>
-      <w:bookmarkStart w:id="8" w:name="_Toc6970355"/>
-      <w:r>
-        <w:t xml:space="preserve">Change </w:t>
-      </w:r>
-      <w:r>
-        <w:t xml:space="preserve">File </w:t>
-      </w:r>
-      <w:r>
-        <w:t>Permissions</w:t>
+      <w:bookmarkStart w:id="8" w:name="_Toc41391670"/>
+      <w:r>
+        <w:t xml:space="preserve">Convert a JSON file to a </w:t>
+      </w:r>
+      <w:proofErr w:type="spellStart"/>
+      <w:r>
+        <w:t>PrettyPrint</w:t>
+      </w:r>
+      <w:proofErr w:type="spellEnd"/>
+      <w:r>
+        <w:t xml:space="preserve"> version</w:t>
       </w:r>
       <w:bookmarkEnd w:id="8"/>
     </w:p>
     <w:p>
       <w:r>
-        <w:t>Select a folder or a disk, then choose File &gt; Get Info.</w:t>
-      </w:r>
-    </w:p>
-    <w:p>
-      <w:r>
-        <w:t>Click the lock icon to unlock it, then enter an administrator name and password.</w:t>
-      </w:r>
-    </w:p>
-    <w:p>
-      <w:r>
-        <w:t>Click the Action pop-up menu , then choose “Apply to enclosed items.”</w:t>
-      </w:r>
+        <w:t xml:space="preserve">cat </w:t>
+      </w:r>
+      <w:proofErr w:type="spellStart"/>
+      <w:r>
+        <w:t>unformatted.json</w:t>
+      </w:r>
+      <w:proofErr w:type="spellEnd"/>
+      <w:r>
+        <w:t xml:space="preserve"> | python -m </w:t>
+      </w:r>
+      <w:proofErr w:type="spellStart"/>
+      <w:r>
+        <w:t>json.tool</w:t>
+      </w:r>
+      <w:proofErr w:type="spellEnd"/>
+      <w:r>
+        <w:t xml:space="preserve"> &gt; </w:t>
+      </w:r>
+      <w:proofErr w:type="spellStart"/>
+      <w:r>
+        <w:t>formatted.json</w:t>
+      </w:r>
+      <w:proofErr w:type="spellEnd"/>
     </w:p>
     <w:p/>
     <w:p>
       <w:pPr>
         <w:pStyle w:val="Heading2"/>
       </w:pPr>
-      <w:bookmarkStart w:id="9" w:name="_Toc6970356"/>
-      <w:r>
-        <w:t>Convert a JSON file to a PrettyPrint version</w:t>
+      <w:bookmarkStart w:id="9" w:name="_Toc41391671"/>
+      <w:r>
+        <w:t>Open a Text File from the Command Line</w:t>
       </w:r>
       <w:bookmarkEnd w:id="9"/>
     </w:p>
     <w:p>
-      <w:r>
-        <w:t>cat unformatted.json | python -m json.tool &gt; formatted.json</w:t>
+      <w:proofErr w:type="gramStart"/>
+      <w:r>
+        <w:t>open -e</w:t>
+      </w:r>
+      <w:proofErr w:type="gramEnd"/>
+      <w:r>
+        <w:t xml:space="preserve"> &lt;filename&gt;</w:t>
       </w:r>
     </w:p>
     <w:p/>
@@ -2425,27 +2617,11 @@
       <w:pPr>
         <w:pStyle w:val="Heading2"/>
       </w:pPr>
-      <w:bookmarkStart w:id="10" w:name="_Toc6970357"/>
-      <w:r>
-        <w:t>Open a Text File from the Command Line</w:t>
+      <w:bookmarkStart w:id="10" w:name="_Toc41391672"/>
+      <w:r>
+        <w:t>Unzip a File</w:t>
       </w:r>
       <w:bookmarkEnd w:id="10"/>
-    </w:p>
-    <w:p>
-      <w:r>
-        <w:t>open -e &lt;filename&gt;</w:t>
-      </w:r>
-    </w:p>
-    <w:p/>
-    <w:p>
-      <w:pPr>
-        <w:pStyle w:val="Heading2"/>
-      </w:pPr>
-      <w:bookmarkStart w:id="11" w:name="_Toc6970358"/>
-      <w:r>
-        <w:t>Unzip a File</w:t>
-      </w:r>
-      <w:bookmarkEnd w:id="11"/>
     </w:p>
     <w:p/>
     <w:p>
@@ -2459,21 +2635,21 @@
       <w:pPr>
         <w:pStyle w:val="Heading1"/>
       </w:pPr>
-      <w:bookmarkStart w:id="12" w:name="_Toc6970359"/>
+      <w:bookmarkStart w:id="11" w:name="_Toc41391673"/>
       <w:r>
         <w:t>Finder</w:t>
       </w:r>
+      <w:bookmarkEnd w:id="11"/>
+    </w:p>
+    <w:p>
+      <w:pPr>
+        <w:pStyle w:val="Heading2"/>
+      </w:pPr>
+      <w:bookmarkStart w:id="12" w:name="_Toc41391674"/>
+      <w:r>
+        <w:t>Copy File Paths from the Finder</w:t>
+      </w:r>
       <w:bookmarkEnd w:id="12"/>
-    </w:p>
-    <w:p>
-      <w:pPr>
-        <w:pStyle w:val="Heading2"/>
-      </w:pPr>
-      <w:bookmarkStart w:id="13" w:name="_Toc6970360"/>
-      <w:r>
-        <w:t>Copy File Paths from the Finder</w:t>
-      </w:r>
-      <w:bookmarkEnd w:id="13"/>
     </w:p>
     <w:p>
       <w:pPr>
@@ -2516,7 +2692,23 @@
           <w:rFonts w:ascii="Helvetica Neue" w:eastAsia="Times New Roman" w:hAnsi="Helvetica Neue" w:cs="Times New Roman"/>
           <w:color w:val="303030"/>
         </w:rPr>
-        <w:t>Right-click (or Control+Click, or a Two-Finger click on trackpads) on the file or folder in the Mac Finder</w:t>
+        <w:t xml:space="preserve">Right-click (or </w:t>
+      </w:r>
+      <w:proofErr w:type="spellStart"/>
+      <w:r>
+        <w:rPr>
+          <w:rFonts w:ascii="Helvetica Neue" w:eastAsia="Times New Roman" w:hAnsi="Helvetica Neue" w:cs="Times New Roman"/>
+          <w:color w:val="303030"/>
+        </w:rPr>
+        <w:t>Control+Click</w:t>
+      </w:r>
+      <w:proofErr w:type="spellEnd"/>
+      <w:r>
+        <w:rPr>
+          <w:rFonts w:ascii="Helvetica Neue" w:eastAsia="Times New Roman" w:hAnsi="Helvetica Neue" w:cs="Times New Roman"/>
+          <w:color w:val="303030"/>
+        </w:rPr>
+        <w:t>, or a Two-Finger click on trackpads) on the file or folder in the Mac Finder</w:t>
       </w:r>
     </w:p>
     <w:p>
@@ -2568,17 +2760,65 @@
       <w:pPr>
         <w:pStyle w:val="Heading2"/>
       </w:pPr>
-      <w:bookmarkStart w:id="14" w:name="_Toc6970361"/>
-      <w:r>
-        <w:t>Store the Clipboard contents as a PrettyPrint JSON file</w:t>
+      <w:bookmarkStart w:id="13" w:name="_Toc41391675"/>
+      <w:r>
+        <w:t>Show Path Bar</w:t>
+      </w:r>
+      <w:bookmarkEnd w:id="13"/>
+    </w:p>
+    <w:p>
+      <w:hyperlink r:id="rId7" w:history="1">
+        <w:r>
+          <w:rPr>
+            <w:rStyle w:val="Hyperlink"/>
+          </w:rPr>
+          <w:t>https://www.techjunkie.com/show-path-finder-title-bar/</w:t>
+        </w:r>
+      </w:hyperlink>
+    </w:p>
+    <w:p/>
+    <w:p/>
+    <w:p>
+      <w:pPr>
+        <w:pStyle w:val="Heading2"/>
+      </w:pPr>
+      <w:bookmarkStart w:id="14" w:name="_Toc41391676"/>
+      <w:r>
+        <w:t xml:space="preserve">Store the Clipboard contents as a </w:t>
+      </w:r>
+      <w:proofErr w:type="spellStart"/>
+      <w:r>
+        <w:t>PrettyPrint</w:t>
+      </w:r>
+      <w:proofErr w:type="spellEnd"/>
+      <w:r>
+        <w:t xml:space="preserve"> JSON file</w:t>
       </w:r>
       <w:bookmarkEnd w:id="14"/>
     </w:p>
     <w:p/>
     <w:p>
-      <w:r>
-        <w:t>pbpaste | python -m json.tool &gt; formatted.json</w:t>
-      </w:r>
+      <w:proofErr w:type="spellStart"/>
+      <w:r>
+        <w:t>pbpaste</w:t>
+      </w:r>
+      <w:proofErr w:type="spellEnd"/>
+      <w:r>
+        <w:t xml:space="preserve"> | python -m </w:t>
+      </w:r>
+      <w:proofErr w:type="spellStart"/>
+      <w:r>
+        <w:t>json.tool</w:t>
+      </w:r>
+      <w:proofErr w:type="spellEnd"/>
+      <w:r>
+        <w:t xml:space="preserve"> &gt; </w:t>
+      </w:r>
+      <w:proofErr w:type="spellStart"/>
+      <w:r>
+        <w:t>formatted.json</w:t>
+      </w:r>
+      <w:proofErr w:type="spellEnd"/>
     </w:p>
     <w:p/>
     <w:p/>
@@ -2587,7 +2827,7 @@
       <w:pPr>
         <w:pStyle w:val="Heading1"/>
       </w:pPr>
-      <w:bookmarkStart w:id="15" w:name="_Toc6970362"/>
+      <w:bookmarkStart w:id="15" w:name="_Toc41391677"/>
       <w:r>
         <w:t>Force an Application to Quit</w:t>
       </w:r>
@@ -2662,7 +2902,25 @@
           <w:color w:val="222222"/>
           <w:shd w:val="clear" w:color="auto" w:fill="FFFFFF"/>
         </w:rPr>
-        <w:t> from the Apple () menu, or press Command-Option-Esc. This is similar to pressing Control-Alt-Delete on a PC. Select the </w:t>
+        <w:t xml:space="preserve"> from the Apple () </w:t>
+      </w:r>
+      <w:proofErr w:type="gramStart"/>
+      <w:r>
+        <w:rPr>
+          <w:rFonts w:ascii="Arial" w:eastAsia="Times New Roman" w:hAnsi="Arial" w:cs="Arial"/>
+          <w:color w:val="222222"/>
+          <w:shd w:val="clear" w:color="auto" w:fill="FFFFFF"/>
+        </w:rPr>
+        <w:t>menu, or</w:t>
+      </w:r>
+      <w:proofErr w:type="gramEnd"/>
+      <w:r>
+        <w:rPr>
+          <w:rFonts w:ascii="Arial" w:eastAsia="Times New Roman" w:hAnsi="Arial" w:cs="Arial"/>
+          <w:color w:val="222222"/>
+          <w:shd w:val="clear" w:color="auto" w:fill="FFFFFF"/>
+        </w:rPr>
+        <w:t xml:space="preserve"> press Command-Option-Esc. This is similar to pressing Control-Alt-Delete on a PC. Select the </w:t>
       </w:r>
       <w:r>
         <w:rPr>
@@ -2698,7 +2956,16 @@
           <w:color w:val="222222"/>
           <w:shd w:val="clear" w:color="auto" w:fill="FFFFFF"/>
         </w:rPr>
-        <w:t> window, then click Force</w:t>
+        <w:t xml:space="preserve"> window, then click </w:t>
+      </w:r>
+      <w:proofErr w:type="spellStart"/>
+      <w:r>
+        <w:rPr>
+          <w:rFonts w:ascii="Arial" w:eastAsia="Times New Roman" w:hAnsi="Arial" w:cs="Arial"/>
+          <w:color w:val="222222"/>
+          <w:shd w:val="clear" w:color="auto" w:fill="FFFFFF"/>
+        </w:rPr>
+        <w:t>Force</w:t>
       </w:r>
       <w:r>
         <w:rPr>
@@ -2710,6 +2977,7 @@
         </w:rPr>
         <w:t>Quit</w:t>
       </w:r>
+      <w:proofErr w:type="spellEnd"/>
       <w:r>
         <w:rPr>
           <w:rFonts w:ascii="Arial" w:eastAsia="Times New Roman" w:hAnsi="Arial" w:cs="Arial"/>
@@ -2731,7 +2999,7 @@
       <w:pPr>
         <w:pStyle w:val="Heading1"/>
       </w:pPr>
-      <w:bookmarkStart w:id="16" w:name="_Toc6970363"/>
+      <w:bookmarkStart w:id="16" w:name="_Toc41391678"/>
       <w:r>
         <w:t>Jupyter Notebook Keyboard Shortcuts</w:t>
       </w:r>
@@ -2740,7 +3008,6 @@
     <w:p/>
     <w:p>
       <w:r>
-        <w:lastRenderedPageBreak/>
         <w:t>esc-L</w:t>
       </w:r>
       <w:r>
@@ -2758,7 +3025,7 @@
       <w:pPr>
         <w:pStyle w:val="Heading1"/>
       </w:pPr>
-      <w:bookmarkStart w:id="17" w:name="_Toc6970364"/>
+      <w:bookmarkStart w:id="17" w:name="_Toc41391679"/>
       <w:r>
         <w:t>Lock the Screen and Keyboard</w:t>
       </w:r>
@@ -2773,6 +3040,7 @@
           <w:shd w:val="clear" w:color="auto" w:fill="FFFFFF"/>
         </w:rPr>
       </w:pPr>
+      <w:proofErr w:type="spellStart"/>
       <w:r>
         <w:rPr>
           <w:rFonts w:ascii="Arial" w:eastAsia="Times New Roman" w:hAnsi="Arial" w:cs="Arial"/>
@@ -2781,6 +3049,7 @@
         </w:rPr>
         <w:t>Control+Shift+Power</w:t>
       </w:r>
+      <w:proofErr w:type="spellEnd"/>
     </w:p>
     <w:p>
       <w:pPr>
@@ -2794,7 +3063,7 @@
       <w:pPr>
         <w:pStyle w:val="Heading1"/>
       </w:pPr>
-      <w:bookmarkStart w:id="18" w:name="_Toc6970365"/>
+      <w:bookmarkStart w:id="18" w:name="_Toc41391680"/>
       <w:r>
         <w:t>Scan Images from a Canon Printer</w:t>
       </w:r>
@@ -2826,7 +3095,7 @@
       <w:pPr>
         <w:pStyle w:val="Heading1"/>
       </w:pPr>
-      <w:bookmarkStart w:id="19" w:name="_Toc6970366"/>
+      <w:bookmarkStart w:id="19" w:name="_Toc41391681"/>
       <w:r>
         <w:t>Screenshot</w:t>
       </w:r>
@@ -2837,7 +3106,7 @@
       <w:pPr>
         <w:pStyle w:val="Heading2"/>
       </w:pPr>
-      <w:bookmarkStart w:id="20" w:name="_Toc6970367"/>
+      <w:bookmarkStart w:id="20" w:name="_Toc41391682"/>
       <w:r>
         <w:t>Screenshot to file</w:t>
       </w:r>
@@ -2867,7 +3136,7 @@
                     </pic:cNvPicPr>
                   </pic:nvPicPr>
                   <pic:blipFill>
-                    <a:blip r:embed="rId7">
+                    <a:blip r:embed="rId8">
                       <a:extLst>
                         <a:ext uri="{28A0092B-C50C-407E-A947-70E740481C1C}">
                           <a14:useLocalDpi xmlns:a14="http://schemas.microsoft.com/office/drawing/2010/main" val="0"/>
@@ -2904,7 +3173,7 @@
       <w:pPr>
         <w:pStyle w:val="Heading2"/>
       </w:pPr>
-      <w:bookmarkStart w:id="21" w:name="_Toc6970368"/>
+      <w:bookmarkStart w:id="21" w:name="_Toc41391683"/>
       <w:r>
         <w:t>Screenshot to clipboard</w:t>
       </w:r>
@@ -3002,7 +3271,7 @@
       <w:pPr>
         <w:pStyle w:val="Heading1"/>
       </w:pPr>
-      <w:bookmarkStart w:id="22" w:name="_Toc6970369"/>
+      <w:bookmarkStart w:id="22" w:name="_Toc41391684"/>
       <w:r>
         <w:t>Show Desktop</w:t>
       </w:r>
@@ -3025,7 +3294,7 @@
       <w:pPr>
         <w:pStyle w:val="Heading1"/>
       </w:pPr>
-      <w:bookmarkStart w:id="23" w:name="_Toc6970370"/>
+      <w:bookmarkStart w:id="23" w:name="_Toc41391685"/>
       <w:r>
         <w:t>Transfer a File to a Remote Server</w:t>
       </w:r>
@@ -3056,7 +3325,7 @@
 </file>
 
 <file path=word/numbering.xml><?xml version="1.0" encoding="utf-8"?>
-<w:numbering xmlns:wpc="http://schemas.microsoft.com/office/word/2010/wordprocessingCanvas" xmlns:cx="http://schemas.microsoft.com/office/drawing/2014/chartex" xmlns:cx1="http://schemas.microsoft.com/office/drawing/2015/9/8/chartex" xmlns:cx2="http://schemas.microsoft.com/office/drawing/2015/10/21/chartex" xmlns:cx3="http://schemas.microsoft.com/office/drawing/2016/5/9/chartex" xmlns:cx4="http://schemas.microsoft.com/office/drawing/2016/5/10/chartex" xmlns:cx5="http://schemas.microsoft.com/office/drawing/2016/5/11/chartex" xmlns:cx6="http://schemas.microsoft.com/office/drawing/2016/5/12/chartex" xmlns:cx7="http://schemas.microsoft.com/office/drawing/2016/5/13/chartex" xmlns:cx8="http://schemas.microsoft.com/office/drawing/2016/5/14/chartex" xmlns:mc="http://schemas.openxmlformats.org/markup-compatibility/2006" xmlns:aink="http://schemas.microsoft.com/office/drawing/2016/ink" xmlns:am3d="http://schemas.microsoft.com/office/drawing/2017/model3d" xmlns:o="urn:schemas-microsoft-com:office:office" xmlns:r="http://schemas.openxmlformats.org/officeDocument/2006/relationships" xmlns:m="http://schemas.openxmlformats.org/officeDocument/2006/math" xmlns:v="urn:schemas-microsoft-com:vml" xmlns:wp14="http://schemas.microsoft.com/office/word/2010/wordprocessingDrawing" xmlns:wp="http://schemas.openxmlformats.org/drawingml/2006/wordprocessingDrawing" xmlns:w10="urn:schemas-microsoft-com:office:word" xmlns:w="http://schemas.openxmlformats.org/wordprocessingml/2006/main" xmlns:w14="http://schemas.microsoft.com/office/word/2010/wordml" xmlns:w15="http://schemas.microsoft.com/office/word/2012/wordml" xmlns:w16cid="http://schemas.microsoft.com/office/word/2016/wordml/cid" xmlns:w16se="http://schemas.microsoft.com/office/word/2015/wordml/symex" xmlns:wpg="http://schemas.microsoft.com/office/word/2010/wordprocessingGroup" xmlns:wpi="http://schemas.microsoft.com/office/word/2010/wordprocessingInk" xmlns:wne="http://schemas.microsoft.com/office/word/2006/wordml" xmlns:wps="http://schemas.microsoft.com/office/word/2010/wordprocessingShape" mc:Ignorable="w14 w15 w16se w16cid wp14">
+<w:numbering xmlns:wpc="http://schemas.microsoft.com/office/word/2010/wordprocessingCanvas" xmlns:cx="http://schemas.microsoft.com/office/drawing/2014/chartex" xmlns:cx1="http://schemas.microsoft.com/office/drawing/2015/9/8/chartex" xmlns:cx2="http://schemas.microsoft.com/office/drawing/2015/10/21/chartex" xmlns:cx3="http://schemas.microsoft.com/office/drawing/2016/5/9/chartex" xmlns:cx4="http://schemas.microsoft.com/office/drawing/2016/5/10/chartex" xmlns:cx5="http://schemas.microsoft.com/office/drawing/2016/5/11/chartex" xmlns:cx6="http://schemas.microsoft.com/office/drawing/2016/5/12/chartex" xmlns:cx7="http://schemas.microsoft.com/office/drawing/2016/5/13/chartex" xmlns:cx8="http://schemas.microsoft.com/office/drawing/2016/5/14/chartex" xmlns:mc="http://schemas.openxmlformats.org/markup-compatibility/2006" xmlns:aink="http://schemas.microsoft.com/office/drawing/2016/ink" xmlns:am3d="http://schemas.microsoft.com/office/drawing/2017/model3d" xmlns:o="urn:schemas-microsoft-com:office:office" xmlns:r="http://schemas.openxmlformats.org/officeDocument/2006/relationships" xmlns:m="http://schemas.openxmlformats.org/officeDocument/2006/math" xmlns:v="urn:schemas-microsoft-com:vml" xmlns:wp14="http://schemas.microsoft.com/office/word/2010/wordprocessingDrawing" xmlns:wp="http://schemas.openxmlformats.org/drawingml/2006/wordprocessingDrawing" xmlns:w10="urn:schemas-microsoft-com:office:word" xmlns:w="http://schemas.openxmlformats.org/wordprocessingml/2006/main" xmlns:w14="http://schemas.microsoft.com/office/word/2010/wordml" xmlns:w15="http://schemas.microsoft.com/office/word/2012/wordml" xmlns:w16cex="http://schemas.microsoft.com/office/word/2018/wordml/cex" xmlns:w16cid="http://schemas.microsoft.com/office/word/2016/wordml/cid" xmlns:w16="http://schemas.microsoft.com/office/word/2018/wordml" xmlns:w16se="http://schemas.microsoft.com/office/word/2015/wordml/symex" xmlns:wpg="http://schemas.microsoft.com/office/word/2010/wordprocessingGroup" xmlns:wpi="http://schemas.microsoft.com/office/word/2010/wordprocessingInk" xmlns:wne="http://schemas.microsoft.com/office/word/2006/wordml" xmlns:wps="http://schemas.microsoft.com/office/word/2010/wordprocessingShape" mc:Ignorable="w14 w15 w16se w16cid w16 w16cex wp14">
   <w:abstractNum w:abstractNumId="0" w15:restartNumberingAfterBreak="0">
     <w:nsid w:val="020D55C6"/>
     <w:multiLevelType w:val="multilevel"/>
@@ -3269,7 +3538,7 @@
 </file>
 
 <file path=word/styles.xml><?xml version="1.0" encoding="utf-8"?>
-<w:styles xmlns:mc="http://schemas.openxmlformats.org/markup-compatibility/2006" xmlns:r="http://schemas.openxmlformats.org/officeDocument/2006/relationships" xmlns:w="http://schemas.openxmlformats.org/wordprocessingml/2006/main" xmlns:w14="http://schemas.microsoft.com/office/word/2010/wordml" xmlns:w15="http://schemas.microsoft.com/office/word/2012/wordml" xmlns:w16cid="http://schemas.microsoft.com/office/word/2016/wordml/cid" xmlns:w16se="http://schemas.microsoft.com/office/word/2015/wordml/symex" mc:Ignorable="w14 w15 w16se w16cid">
+<w:styles xmlns:mc="http://schemas.openxmlformats.org/markup-compatibility/2006" xmlns:r="http://schemas.openxmlformats.org/officeDocument/2006/relationships" xmlns:w="http://schemas.openxmlformats.org/wordprocessingml/2006/main" xmlns:w14="http://schemas.microsoft.com/office/word/2010/wordml" xmlns:w15="http://schemas.microsoft.com/office/word/2012/wordml" xmlns:w16cex="http://schemas.microsoft.com/office/word/2018/wordml/cex" xmlns:w16cid="http://schemas.microsoft.com/office/word/2016/wordml/cid" xmlns:w16="http://schemas.microsoft.com/office/word/2018/wordml" xmlns:w16se="http://schemas.microsoft.com/office/word/2015/wordml/symex" mc:Ignorable="w14 w15 w16se w16cid w16 w16cex">
   <w:docDefaults>
     <w:rPrDefault>
       <w:rPr>
@@ -3387,6 +3656,7 @@
     <w:lsdException w:name="HTML Sample" w:semiHidden="1" w:unhideWhenUsed="1"/>
     <w:lsdException w:name="HTML Typewriter" w:semiHidden="1" w:unhideWhenUsed="1"/>
     <w:lsdException w:name="HTML Variable" w:semiHidden="1" w:unhideWhenUsed="1"/>
+    <w:lsdException w:name="Normal Table" w:semiHidden="1" w:unhideWhenUsed="1"/>
     <w:lsdException w:name="annotation subject" w:semiHidden="1" w:unhideWhenUsed="1"/>
     <w:lsdException w:name="No List" w:semiHidden="1" w:unhideWhenUsed="1"/>
     <w:lsdException w:name="Outline List 1" w:semiHidden="1" w:unhideWhenUsed="1"/>
@@ -3433,8 +3703,10 @@
     <w:lsdException w:name="Table Subtle 2" w:semiHidden="1" w:unhideWhenUsed="1"/>
     <w:lsdException w:name="Table Web 1" w:semiHidden="1" w:unhideWhenUsed="1"/>
     <w:lsdException w:name="Table Web 2" w:semiHidden="1" w:unhideWhenUsed="1"/>
+    <w:lsdException w:name="Table Web 3" w:semiHidden="1" w:unhideWhenUsed="1"/>
     <w:lsdException w:name="Balloon Text" w:semiHidden="1" w:unhideWhenUsed="1"/>
     <w:lsdException w:name="Table Grid" w:uiPriority="39"/>
+    <w:lsdException w:name="Table Theme" w:semiHidden="1" w:unhideWhenUsed="1"/>
     <w:lsdException w:name="Placeholder Text" w:semiHidden="1"/>
     <w:lsdException w:name="No Spacing" w:uiPriority="1" w:qFormat="1"/>
     <w:lsdException w:name="Light Shading" w:uiPriority="60"/>

</xml_diff>